<commit_message>
AFARS 5137 and 5101 updates to source ms word. Re-macroed the NMCARS lists in case they needed to be fixed. Ignore NMCARS if not needed to resolve issue.
</commit_message>
<xml_diff>
--- a/NMCARS/DEVELOPMENT/msword/NMCARS-ANNEX-1.docx
+++ b/NMCARS/DEVELOPMENT/msword/NMCARS-ANNEX-1.docx
@@ -206,23 +206,12 @@
     </w:p>
     <w:p>
       <w:pPr>
-        <w:pStyle w:val="pindented1"/>
-        <w:spacing w:line="240" w:lineRule="auto"/>
-        <w:ind w:left="720" w:firstLine="0"/>
-        <w:rPr>
-          <w:rFonts w:ascii="Times New Roman" w:hAnsi="Times New Roman" w:cs="Times New Roman"/>
+        <w:pStyle w:val="List1"/>
+      </w:pPr>
+      <w:r>
+        <w:rPr>
           <w:i/>
           <w:iCs/>
-          <w:sz w:val="24"/>
-          <w:szCs w:val="24"/>
-        </w:rPr>
-      </w:pPr>
-      <w:r>
-        <w:rPr>
-          <w:rFonts w:ascii="Times New Roman" w:hAnsi="Times New Roman" w:cs="Times New Roman"/>
-          <w:i/>
-          <w:iCs/>
-          <w:sz w:val="24"/>
           <w:szCs w:val="24"/>
         </w:rPr>
         <w:t>Examples: (i) Naval Surface Warfare Center, Crane Division</w:t>
@@ -244,23 +233,12 @@
     </w:p>
     <w:p>
       <w:pPr>
-        <w:pStyle w:val="pindented1"/>
-        <w:spacing w:line="240" w:lineRule="auto"/>
-        <w:ind w:left="720"/>
-        <w:rPr>
-          <w:rFonts w:ascii="Times New Roman" w:hAnsi="Times New Roman" w:cs="Times New Roman"/>
+        <w:pStyle w:val="List3"/>
+      </w:pPr>
+      <w:r>
+        <w:rPr>
           <w:i/>
           <w:iCs/>
-          <w:sz w:val="24"/>
-          <w:szCs w:val="24"/>
-        </w:rPr>
-      </w:pPr>
-      <w:r>
-        <w:rPr>
-          <w:rFonts w:ascii="Times New Roman" w:hAnsi="Times New Roman" w:cs="Times New Roman"/>
-          <w:i/>
-          <w:iCs/>
-          <w:sz w:val="24"/>
           <w:szCs w:val="24"/>
         </w:rPr>
         <w:t xml:space="preserve">      (ii) Naval Air Warfare Center Training Systems Division </w:t>
@@ -282,23 +260,12 @@
     </w:p>
     <w:p>
       <w:pPr>
-        <w:pStyle w:val="pindented1"/>
-        <w:spacing w:line="240" w:lineRule="auto"/>
-        <w:ind w:left="1440" w:firstLine="0"/>
-        <w:rPr>
-          <w:rFonts w:ascii="Times New Roman" w:hAnsi="Times New Roman" w:cs="Times New Roman"/>
+        <w:pStyle w:val="List3"/>
+      </w:pPr>
+      <w:r>
+        <w:rPr>
           <w:i/>
           <w:iCs/>
-          <w:sz w:val="24"/>
-          <w:szCs w:val="24"/>
-        </w:rPr>
-      </w:pPr>
-      <w:r>
-        <w:rPr>
-          <w:rFonts w:ascii="Times New Roman" w:hAnsi="Times New Roman" w:cs="Times New Roman"/>
-          <w:i/>
-          <w:iCs/>
-          <w:sz w:val="24"/>
           <w:szCs w:val="24"/>
         </w:rPr>
         <w:t xml:space="preserve">   (iii) Naval Inventory Control Point, Philadelphia</w:t>
@@ -320,23 +287,12 @@
     </w:p>
     <w:p>
       <w:pPr>
-        <w:pStyle w:val="pindented1"/>
-        <w:spacing w:line="240" w:lineRule="auto"/>
-        <w:ind w:left="1440" w:firstLine="0"/>
-        <w:rPr>
-          <w:rFonts w:ascii="Times New Roman" w:hAnsi="Times New Roman" w:cs="Times New Roman"/>
+        <w:pStyle w:val="List3"/>
+      </w:pPr>
+      <w:r>
+        <w:rPr>
           <w:i/>
           <w:iCs/>
-          <w:sz w:val="24"/>
-          <w:szCs w:val="24"/>
-        </w:rPr>
-      </w:pPr>
-      <w:r>
-        <w:rPr>
-          <w:rFonts w:ascii="Times New Roman" w:hAnsi="Times New Roman" w:cs="Times New Roman"/>
-          <w:i/>
-          <w:iCs/>
-          <w:sz w:val="24"/>
           <w:szCs w:val="24"/>
         </w:rPr>
         <w:t xml:space="preserve">    (iv) Space &amp; Naval Warfare Systems Command </w:t>
@@ -1834,24 +1790,39 @@
     <w:p>
       <w:pPr>
         <w:pStyle w:val="pindented1"/>
-        <w:numPr>
-          <w:ilvl w:val="0"/>
-          <w:numId w:val="1"/>
-        </w:numPr>
         <w:tabs>
-          <w:tab w:val="clear" w:pos="6146"/>
-          <w:tab w:val="num" w:pos="720"/>
+          <w:tab w:val="left" w:pos="720"/>
         </w:tabs>
         <w:spacing w:line="240" w:lineRule="auto"/>
-        <w:ind w:left="828"/>
-        <w:rPr>
-          <w:rFonts w:ascii="Times New Roman" w:hAnsi="Times New Roman" w:cs="Times New Roman"/>
-          <w:b/>
-          <w:bCs/>
-          <w:sz w:val="24"/>
-          <w:szCs w:val="24"/>
-        </w:rPr>
-      </w:pPr>
+        <w:ind w:left="828" w:hanging="360"/>
+        <w:rPr>
+          <w:rFonts w:ascii="Times New Roman" w:hAnsi="Times New Roman" w:cs="Times New Roman"/>
+          <w:b/>
+          <w:bCs/>
+          <w:sz w:val="24"/>
+          <w:szCs w:val="24"/>
+        </w:rPr>
+      </w:pPr>
+      <w:r>
+        <w:rPr>
+          <w:rFonts w:ascii="Symbol" w:hAnsi="Symbol" w:cs="Times New Roman"/>
+          <w:bCs/>
+          <w:color w:val="auto"/>
+          <w:sz w:val="24"/>
+          <w:szCs w:val="24"/>
+        </w:rPr>
+        <w:t></w:t>
+      </w:r>
+      <w:r>
+        <w:rPr>
+          <w:rFonts w:ascii="Symbol" w:hAnsi="Symbol" w:cs="Times New Roman"/>
+          <w:bCs/>
+          <w:color w:val="auto"/>
+          <w:sz w:val="24"/>
+          <w:szCs w:val="24"/>
+        </w:rPr>
+        <w:tab/>
+      </w:r>
       <w:r>
         <w:rPr>
           <w:rFonts w:ascii="Times New Roman" w:hAnsi="Times New Roman" w:cs="Times New Roman"/>
@@ -1890,13 +1861,8 @@
     <w:p>
       <w:pPr>
         <w:pStyle w:val="pindented1"/>
-        <w:numPr>
-          <w:ilvl w:val="3"/>
-          <w:numId w:val="1"/>
-        </w:numPr>
         <w:tabs>
-          <w:tab w:val="clear" w:pos="2894"/>
-          <w:tab w:val="num" w:pos="540"/>
+          <w:tab w:val="left" w:pos="540"/>
         </w:tabs>
         <w:spacing w:line="240" w:lineRule="auto"/>
         <w:ind w:left="720" w:hanging="180"/>
@@ -1910,6 +1876,27 @@
       </w:pPr>
       <w:r>
         <w:rPr>
+          <w:rFonts w:ascii="Symbol" w:hAnsi="Symbol" w:cs="Times New Roman"/>
+          <w:bCs/>
+          <w:color w:val="auto"/>
+          <w:sz w:val="24"/>
+          <w:szCs w:val="24"/>
+        </w:rPr>
+        <w:lastRenderedPageBreak/>
+        <w:t></w:t>
+      </w:r>
+      <w:r>
+        <w:rPr>
+          <w:rFonts w:ascii="Symbol" w:hAnsi="Symbol" w:cs="Times New Roman"/>
+          <w:bCs/>
+          <w:color w:val="auto"/>
+          <w:sz w:val="24"/>
+          <w:szCs w:val="24"/>
+        </w:rPr>
+        <w:tab/>
+      </w:r>
+      <w:r>
+        <w:rPr>
           <w:rFonts w:ascii="Times New Roman" w:hAnsi="Times New Roman" w:cs="Times New Roman"/>
           <w:b/>
           <w:bCs/>
@@ -1936,13 +1923,6 @@
     <w:p>
       <w:pPr>
         <w:pStyle w:val="pindented1"/>
-        <w:numPr>
-          <w:ilvl w:val="0"/>
-          <w:numId w:val="1"/>
-        </w:numPr>
-        <w:tabs>
-          <w:tab w:val="clear" w:pos="6146"/>
-        </w:tabs>
         <w:spacing w:line="240" w:lineRule="auto"/>
         <w:ind w:left="720" w:hanging="252"/>
         <w:rPr>
@@ -1953,6 +1933,26 @@
           <w:szCs w:val="24"/>
         </w:rPr>
       </w:pPr>
+      <w:r>
+        <w:rPr>
+          <w:rFonts w:ascii="Symbol" w:hAnsi="Symbol" w:cs="Times New Roman"/>
+          <w:bCs/>
+          <w:color w:val="auto"/>
+          <w:sz w:val="24"/>
+          <w:szCs w:val="24"/>
+        </w:rPr>
+        <w:t></w:t>
+      </w:r>
+      <w:r>
+        <w:rPr>
+          <w:rFonts w:ascii="Symbol" w:hAnsi="Symbol" w:cs="Times New Roman"/>
+          <w:bCs/>
+          <w:color w:val="auto"/>
+          <w:sz w:val="24"/>
+          <w:szCs w:val="24"/>
+        </w:rPr>
+        <w:tab/>
+      </w:r>
       <w:r>
         <w:rPr>
           <w:rFonts w:ascii="Times New Roman" w:hAnsi="Times New Roman" w:cs="Times New Roman"/>
@@ -2182,19 +2182,36 @@
     <w:p>
       <w:pPr>
         <w:pStyle w:val="pindented1"/>
-        <w:numPr>
-          <w:ilvl w:val="0"/>
-          <w:numId w:val="46"/>
-        </w:numPr>
-        <w:spacing w:line="240" w:lineRule="auto"/>
-        <w:rPr>
-          <w:rFonts w:ascii="Times New Roman" w:hAnsi="Times New Roman" w:cs="Times New Roman"/>
-          <w:b/>
-          <w:bCs/>
-          <w:sz w:val="24"/>
-          <w:szCs w:val="24"/>
-        </w:rPr>
-      </w:pPr>
+        <w:spacing w:line="240" w:lineRule="auto"/>
+        <w:ind w:left="720" w:hanging="360"/>
+        <w:rPr>
+          <w:rFonts w:ascii="Times New Roman" w:hAnsi="Times New Roman" w:cs="Times New Roman"/>
+          <w:b/>
+          <w:bCs/>
+          <w:sz w:val="24"/>
+          <w:szCs w:val="24"/>
+        </w:rPr>
+      </w:pPr>
+      <w:r>
+        <w:rPr>
+          <w:rFonts w:ascii="Adobe Devanagari" w:hAnsi="Adobe Devanagari" w:cs="Times New Roman"/>
+          <w:bCs/>
+          <w:color w:val="auto"/>
+          <w:sz w:val="24"/>
+          <w:szCs w:val="24"/>
+        </w:rPr>
+        <w:t>•</w:t>
+      </w:r>
+      <w:r>
+        <w:rPr>
+          <w:rFonts w:ascii="Adobe Devanagari" w:hAnsi="Adobe Devanagari" w:cs="Times New Roman"/>
+          <w:bCs/>
+          <w:color w:val="auto"/>
+          <w:sz w:val="24"/>
+          <w:szCs w:val="24"/>
+        </w:rPr>
+        <w:tab/>
+      </w:r>
       <w:r>
         <w:rPr>
           <w:rFonts w:ascii="Times New Roman" w:hAnsi="Times New Roman" w:cs="Times New Roman"/>
@@ -2222,12 +2239,7 @@
     </w:p>
     <w:p>
       <w:pPr>
-        <w:pStyle w:val="ListParagraph"/>
-        <w:numPr>
-          <w:ilvl w:val="1"/>
-          <w:numId w:val="48"/>
-        </w:numPr>
-        <w:ind w:left="720"/>
+        <w:ind w:left="720" w:hanging="360"/>
         <w:rPr>
           <w:sz w:val="22"/>
           <w:szCs w:val="18"/>
@@ -2235,6 +2247,20 @@
       </w:pPr>
       <w:r>
         <w:rPr>
+          <w:rFonts w:ascii="Adobe Devanagari" w:hAnsi="Adobe Devanagari"/>
+          <w:szCs w:val="24"/>
+        </w:rPr>
+        <w:t>•</w:t>
+      </w:r>
+      <w:r>
+        <w:rPr>
+          <w:rFonts w:ascii="Adobe Devanagari" w:hAnsi="Adobe Devanagari"/>
+          <w:szCs w:val="24"/>
+        </w:rPr>
+        <w:tab/>
+      </w:r>
+      <w:r>
+        <w:rPr>
           <w:b/>
         </w:rPr>
         <w:t>If a synopsis of the proposed procurement was not published in Beta.SAM, explain why not, including the applicable FAR 5.202 regulatory exception</w:t>
@@ -2254,12 +2280,7 @@
     </w:p>
     <w:p>
       <w:pPr>
-        <w:pStyle w:val="ListParagraph"/>
-        <w:numPr>
-          <w:ilvl w:val="1"/>
-          <w:numId w:val="48"/>
-        </w:numPr>
-        <w:ind w:left="720"/>
+        <w:ind w:left="720" w:hanging="360"/>
         <w:rPr>
           <w:b/>
           <w:sz w:val="32"/>
@@ -2267,6 +2288,20 @@
       </w:pPr>
       <w:r>
         <w:rPr>
+          <w:rFonts w:ascii="Adobe Devanagari" w:hAnsi="Adobe Devanagari"/>
+          <w:szCs w:val="24"/>
+        </w:rPr>
+        <w:t>•</w:t>
+      </w:r>
+      <w:r>
+        <w:rPr>
+          <w:rFonts w:ascii="Adobe Devanagari" w:hAnsi="Adobe Devanagari"/>
+          <w:szCs w:val="24"/>
+        </w:rPr>
+        <w:tab/>
+      </w:r>
+      <w:r>
+        <w:rPr>
           <w:b/>
           <w:bCs/>
         </w:rPr>
@@ -2296,12 +2331,27 @@
     <w:p>
       <w:pPr>
         <w:pStyle w:val="pindented1"/>
-        <w:numPr>
-          <w:ilvl w:val="0"/>
-          <w:numId w:val="46"/>
-        </w:numPr>
-        <w:spacing w:line="240" w:lineRule="auto"/>
-      </w:pPr>
+        <w:spacing w:line="240" w:lineRule="auto"/>
+        <w:ind w:left="720" w:hanging="360"/>
+      </w:pPr>
+      <w:r>
+        <w:rPr>
+          <w:rFonts w:ascii="Adobe Devanagari" w:hAnsi="Adobe Devanagari"/>
+          <w:color w:val="auto"/>
+          <w:sz w:val="24"/>
+          <w:szCs w:val="24"/>
+        </w:rPr>
+        <w:t>•</w:t>
+      </w:r>
+      <w:r>
+        <w:rPr>
+          <w:rFonts w:ascii="Adobe Devanagari" w:hAnsi="Adobe Devanagari"/>
+          <w:color w:val="auto"/>
+          <w:sz w:val="24"/>
+          <w:szCs w:val="24"/>
+        </w:rPr>
+        <w:tab/>
+      </w:r>
       <w:r>
         <w:rPr>
           <w:rFonts w:ascii="Times New Roman" w:hAnsi="Times New Roman" w:cs="Times New Roman"/>
@@ -2341,15 +2391,25 @@
     </w:p>
     <w:p>
       <w:pPr>
-        <w:pStyle w:val="ListParagraph"/>
-        <w:numPr>
-          <w:ilvl w:val="0"/>
-          <w:numId w:val="46"/>
-        </w:numPr>
-        <w:rPr>
-          <w:b/>
-        </w:rPr>
-      </w:pPr>
+        <w:ind w:left="720" w:hanging="360"/>
+        <w:rPr>
+          <w:b/>
+        </w:rPr>
+      </w:pPr>
+      <w:r>
+        <w:rPr>
+          <w:rFonts w:ascii="Adobe Devanagari" w:hAnsi="Adobe Devanagari"/>
+          <w:szCs w:val="24"/>
+        </w:rPr>
+        <w:t>•</w:t>
+      </w:r>
+      <w:r>
+        <w:rPr>
+          <w:rFonts w:ascii="Adobe Devanagari" w:hAnsi="Adobe Devanagari"/>
+          <w:szCs w:val="24"/>
+        </w:rPr>
+        <w:tab/>
+      </w:r>
       <w:r>
         <w:rPr>
           <w:b/>
@@ -2398,7 +2458,7 @@
     </w:p>
     <w:p>
       <w:pPr>
-        <w:ind w:firstLine="360"/>
+        <w:pStyle w:val="List1"/>
       </w:pPr>
       <w:r>
         <w:rPr>
@@ -2455,13 +2515,16 @@
     </w:p>
     <w:p>
       <w:pPr>
-        <w:ind w:firstLine="468"/>
+        <w:pStyle w:val="List3"/>
       </w:pPr>
       <w:r>
         <w:t>(</w:t>
       </w:r>
       <w:r>
-        <w:t xml:space="preserve">ii) </w:t>
+        <w:t>ii)</w:t>
+      </w:r>
+      <w:r>
+        <w:t xml:space="preserve"> </w:t>
       </w:r>
       <w:r>
         <w:rPr>
@@ -2504,18 +2567,21 @@
     </w:p>
     <w:p>
       <w:pPr>
-        <w:ind w:firstLine="468"/>
+        <w:pStyle w:val="List3"/>
+      </w:pPr>
+      <w:r>
         <w:rPr>
           <w:i/>
           <w:iCs/>
         </w:rPr>
-      </w:pPr>
+        <w:t>(iii)</w:t>
+      </w:r>
       <w:r>
         <w:rPr>
           <w:i/>
           <w:iCs/>
         </w:rPr>
-        <w:t xml:space="preserve">(iii) The proposed contract was synopsized on the Beta.SAM website on July 6, 2005 and no </w:t>
+        <w:t xml:space="preserve"> The proposed contract was synopsized on the Beta.SAM website on July 6, 2005 and no </w:t>
       </w:r>
     </w:p>
     <w:p>
@@ -2596,26 +2662,23 @@
     </w:p>
     <w:p>
       <w:pPr>
-        <w:pStyle w:val="pindented1"/>
-        <w:spacing w:line="240" w:lineRule="auto"/>
-        <w:ind w:left="468" w:firstLine="0"/>
-        <w:rPr>
-          <w:rFonts w:ascii="Times New Roman" w:hAnsi="Times New Roman" w:cs="Times New Roman"/>
+        <w:pStyle w:val="List3"/>
+      </w:pPr>
+      <w:r>
+        <w:rPr>
           <w:i/>
           <w:iCs/>
-          <w:sz w:val="24"/>
-          <w:szCs w:val="24"/>
-        </w:rPr>
-      </w:pPr>
-      <w:r>
-        <w:rPr>
-          <w:rFonts w:ascii="Times New Roman" w:hAnsi="Times New Roman" w:cs="Times New Roman"/>
+          <w:szCs w:val="24"/>
+        </w:rPr>
+        <w:t>(iv)</w:t>
+      </w:r>
+      <w:r>
+        <w:rPr>
           <w:i/>
           <w:iCs/>
-          <w:sz w:val="24"/>
-          <w:szCs w:val="24"/>
-        </w:rPr>
-        <w:t>(iv) NAVCOM's ABC Division, the Navy's Center of Excellence for XYZ systems, maintains in-depth knowledge of XYZ technology developments and the XYZ industrial base.  This includes insight into technologies that individual companies are focused on and their technical and production capabilities.  ABC Division representatives maintain this knowledge through routine review of industry journals and attendance at industry symposia and conferences.  They also periodically visit industry facilities for briefings on companies' IR&amp;D efforts.  Based on its knowledge and expertise, ABC Division has determined that no companies other than RST Corporation have the knowledge and technical capability required to provide the XYZ-24</w:t>
+          <w:szCs w:val="24"/>
+        </w:rPr>
+        <w:t xml:space="preserve"> NAVCOM's ABC Division, the Navy's Center of Excellence for XYZ systems, maintains in-depth knowledge of XYZ technology developments and the XYZ industrial base.  This includes insight into technologies that individual companies are focused on and their technical and production capabilities.  ABC Division representatives maintain this knowledge through routine review of industry journals and attendance at industry symposia and conferences.  They also periodically visit industry facilities for briefings on companies' IR&amp;D efforts.  Based on its knowledge and expertise, ABC Division has determined that no companies other than RST Corporation have the knowledge and technical capability required to provide the XYZ-24</w:t>
       </w:r>
     </w:p>
     <w:p>
@@ -2666,18 +2729,33 @@
     </w:p>
     <w:p>
       <w:pPr>
-        <w:ind w:left="468"/>
+        <w:pStyle w:val="List3"/>
+      </w:pPr>
+      <w:r>
+        <w:rPr>
+          <w:i/>
+        </w:rPr>
+        <w:t>(v)</w:t>
+      </w:r>
+      <w:r>
+        <w:rPr>
+          <w:i/>
+        </w:rPr>
+        <w:t xml:space="preserve"> Members of activity's technical, logistics and contracting community outside the contiguous United States conduct market research on a continual basis.  Annually they visit each site </w:t>
+      </w:r>
+      <w:r>
         <w:rPr>
           <w:i/>
           <w:iCs/>
           <w:szCs w:val="24"/>
         </w:rPr>
-      </w:pPr>
+        <w:t xml:space="preserve">where system maintenance and component repairs are performed.  During these visits, they meet with local contractors and on-site government representatives to review current capabilities and potential changes in system maintenance/repair requirements.  Based on </w:t>
+      </w:r>
       <w:r>
         <w:rPr>
           <w:i/>
         </w:rPr>
-        <w:t xml:space="preserve">(v) Members of activity's technical, logistics and contracting community outside the contiguous United States conduct market research on a continual basis.  Annually they visit each site </w:t>
+        <w:t xml:space="preserve">information gathered during their most recent visits, the activity outside the contiguous United States has determined that only the current contractors are capable of meeting the </w:t>
       </w:r>
       <w:r>
         <w:rPr>
@@ -2685,13 +2763,7 @@
           <w:iCs/>
           <w:szCs w:val="24"/>
         </w:rPr>
-        <w:t xml:space="preserve">where system maintenance and component repairs are performed.  During these visits, they meet with local contractors and on-site government representatives to review current capabilities and potential changes in system maintenance/repair requirements.  Based on </w:t>
-      </w:r>
-      <w:r>
-        <w:rPr>
-          <w:i/>
-        </w:rPr>
-        <w:t xml:space="preserve">information gathered during their most recent visits, the activity outside the contiguous United States has determined that only the current contractors are capable of meeting the </w:t>
+        <w:t xml:space="preserve">Navy's requirements.  A synopsis of these planned contracts has not been published.  In accordance with FAR 5.202(a)(12), a synopsis is not required when the contract action is by a Defense </w:t>
       </w:r>
       <w:r>
         <w:rPr>
@@ -2699,7 +2771,8 @@
           <w:iCs/>
           <w:szCs w:val="24"/>
         </w:rPr>
-        <w:t xml:space="preserve">Navy's requirements.  A synopsis of these planned contracts has not been published.  In accordance with FAR 5.202(a)(12), a synopsis is not required when the contract action is by a Defense agency and the proposed contract action will be made and performed outside the United States and its outlying areas, and only local sources will be solicited.  </w:t>
+        <w:lastRenderedPageBreak/>
+        <w:t xml:space="preserve">agency and the proposed contract action will be made and performed outside the United States and its outlying areas, and only local sources will be solicited.  </w:t>
       </w:r>
     </w:p>
     <w:p>
@@ -3242,6 +3315,14 @@
           <w:szCs w:val="24"/>
         </w:rPr>
         <w:br w:type="page"/>
+      </w:r>
+      <w:r>
+        <w:rPr>
+          <w:b/>
+          <w:bCs/>
+          <w:szCs w:val="24"/>
+        </w:rPr>
+        <w:lastRenderedPageBreak/>
         <w:t>[New page]</w:t>
       </w:r>
     </w:p>
@@ -10147,6 +10228,7 @@
     <w:name w:val="heading 1"/>
     <w:basedOn w:val="Normal"/>
     <w:next w:val="Normal"/>
+    <w:link w:val="Heading1Char1"/>
     <w:qFormat/>
     <w:rsid w:val="001E117C"/>
     <w:pPr>
@@ -11429,9 +11511,6 @@
     <w:pPr>
       <w:ind w:left="720" w:hanging="360"/>
     </w:pPr>
-    <w:rPr>
-      <w:rFonts w:ascii="Courier New" w:hAnsi="Courier New"/>
-    </w:rPr>
   </w:style>
   <w:style w:type="paragraph" w:styleId="Title">
     <w:name w:val="Title"/>
@@ -12126,6 +12205,65 @@
     <w:name w:val="ph"/>
     <w:basedOn w:val="DefaultParagraphFont"/>
     <w:rsid w:val="009711C7"/>
+  </w:style>
+  <w:style w:type="paragraph" w:customStyle="1" w:styleId="List1">
+    <w:name w:val="List 1"/>
+    <w:basedOn w:val="Heading1"/>
+    <w:link w:val="List1Char"/>
+    <w:rsid w:val="00274EFE"/>
+    <w:pPr>
+      <w:keepNext w:val="0"/>
+      <w:tabs>
+        <w:tab w:val="left" w:pos="3686"/>
+      </w:tabs>
+      <w:spacing w:before="0" w:after="0"/>
+      <w:jc w:val="left"/>
+      <w:outlineLvl w:val="9"/>
+    </w:pPr>
+    <w:rPr>
+      <w:b w:val="0"/>
+      <w:sz w:val="24"/>
+    </w:rPr>
+  </w:style>
+  <w:style w:type="character" w:customStyle="1" w:styleId="Heading1Char1">
+    <w:name w:val="Heading 1 Char1"/>
+    <w:basedOn w:val="DefaultParagraphFont"/>
+    <w:link w:val="Heading1"/>
+    <w:rsid w:val="00274EFE"/>
+    <w:rPr>
+      <w:b/>
+      <w:sz w:val="32"/>
+    </w:rPr>
+  </w:style>
+  <w:style w:type="character" w:customStyle="1" w:styleId="List1Char">
+    <w:name w:val="List 1 Char"/>
+    <w:basedOn w:val="Heading1Char1"/>
+    <w:link w:val="List1"/>
+    <w:rsid w:val="00274EFE"/>
+    <w:rPr>
+      <w:b w:val="0"/>
+      <w:sz w:val="24"/>
+    </w:rPr>
+  </w:style>
+  <w:style w:type="paragraph" w:styleId="List3">
+    <w:name w:val="List 3"/>
+    <w:basedOn w:val="Normal"/>
+    <w:rsid w:val="00274EFE"/>
+    <w:pPr>
+      <w:ind w:left="1080" w:hanging="360"/>
+      <w:contextualSpacing/>
+    </w:pPr>
+  </w:style>
+  <w:style w:type="paragraph" w:styleId="List4">
+    <w:name w:val="List 4"/>
+    <w:basedOn w:val="Normal"/>
+    <w:semiHidden/>
+    <w:unhideWhenUsed/>
+    <w:rsid w:val="00274EFE"/>
+    <w:pPr>
+      <w:ind w:left="1440" w:hanging="360"/>
+      <w:contextualSpacing/>
+    </w:pPr>
   </w:style>
 </w:styles>
 </file>
@@ -12414,6 +12552,28 @@
 </file>
 
 <file path=customXml/item1.xml><?xml version="1.0" encoding="utf-8"?>
+<b:Sources xmlns:b="http://schemas.openxmlformats.org/officeDocument/2006/bibliography" xmlns="http://schemas.openxmlformats.org/officeDocument/2006/bibliography" SelectedStyle="\APA.XSL" StyleName="APA"/>
+</file>
+
+<file path=customXml/item2.xml><?xml version="1.0" encoding="utf-8"?>
+<p:properties xmlns:p="http://schemas.microsoft.com/office/2006/metadata/properties" xmlns:xsi="http://www.w3.org/2001/XMLSchema-instance" xmlns:pc="http://schemas.microsoft.com/office/infopath/2007/PartnerControls">
+  <documentManagement>
+    <PublishingExpirationDate xmlns="http://schemas.microsoft.com/sharepoint/v3" xsi:nil="true"/>
+    <PublishingStartDate xmlns="http://schemas.microsoft.com/sharepoint/v3" xsi:nil="true"/>
+  </documentManagement>
+</p:properties>
+</file>
+
+<file path=customXml/item3.xml><?xml version="1.0" encoding="utf-8"?>
+<?mso-contentType ?>
+<FormTemplates xmlns="http://schemas.microsoft.com/sharepoint/v3/contenttype/forms">
+  <Display>DocumentLibraryForm</Display>
+  <Edit>DocumentLibraryForm</Edit>
+  <New>DocumentLibraryForm</New>
+</FormTemplates>
+</file>
+
+<file path=customXml/item4.xml><?xml version="1.0" encoding="utf-8"?>
 <ct:contentTypeSchema xmlns:ct="http://schemas.microsoft.com/office/2006/metadata/contentType" xmlns:ma="http://schemas.microsoft.com/office/2006/metadata/properties/metaAttributes" ct:_="" ma:_="" ma:contentTypeName="Document" ma:contentTypeID="0x010100557387175B5699469C7D81699437F1A3" ma:contentTypeVersion="19" ma:contentTypeDescription="Create a new document." ma:contentTypeScope="" ma:versionID="9aba032306cc5844adaa352741601500">
   <xsd:schema xmlns:xsd="http://www.w3.org/2001/XMLSchema" xmlns:xs="http://www.w3.org/2001/XMLSchema" xmlns:p="http://schemas.microsoft.com/office/2006/metadata/properties" xmlns:ns1="http://schemas.microsoft.com/sharepoint/v3" targetNamespace="http://schemas.microsoft.com/office/2006/metadata/properties" ma:root="true" ma:fieldsID="74b31c7caee06257c8affa66a6cc7c36" ns1:_="">
     <xsd:import namespace="http://schemas.microsoft.com/sharepoint/v3"/>
@@ -12545,29 +12705,33 @@
 </ct:contentTypeSchema>
 </file>
 
-<file path=customXml/item2.xml><?xml version="1.0" encoding="utf-8"?>
-<?mso-contentType ?>
-<FormTemplates xmlns="http://schemas.microsoft.com/sharepoint/v3/contenttype/forms">
-  <Display>DocumentLibraryForm</Display>
-  <Edit>DocumentLibraryForm</Edit>
-  <New>DocumentLibraryForm</New>
-</FormTemplates>
+<file path=customXml/itemProps1.xml><?xml version="1.0" encoding="utf-8"?>
+<ds:datastoreItem xmlns:ds="http://schemas.openxmlformats.org/officeDocument/2006/customXml" ds:itemID="{77706498-83A2-4D9D-BCC4-4D39AFC2FFE7}">
+  <ds:schemaRefs>
+    <ds:schemaRef ds:uri="http://schemas.openxmlformats.org/officeDocument/2006/bibliography"/>
+  </ds:schemaRefs>
+</ds:datastoreItem>
 </file>
 
-<file path=customXml/item3.xml><?xml version="1.0" encoding="utf-8"?>
-<p:properties xmlns:p="http://schemas.microsoft.com/office/2006/metadata/properties" xmlns:xsi="http://www.w3.org/2001/XMLSchema-instance" xmlns:pc="http://schemas.microsoft.com/office/infopath/2007/PartnerControls">
-  <documentManagement>
-    <PublishingExpirationDate xmlns="http://schemas.microsoft.com/sharepoint/v3" xsi:nil="true"/>
-    <PublishingStartDate xmlns="http://schemas.microsoft.com/sharepoint/v3" xsi:nil="true"/>
-  </documentManagement>
-</p:properties>
+<file path=customXml/itemProps2.xml><?xml version="1.0" encoding="utf-8"?>
+<ds:datastoreItem xmlns:ds="http://schemas.openxmlformats.org/officeDocument/2006/customXml" ds:itemID="{7D17938E-BF1F-4C63-9245-1CAA1800AF0F}">
+  <ds:schemaRefs>
+    <ds:schemaRef ds:uri="http://schemas.microsoft.com/office/2006/metadata/properties"/>
+    <ds:schemaRef ds:uri="http://schemas.microsoft.com/office/infopath/2007/PartnerControls"/>
+    <ds:schemaRef ds:uri="http://schemas.microsoft.com/sharepoint/v3"/>
+  </ds:schemaRefs>
+</ds:datastoreItem>
 </file>
 
-<file path=customXml/item4.xml><?xml version="1.0" encoding="utf-8"?>
-<b:Sources xmlns:b="http://schemas.openxmlformats.org/officeDocument/2006/bibliography" xmlns="http://schemas.openxmlformats.org/officeDocument/2006/bibliography" SelectedStyle="\APA.XSL" StyleName="APA"/>
+<file path=customXml/itemProps3.xml><?xml version="1.0" encoding="utf-8"?>
+<ds:datastoreItem xmlns:ds="http://schemas.openxmlformats.org/officeDocument/2006/customXml" ds:itemID="{EB25C9D0-27DB-45B3-8CF3-49AED131A08A}">
+  <ds:schemaRefs>
+    <ds:schemaRef ds:uri="http://schemas.microsoft.com/sharepoint/v3/contenttype/forms"/>
+  </ds:schemaRefs>
+</ds:datastoreItem>
 </file>
 
-<file path=customXml/itemProps1.xml><?xml version="1.0" encoding="utf-8"?>
+<file path=customXml/itemProps4.xml><?xml version="1.0" encoding="utf-8"?>
 <ds:datastoreItem xmlns:ds="http://schemas.openxmlformats.org/officeDocument/2006/customXml" ds:itemID="{D86F3CDC-675E-4A95-8E09-DB48CA853A77}">
   <ds:schemaRefs>
     <ds:schemaRef ds:uri="http://schemas.microsoft.com/office/2006/metadata/contentType"/>
@@ -12583,30 +12747,4 @@
     <ds:schemaRef ds:uri="http://schemas.microsoft.com/internal/obd"/>
   </ds:schemaRefs>
 </ds:datastoreItem>
-</file>
-
-<file path=customXml/itemProps2.xml><?xml version="1.0" encoding="utf-8"?>
-<ds:datastoreItem xmlns:ds="http://schemas.openxmlformats.org/officeDocument/2006/customXml" ds:itemID="{EB25C9D0-27DB-45B3-8CF3-49AED131A08A}">
-  <ds:schemaRefs>
-    <ds:schemaRef ds:uri="http://schemas.microsoft.com/sharepoint/v3/contenttype/forms"/>
-  </ds:schemaRefs>
-</ds:datastoreItem>
-</file>
-
-<file path=customXml/itemProps3.xml><?xml version="1.0" encoding="utf-8"?>
-<ds:datastoreItem xmlns:ds="http://schemas.openxmlformats.org/officeDocument/2006/customXml" ds:itemID="{7D17938E-BF1F-4C63-9245-1CAA1800AF0F}">
-  <ds:schemaRefs>
-    <ds:schemaRef ds:uri="http://schemas.microsoft.com/office/2006/metadata/properties"/>
-    <ds:schemaRef ds:uri="http://schemas.microsoft.com/office/infopath/2007/PartnerControls"/>
-    <ds:schemaRef ds:uri="http://schemas.microsoft.com/sharepoint/v3"/>
-  </ds:schemaRefs>
-</ds:datastoreItem>
-</file>
-
-<file path=customXml/itemProps4.xml><?xml version="1.0" encoding="utf-8"?>
-<ds:datastoreItem xmlns:ds="http://schemas.openxmlformats.org/officeDocument/2006/customXml" ds:itemID="{77706498-83A2-4D9D-BCC4-4D39AFC2FFE7}">
-  <ds:schemaRefs>
-    <ds:schemaRef ds:uri="http://schemas.openxmlformats.org/officeDocument/2006/bibliography"/>
-  </ds:schemaRefs>
-</ds:datastoreItem>
 </file>
</xml_diff>

<commit_message>
Updates to NMCARS according to NMCARS 18-18 Distributed 6/25/21
</commit_message>
<xml_diff>
--- a/NMCARS/DEVELOPMENT/msword/NMCARS-ANNEX-1.docx
+++ b/NMCARS/DEVELOPMENT/msword/NMCARS-ANNEX-1.docx
@@ -1,12 +1,12 @@
 
 <file path=word/document.xml><?xml version="1.0" encoding="utf-8"?>
-<w:document xmlns:wpc="http://schemas.microsoft.com/office/word/2010/wordprocessingCanvas" xmlns:cx="http://schemas.microsoft.com/office/drawing/2014/chartex" xmlns:cx1="http://schemas.microsoft.com/office/drawing/2015/9/8/chartex" xmlns:cx2="http://schemas.microsoft.com/office/drawing/2015/10/21/chartex" xmlns:cx3="http://schemas.microsoft.com/office/drawing/2016/5/9/chartex" xmlns:cx4="http://schemas.microsoft.com/office/drawing/2016/5/10/chartex" xmlns:cx5="http://schemas.microsoft.com/office/drawing/2016/5/11/chartex" xmlns:cx6="http://schemas.microsoft.com/office/drawing/2016/5/12/chartex" xmlns:cx7="http://schemas.microsoft.com/office/drawing/2016/5/13/chartex" xmlns:cx8="http://schemas.microsoft.com/office/drawing/2016/5/14/chartex" xmlns:mc="http://schemas.openxmlformats.org/markup-compatibility/2006" xmlns:aink="http://schemas.microsoft.com/office/drawing/2016/ink" xmlns:am3d="http://schemas.microsoft.com/office/drawing/2017/model3d" xmlns:o="urn:schemas-microsoft-com:office:office" xmlns:r="http://schemas.openxmlformats.org/officeDocument/2006/relationships" xmlns:m="http://schemas.openxmlformats.org/officeDocument/2006/math" xmlns:v="urn:schemas-microsoft-com:vml" xmlns:wp14="http://schemas.microsoft.com/office/word/2010/wordprocessingDrawing" xmlns:wp="http://schemas.openxmlformats.org/drawingml/2006/wordprocessingDrawing" xmlns:w10="urn:schemas-microsoft-com:office:word" xmlns:w="http://schemas.openxmlformats.org/wordprocessingml/2006/main" xmlns:w14="http://schemas.microsoft.com/office/word/2010/wordml" xmlns:w15="http://schemas.microsoft.com/office/word/2012/wordml" xmlns:w16cex="http://schemas.microsoft.com/office/word/2018/wordml/cex" xmlns:w16cid="http://schemas.microsoft.com/office/word/2016/wordml/cid" xmlns:w16="http://schemas.microsoft.com/office/word/2018/wordml" xmlns:w16se="http://schemas.microsoft.com/office/word/2015/wordml/symex" xmlns:wpg="http://schemas.microsoft.com/office/word/2010/wordprocessingGroup" xmlns:wpi="http://schemas.microsoft.com/office/word/2010/wordprocessingInk" xmlns:wne="http://schemas.microsoft.com/office/word/2006/wordml" xmlns:wps="http://schemas.microsoft.com/office/word/2010/wordprocessingShape" mc:Ignorable="w14 w15 w16se w16cid w16 w16cex wp14">
+<w:document xmlns:wpc="http://schemas.microsoft.com/office/word/2010/wordprocessingCanvas" xmlns:cx="http://schemas.microsoft.com/office/drawing/2014/chartex" xmlns:cx1="http://schemas.microsoft.com/office/drawing/2015/9/8/chartex" xmlns:cx2="http://schemas.microsoft.com/office/drawing/2015/10/21/chartex" xmlns:cx3="http://schemas.microsoft.com/office/drawing/2016/5/9/chartex" xmlns:cx4="http://schemas.microsoft.com/office/drawing/2016/5/10/chartex" xmlns:cx5="http://schemas.microsoft.com/office/drawing/2016/5/11/chartex" xmlns:cx6="http://schemas.microsoft.com/office/drawing/2016/5/12/chartex" xmlns:cx7="http://schemas.microsoft.com/office/drawing/2016/5/13/chartex" xmlns:cx8="http://schemas.microsoft.com/office/drawing/2016/5/14/chartex" xmlns:mc="http://schemas.openxmlformats.org/markup-compatibility/2006" xmlns:aink="http://schemas.microsoft.com/office/drawing/2016/ink" xmlns:am3d="http://schemas.microsoft.com/office/drawing/2017/model3d" xmlns:o="urn:schemas-microsoft-com:office:office" xmlns:r="http://schemas.openxmlformats.org/officeDocument/2006/relationships" xmlns:m="http://schemas.openxmlformats.org/officeDocument/2006/math" xmlns:v="urn:schemas-microsoft-com:vml" xmlns:wp14="http://schemas.microsoft.com/office/word/2010/wordprocessingDrawing" xmlns:wp="http://schemas.openxmlformats.org/drawingml/2006/wordprocessingDrawing" xmlns:w10="urn:schemas-microsoft-com:office:word" xmlns:w="http://schemas.openxmlformats.org/wordprocessingml/2006/main" xmlns:w14="http://schemas.microsoft.com/office/word/2010/wordml" xmlns:w15="http://schemas.microsoft.com/office/word/2012/wordml" xmlns:w16cex="http://schemas.microsoft.com/office/word/2018/wordml/cex" xmlns:w16cid="http://schemas.microsoft.com/office/word/2016/wordml/cid" xmlns:w16="http://schemas.microsoft.com/office/word/2018/wordml" xmlns:w16sdtdh="http://schemas.microsoft.com/office/word/2020/wordml/sdtdatahash" xmlns:w16se="http://schemas.microsoft.com/office/word/2015/wordml/symex" xmlns:wpg="http://schemas.microsoft.com/office/word/2010/wordprocessingGroup" xmlns:wpi="http://schemas.microsoft.com/office/word/2010/wordprocessingInk" xmlns:wne="http://schemas.microsoft.com/office/word/2006/wordml" xmlns:wps="http://schemas.microsoft.com/office/word/2010/wordprocessingShape" mc:Ignorable="w14 w15 w16se w16cid w16 w16cex w16sdtdh wp14">
   <w:body>
     <w:p>
       <w:pPr>
         <w:pStyle w:val="Heading1"/>
       </w:pPr>
-      <w:bookmarkStart w:id="0" w:name="_Toc54782696"/>
+      <w:bookmarkStart w:id="0" w:name="_Toc74296477"/>
       <w:r>
         <w:t>ANNEX 1 - JUSTIFICATION AND APPROVAL</w:t>
       </w:r>
@@ -93,7 +93,7 @@
           <w:sz w:val="24"/>
           <w:szCs w:val="24"/>
         </w:rPr>
-        <w:t xml:space="preserve">1.  </w:t>
+        <w:t xml:space="preserve">1. </w:t>
       </w:r>
       <w:r>
         <w:rPr>
@@ -110,7 +110,7 @@
           <w:sz w:val="24"/>
           <w:szCs w:val="24"/>
         </w:rPr>
-        <w:t xml:space="preserve">.  </w:t>
+        <w:t xml:space="preserve">. </w:t>
       </w:r>
     </w:p>
     <w:p>
@@ -187,7 +187,7 @@
           <w:sz w:val="24"/>
           <w:szCs w:val="24"/>
         </w:rPr>
-        <w:t>.  The contracting activity generally should be the lowest-level organization with a Commanding Officer of which the contracting office is a part.  In some cases, where the contracting office is physically located at a different facility/base, it may be appropriate to identify the activity more specifically.]</w:t>
+        <w:t>. The contracting activity generally should be the lowest-level organization with a Commanding Officer of which the contracting office is a part. In some cases, where the contracting office is physically located at a different facility/base, it may be appropriate to identify the activity more specifically.]</w:t>
       </w:r>
     </w:p>
     <w:p>
@@ -206,12 +206,23 @@
     </w:p>
     <w:p>
       <w:pPr>
-        <w:pStyle w:val="List1"/>
-      </w:pPr>
-      <w:r>
-        <w:rPr>
+        <w:pStyle w:val="pindented1"/>
+        <w:spacing w:line="240" w:lineRule="auto"/>
+        <w:ind w:left="720" w:firstLine="0"/>
+        <w:rPr>
+          <w:rFonts w:ascii="Times New Roman" w:hAnsi="Times New Roman" w:cs="Times New Roman"/>
           <w:i/>
           <w:iCs/>
+          <w:sz w:val="24"/>
+          <w:szCs w:val="24"/>
+        </w:rPr>
+      </w:pPr>
+      <w:r>
+        <w:rPr>
+          <w:rFonts w:ascii="Times New Roman" w:hAnsi="Times New Roman" w:cs="Times New Roman"/>
+          <w:i/>
+          <w:iCs/>
+          <w:sz w:val="24"/>
           <w:szCs w:val="24"/>
         </w:rPr>
         <w:t>Examples: (i) Naval Surface Warfare Center, Crane Division</w:t>
@@ -233,12 +244,23 @@
     </w:p>
     <w:p>
       <w:pPr>
-        <w:pStyle w:val="List3"/>
-      </w:pPr>
-      <w:r>
-        <w:rPr>
+        <w:pStyle w:val="pindented1"/>
+        <w:spacing w:line="240" w:lineRule="auto"/>
+        <w:ind w:left="720"/>
+        <w:rPr>
+          <w:rFonts w:ascii="Times New Roman" w:hAnsi="Times New Roman" w:cs="Times New Roman"/>
           <w:i/>
           <w:iCs/>
+          <w:sz w:val="24"/>
+          <w:szCs w:val="24"/>
+        </w:rPr>
+      </w:pPr>
+      <w:r>
+        <w:rPr>
+          <w:rFonts w:ascii="Times New Roman" w:hAnsi="Times New Roman" w:cs="Times New Roman"/>
+          <w:i/>
+          <w:iCs/>
+          <w:sz w:val="24"/>
           <w:szCs w:val="24"/>
         </w:rPr>
         <w:t xml:space="preserve">      (ii) Naval Air Warfare Center Training Systems Division </w:t>
@@ -260,7 +282,7 @@
     </w:p>
     <w:p>
       <w:pPr>
-        <w:pStyle w:val="List3"/>
+        <w:pStyle w:val="List1"/>
       </w:pPr>
       <w:r>
         <w:rPr>
@@ -268,7 +290,7 @@
           <w:iCs/>
           <w:szCs w:val="24"/>
         </w:rPr>
-        <w:t xml:space="preserve">   (iii) Naval Inventory Control Point, Philadelphia</w:t>
+        <w:t>(iii) Naval Inventory Control Point, Philadelphia</w:t>
       </w:r>
     </w:p>
     <w:p>
@@ -287,12 +309,23 @@
     </w:p>
     <w:p>
       <w:pPr>
-        <w:pStyle w:val="List3"/>
-      </w:pPr>
-      <w:r>
-        <w:rPr>
+        <w:pStyle w:val="pindented1"/>
+        <w:spacing w:line="240" w:lineRule="auto"/>
+        <w:ind w:left="1440" w:firstLine="0"/>
+        <w:rPr>
+          <w:rFonts w:ascii="Times New Roman" w:hAnsi="Times New Roman" w:cs="Times New Roman"/>
           <w:i/>
           <w:iCs/>
+          <w:sz w:val="24"/>
+          <w:szCs w:val="24"/>
+        </w:rPr>
+      </w:pPr>
+      <w:r>
+        <w:rPr>
+          <w:rFonts w:ascii="Times New Roman" w:hAnsi="Times New Roman" w:cs="Times New Roman"/>
+          <w:i/>
+          <w:iCs/>
+          <w:sz w:val="24"/>
           <w:szCs w:val="24"/>
         </w:rPr>
         <w:t xml:space="preserve">    (iv) Space &amp; Naval Warfare Systems Command </w:t>
@@ -327,7 +360,7 @@
           <w:sz w:val="24"/>
           <w:szCs w:val="24"/>
         </w:rPr>
-        <w:t xml:space="preserve">2.  </w:t>
+        <w:t xml:space="preserve">2. </w:t>
       </w:r>
       <w:r>
         <w:rPr>
@@ -344,7 +377,7 @@
           <w:sz w:val="24"/>
           <w:szCs w:val="24"/>
         </w:rPr>
-        <w:t xml:space="preserve">.  </w:t>
+        <w:t xml:space="preserve">. </w:t>
       </w:r>
     </w:p>
     <w:p>
@@ -416,7 +449,7 @@
           <w:sz w:val="24"/>
           <w:szCs w:val="24"/>
         </w:rPr>
-        <w:t xml:space="preserve">[Describe the authority being sought in general terms.  For a Class J&amp;A identify the date on which authority to act under the J&amp;A ends (i.e., the last day an award is authorized, not the period of performance; the J&amp;A "expiration date").] </w:t>
+        <w:t xml:space="preserve">[Describe the authority being sought in general terms. For a Class J&amp;A identify the date on which authority to act under the J&amp;A ends (i.e., the last day an award is authorized, not the period of performance; the J&amp;A "expiration date").] </w:t>
       </w:r>
     </w:p>
     <w:p>
@@ -475,7 +508,7 @@
           <w:sz w:val="24"/>
           <w:szCs w:val="24"/>
         </w:rPr>
-        <w:t xml:space="preserve">:  Award of a contract on a sole source basis for logistics services in support of EA-XX aircraft from DEF Corporation, Integrated Solutions Division.  </w:t>
+        <w:t xml:space="preserve">:  Award of a contract on a sole source basis for logistics services in support of EA-XX aircraft from DEF Corporation, Integrated Solutions Division. </w:t>
       </w:r>
     </w:p>
     <w:p>
@@ -545,7 +578,7 @@
           <w:sz w:val="24"/>
           <w:szCs w:val="24"/>
         </w:rPr>
-        <w:t xml:space="preserve">3.  </w:t>
+        <w:t xml:space="preserve">3. </w:t>
       </w:r>
       <w:r>
         <w:rPr>
@@ -562,7 +595,7 @@
           <w:sz w:val="24"/>
           <w:szCs w:val="24"/>
         </w:rPr>
-        <w:t xml:space="preserve">.  </w:t>
+        <w:t xml:space="preserve">. </w:t>
       </w:r>
     </w:p>
     <w:p>
@@ -650,7 +683,7 @@
           <w:sz w:val="24"/>
           <w:szCs w:val="24"/>
         </w:rPr>
-        <w:t xml:space="preserve">[Identify the supplies and services to be acquired, the estimated value, and the funding planned for the acquisition.  Major items and associated quantities should be identified.  Summarize long lists of items.  Other items may be identified generically by logical groupings, such as "ancillary repair services" or "intermediate-level test equipment."  Option quantities should be separately identified.  Briefly address the period of performance or completion date.]  </w:t>
+        <w:t xml:space="preserve">[Identify the supplies and services to be acquired, the estimated value, and the funding planned for the acquisition. Major items and associated quantities should be identified. Summarize long lists of items. Other items may be identified generically by logical groupings, such as "ancillary repair services" or "intermediate-level test equipment."  Option quantities should be separately identified. Briefly address the period of performance or completion date.]  </w:t>
       </w:r>
     </w:p>
     <w:p>
@@ -688,7 +721,7 @@
           <w:sz w:val="24"/>
           <w:szCs w:val="24"/>
         </w:rPr>
-        <w:t>[Funding amounts should represent the estimated dollar value of the procurement and should be identified by fiscal year and appropriation.  If several different types or years of funds are planned, consider providing the information in a chart format, such as the one below.]</w:t>
+        <w:t>[Funding amounts should represent the estimated dollar value of the procurement and should be identified by fiscal year and appropriation. If several different types or years of funds are planned, consider providing the information in a chart format, such as the one below.]</w:t>
       </w:r>
     </w:p>
     <w:p>
@@ -1303,7 +1336,7 @@
           <w:sz w:val="24"/>
           <w:szCs w:val="24"/>
         </w:rPr>
-        <w:t xml:space="preserve">4.  </w:t>
+        <w:t xml:space="preserve">4. </w:t>
       </w:r>
       <w:r>
         <w:rPr>
@@ -1320,7 +1353,7 @@
           <w:sz w:val="24"/>
           <w:szCs w:val="24"/>
         </w:rPr>
-        <w:t>.  ________________________________________</w:t>
+        <w:t>. ________________________________________</w:t>
       </w:r>
     </w:p>
     <w:p>
@@ -1363,6 +1396,48 @@
     </w:p>
     <w:p>
       <w:pPr>
+        <w:pStyle w:val="Normalwline"/>
+        <w:ind w:left="450" w:firstLine="720"/>
+        <w:rPr>
+          <w:b/>
+          <w:bCs/>
+          <w:i/>
+          <w:iCs/>
+        </w:rPr>
+      </w:pPr>
+      <w:r>
+        <w:rPr>
+          <w:b/>
+          <w:bCs/>
+          <w:i/>
+          <w:iCs/>
+        </w:rPr>
+        <w:t xml:space="preserve">10 U.S.C. 2304(c)(1), Only one responsible source and no other supplies or services   </w:t>
+      </w:r>
+    </w:p>
+    <w:p>
+      <w:pPr>
+        <w:pStyle w:val="Normalwline"/>
+        <w:ind w:left="2880"/>
+        <w:rPr>
+          <w:b/>
+          <w:bCs/>
+          <w:i/>
+          <w:iCs/>
+        </w:rPr>
+      </w:pPr>
+      <w:r>
+        <w:rPr>
+          <w:b/>
+          <w:bCs/>
+          <w:i/>
+          <w:iCs/>
+        </w:rPr>
+        <w:t xml:space="preserve">       will satisfy agency requirements. </w:t>
+      </w:r>
+    </w:p>
+    <w:p>
+      <w:pPr>
         <w:pStyle w:val="pindented1"/>
         <w:spacing w:line="240" w:lineRule="auto"/>
         <w:ind w:left="468" w:firstLine="720"/>
@@ -1386,7 +1461,7 @@
           <w:sz w:val="24"/>
           <w:szCs w:val="24"/>
         </w:rPr>
-        <w:t xml:space="preserve">10 U.S.C. 2304(c)(1), One source or limited sources. </w:t>
+        <w:t>10 U.S.C. 2304(c)(2), Unusual and compelling urgency.</w:t>
       </w:r>
     </w:p>
     <w:p>
@@ -1414,7 +1489,35 @@
           <w:sz w:val="24"/>
           <w:szCs w:val="24"/>
         </w:rPr>
-        <w:t>10 U.S.C. 2304(c)(2), Unusual and compelling urgency.</w:t>
+        <w:t xml:space="preserve">10 U.S.C. 2304(c)(3), Industrial mobilization; engineering, developmental, </w:t>
+      </w:r>
+    </w:p>
+    <w:p>
+      <w:pPr>
+        <w:pStyle w:val="pindented1"/>
+        <w:spacing w:line="240" w:lineRule="auto"/>
+        <w:ind w:left="3096" w:firstLine="0"/>
+        <w:rPr>
+          <w:rFonts w:ascii="Times New Roman" w:hAnsi="Times New Roman" w:cs="Times New Roman"/>
+          <w:b/>
+          <w:bCs/>
+          <w:i/>
+          <w:iCs/>
+          <w:sz w:val="24"/>
+          <w:szCs w:val="24"/>
+        </w:rPr>
+      </w:pPr>
+      <w:r>
+        <w:rPr>
+          <w:rFonts w:ascii="Times New Roman" w:hAnsi="Times New Roman" w:cs="Times New Roman"/>
+          <w:b/>
+          <w:bCs/>
+          <w:i/>
+          <w:iCs/>
+          <w:sz w:val="24"/>
+          <w:szCs w:val="24"/>
+        </w:rPr>
+        <w:t xml:space="preserve">    or research capability; or expert services.</w:t>
       </w:r>
     </w:p>
     <w:p>
@@ -1442,14 +1545,14 @@
           <w:sz w:val="24"/>
           <w:szCs w:val="24"/>
         </w:rPr>
-        <w:t xml:space="preserve">10 U.S.C. 2304(c)(3), Industrial mobilization; engineering, developmental, </w:t>
-      </w:r>
-    </w:p>
-    <w:p>
-      <w:pPr>
-        <w:pStyle w:val="pindented1"/>
-        <w:spacing w:line="240" w:lineRule="auto"/>
-        <w:ind w:left="3096" w:firstLine="0"/>
+        <w:t>10 U.S.C. 2304(c)(5), Authorized or required by statute.</w:t>
+      </w:r>
+    </w:p>
+    <w:p>
+      <w:pPr>
+        <w:pStyle w:val="pindented1"/>
+        <w:spacing w:line="240" w:lineRule="auto"/>
+        <w:ind w:left="468" w:firstLine="708"/>
         <w:rPr>
           <w:rFonts w:ascii="Times New Roman" w:hAnsi="Times New Roman" w:cs="Times New Roman"/>
           <w:b/>
@@ -1470,25 +1573,23 @@
           <w:sz w:val="24"/>
           <w:szCs w:val="24"/>
         </w:rPr>
-        <w:t xml:space="preserve">    or research capability; or expert services.</w:t>
-      </w:r>
-    </w:p>
-    <w:p>
-      <w:pPr>
-        <w:pStyle w:val="pindented1"/>
-        <w:spacing w:line="240" w:lineRule="auto"/>
-        <w:ind w:left="468" w:firstLine="720"/>
-        <w:rPr>
-          <w:rFonts w:ascii="Times New Roman" w:hAnsi="Times New Roman" w:cs="Times New Roman"/>
+        <w:t>10 U.S.C. 2304(c)(6), National Security.</w:t>
+      </w:r>
+      <w:r>
+        <w:rPr>
           <w:b/>
           <w:bCs/>
           <w:i/>
           <w:iCs/>
-          <w:sz w:val="24"/>
-          <w:szCs w:val="24"/>
-        </w:rPr>
-      </w:pPr>
-      <w:r>
+        </w:rPr>
+        <w:t>]</w:t>
+      </w:r>
+    </w:p>
+    <w:p>
+      <w:pPr>
+        <w:pStyle w:val="pindented1"/>
+        <w:spacing w:line="240" w:lineRule="auto"/>
+        <w:ind w:left="468" w:firstLine="708"/>
         <w:rPr>
           <w:rFonts w:ascii="Times New Roman" w:hAnsi="Times New Roman" w:cs="Times New Roman"/>
           <w:b/>
@@ -1498,14 +1599,110 @@
           <w:sz w:val="24"/>
           <w:szCs w:val="24"/>
         </w:rPr>
-        <w:t>10 U.S.C. 2304(c)(5), Authorized or required by statute.</w:t>
-      </w:r>
-    </w:p>
-    <w:p>
-      <w:pPr>
-        <w:pStyle w:val="pindented1"/>
-        <w:spacing w:line="240" w:lineRule="auto"/>
-        <w:ind w:left="468" w:firstLine="708"/>
+      </w:pPr>
+    </w:p>
+    <w:p>
+      <w:pPr>
+        <w:pStyle w:val="pindented1"/>
+        <w:spacing w:line="240" w:lineRule="auto"/>
+        <w:ind w:left="468" w:firstLine="0"/>
+        <w:rPr>
+          <w:rFonts w:ascii="Times New Roman" w:hAnsi="Times New Roman" w:cs="Times New Roman"/>
+          <w:sz w:val="24"/>
+          <w:szCs w:val="24"/>
+        </w:rPr>
+      </w:pPr>
+      <w:r>
+        <w:rPr>
+          <w:rFonts w:ascii="Times New Roman" w:hAnsi="Times New Roman" w:cs="Times New Roman"/>
+          <w:sz w:val="24"/>
+          <w:szCs w:val="24"/>
+        </w:rPr>
+        <w:t xml:space="preserve">5. </w:t>
+      </w:r>
+      <w:r>
+        <w:rPr>
+          <w:rFonts w:ascii="Times New Roman" w:hAnsi="Times New Roman" w:cs="Times New Roman"/>
+          <w:sz w:val="24"/>
+          <w:szCs w:val="24"/>
+          <w:u w:val="single"/>
+        </w:rPr>
+        <w:t>Rationale Justifying Use of Cited Statutory Authority</w:t>
+      </w:r>
+      <w:r>
+        <w:rPr>
+          <w:rFonts w:ascii="Times New Roman" w:hAnsi="Times New Roman" w:cs="Times New Roman"/>
+          <w:sz w:val="24"/>
+          <w:szCs w:val="24"/>
+        </w:rPr>
+        <w:t xml:space="preserve">. </w:t>
+      </w:r>
+    </w:p>
+    <w:p>
+      <w:pPr>
+        <w:pStyle w:val="pindented1"/>
+        <w:spacing w:line="240" w:lineRule="auto"/>
+        <w:ind w:left="468" w:firstLine="0"/>
+        <w:rPr>
+          <w:rFonts w:ascii="Times New Roman" w:hAnsi="Times New Roman" w:cs="Times New Roman"/>
+          <w:sz w:val="24"/>
+          <w:szCs w:val="24"/>
+        </w:rPr>
+      </w:pPr>
+      <w:r>
+        <w:rPr>
+          <w:rFonts w:ascii="Times New Roman" w:hAnsi="Times New Roman" w:cs="Times New Roman"/>
+          <w:sz w:val="24"/>
+          <w:szCs w:val="24"/>
+        </w:rPr>
+        <w:t>________________________________________________________________</w:t>
+      </w:r>
+    </w:p>
+    <w:p>
+      <w:pPr>
+        <w:pStyle w:val="pindented1"/>
+        <w:spacing w:line="240" w:lineRule="auto"/>
+        <w:ind w:left="468" w:firstLine="0"/>
+        <w:rPr>
+          <w:rFonts w:ascii="Times New Roman" w:hAnsi="Times New Roman" w:cs="Times New Roman"/>
+          <w:sz w:val="24"/>
+          <w:szCs w:val="24"/>
+        </w:rPr>
+      </w:pPr>
+      <w:r>
+        <w:rPr>
+          <w:rFonts w:ascii="Times New Roman" w:hAnsi="Times New Roman" w:cs="Times New Roman"/>
+          <w:sz w:val="24"/>
+          <w:szCs w:val="24"/>
+        </w:rPr>
+        <w:t>________________________________________________________________</w:t>
+      </w:r>
+    </w:p>
+    <w:p>
+      <w:pPr>
+        <w:pStyle w:val="pindented1"/>
+        <w:spacing w:line="240" w:lineRule="auto"/>
+        <w:ind w:left="468" w:firstLine="0"/>
+        <w:rPr>
+          <w:rFonts w:ascii="Times New Roman" w:hAnsi="Times New Roman" w:cs="Times New Roman"/>
+          <w:sz w:val="24"/>
+          <w:szCs w:val="24"/>
+        </w:rPr>
+      </w:pPr>
+      <w:r>
+        <w:rPr>
+          <w:rFonts w:ascii="Times New Roman" w:hAnsi="Times New Roman" w:cs="Times New Roman"/>
+          <w:sz w:val="24"/>
+          <w:szCs w:val="24"/>
+        </w:rPr>
+        <w:t>________________________________________________________________</w:t>
+      </w:r>
+    </w:p>
+    <w:p>
+      <w:pPr>
+        <w:pStyle w:val="pindented1"/>
+        <w:spacing w:line="240" w:lineRule="auto"/>
+        <w:ind w:left="468" w:firstLine="0"/>
         <w:rPr>
           <w:rFonts w:ascii="Times New Roman" w:hAnsi="Times New Roman" w:cs="Times New Roman"/>
           <w:i/>
@@ -1514,32 +1711,6 @@
           <w:szCs w:val="24"/>
         </w:rPr>
       </w:pPr>
-      <w:r>
-        <w:rPr>
-          <w:rFonts w:ascii="Times New Roman" w:hAnsi="Times New Roman" w:cs="Times New Roman"/>
-          <w:b/>
-          <w:bCs/>
-          <w:i/>
-          <w:iCs/>
-          <w:sz w:val="24"/>
-          <w:szCs w:val="24"/>
-        </w:rPr>
-        <w:t>10 U.S.C. 2304(c)(6), National Security.]</w:t>
-      </w:r>
-    </w:p>
-    <w:p>
-      <w:pPr>
-        <w:pStyle w:val="pindented1"/>
-        <w:spacing w:line="240" w:lineRule="auto"/>
-        <w:ind w:left="468" w:firstLine="708"/>
-        <w:rPr>
-          <w:rFonts w:ascii="Times New Roman" w:hAnsi="Times New Roman" w:cs="Times New Roman"/>
-          <w:i/>
-          <w:iCs/>
-          <w:sz w:val="24"/>
-          <w:szCs w:val="24"/>
-        </w:rPr>
-      </w:pPr>
     </w:p>
     <w:p>
       <w:pPr>
@@ -1548,34 +1719,42 @@
         <w:ind w:left="468" w:firstLine="0"/>
         <w:rPr>
           <w:rFonts w:ascii="Times New Roman" w:hAnsi="Times New Roman" w:cs="Times New Roman"/>
-          <w:sz w:val="24"/>
-          <w:szCs w:val="24"/>
-        </w:rPr>
-      </w:pPr>
-      <w:r>
-        <w:rPr>
-          <w:rFonts w:ascii="Times New Roman" w:hAnsi="Times New Roman" w:cs="Times New Roman"/>
-          <w:sz w:val="24"/>
-          <w:szCs w:val="24"/>
-        </w:rPr>
-        <w:t xml:space="preserve">5.  </w:t>
-      </w:r>
-      <w:r>
-        <w:rPr>
-          <w:rFonts w:ascii="Times New Roman" w:hAnsi="Times New Roman" w:cs="Times New Roman"/>
+          <w:b/>
+          <w:bCs/>
+          <w:sz w:val="24"/>
+          <w:szCs w:val="24"/>
+        </w:rPr>
+      </w:pPr>
+      <w:r>
+        <w:rPr>
+          <w:rFonts w:ascii="Times New Roman" w:hAnsi="Times New Roman" w:cs="Times New Roman"/>
+          <w:b/>
+          <w:bCs/>
+          <w:sz w:val="24"/>
+          <w:szCs w:val="24"/>
+        </w:rPr>
+        <w:t xml:space="preserve">[Explain </w:t>
+      </w:r>
+      <w:r>
+        <w:rPr>
+          <w:rFonts w:ascii="Times New Roman" w:hAnsi="Times New Roman" w:cs="Times New Roman"/>
+          <w:b/>
+          <w:bCs/>
           <w:sz w:val="24"/>
           <w:szCs w:val="24"/>
           <w:u w:val="single"/>
         </w:rPr>
-        <w:t>Rationale Justifying Use of Cited Statutory Authority</w:t>
-      </w:r>
-      <w:r>
-        <w:rPr>
-          <w:rFonts w:ascii="Times New Roman" w:hAnsi="Times New Roman" w:cs="Times New Roman"/>
-          <w:sz w:val="24"/>
-          <w:szCs w:val="24"/>
-        </w:rPr>
-        <w:t xml:space="preserve">. </w:t>
+        <w:t>in detail</w:t>
+      </w:r>
+      <w:r>
+        <w:rPr>
+          <w:rFonts w:ascii="Times New Roman" w:hAnsi="Times New Roman" w:cs="Times New Roman"/>
+          <w:b/>
+          <w:bCs/>
+          <w:sz w:val="24"/>
+          <w:szCs w:val="24"/>
+        </w:rPr>
+        <w:t xml:space="preserve"> why the statutory authority permitting other than full and open competition applies to the proposed procurement. Provide your strongest argument. Avoid duplicative information. Be short, precise, and to the point.] </w:t>
       </w:r>
     </w:p>
     <w:p>
@@ -1585,18 +1764,12 @@
         <w:ind w:left="468" w:firstLine="0"/>
         <w:rPr>
           <w:rFonts w:ascii="Times New Roman" w:hAnsi="Times New Roman" w:cs="Times New Roman"/>
-          <w:sz w:val="24"/>
-          <w:szCs w:val="24"/>
-        </w:rPr>
-      </w:pPr>
-      <w:r>
-        <w:rPr>
-          <w:rFonts w:ascii="Times New Roman" w:hAnsi="Times New Roman" w:cs="Times New Roman"/>
-          <w:sz w:val="24"/>
-          <w:szCs w:val="24"/>
-        </w:rPr>
-        <w:t>________________________________________________________________</w:t>
-      </w:r>
+          <w:b/>
+          <w:bCs/>
+          <w:sz w:val="24"/>
+          <w:szCs w:val="24"/>
+        </w:rPr>
+      </w:pPr>
     </w:p>
     <w:p>
       <w:pPr>
@@ -1605,17 +1778,21 @@
         <w:ind w:left="468" w:firstLine="0"/>
         <w:rPr>
           <w:rFonts w:ascii="Times New Roman" w:hAnsi="Times New Roman" w:cs="Times New Roman"/>
-          <w:sz w:val="24"/>
-          <w:szCs w:val="24"/>
-        </w:rPr>
-      </w:pPr>
-      <w:r>
-        <w:rPr>
-          <w:rFonts w:ascii="Times New Roman" w:hAnsi="Times New Roman" w:cs="Times New Roman"/>
-          <w:sz w:val="24"/>
-          <w:szCs w:val="24"/>
-        </w:rPr>
-        <w:t>________________________________________________________________</w:t>
+          <w:b/>
+          <w:bCs/>
+          <w:sz w:val="24"/>
+          <w:szCs w:val="24"/>
+        </w:rPr>
+      </w:pPr>
+      <w:r>
+        <w:rPr>
+          <w:rFonts w:ascii="Times New Roman" w:hAnsi="Times New Roman" w:cs="Times New Roman"/>
+          <w:b/>
+          <w:bCs/>
+          <w:sz w:val="24"/>
+          <w:szCs w:val="24"/>
+        </w:rPr>
+        <w:t>[If the explanation is based (whether fully or partially) on the lack of a performance specification, technical data package, specifications, engineering descriptions, a statement of work, or a purchase description suitable for full and open competition, explain why such a document has not been developed or is not available.]</w:t>
       </w:r>
     </w:p>
     <w:p>
@@ -1625,18 +1802,12 @@
         <w:ind w:left="468" w:firstLine="0"/>
         <w:rPr>
           <w:rFonts w:ascii="Times New Roman" w:hAnsi="Times New Roman" w:cs="Times New Roman"/>
-          <w:sz w:val="24"/>
-          <w:szCs w:val="24"/>
-        </w:rPr>
-      </w:pPr>
-      <w:r>
-        <w:rPr>
-          <w:rFonts w:ascii="Times New Roman" w:hAnsi="Times New Roman" w:cs="Times New Roman"/>
-          <w:sz w:val="24"/>
-          <w:szCs w:val="24"/>
-        </w:rPr>
-        <w:t>________________________________________________________________</w:t>
-      </w:r>
+          <w:b/>
+          <w:bCs/>
+          <w:sz w:val="24"/>
+          <w:szCs w:val="24"/>
+        </w:rPr>
+      </w:pPr>
     </w:p>
     <w:p>
       <w:pPr>
@@ -1645,12 +1816,22 @@
         <w:ind w:left="468" w:firstLine="0"/>
         <w:rPr>
           <w:rFonts w:ascii="Times New Roman" w:hAnsi="Times New Roman" w:cs="Times New Roman"/>
-          <w:i/>
-          <w:iCs/>
-          <w:sz w:val="24"/>
-          <w:szCs w:val="24"/>
-        </w:rPr>
-      </w:pPr>
+          <w:b/>
+          <w:bCs/>
+          <w:sz w:val="24"/>
+          <w:szCs w:val="24"/>
+        </w:rPr>
+      </w:pPr>
+      <w:r>
+        <w:rPr>
+          <w:rFonts w:ascii="Times New Roman" w:hAnsi="Times New Roman" w:cs="Times New Roman"/>
+          <w:b/>
+          <w:bCs/>
+          <w:sz w:val="24"/>
+          <w:szCs w:val="24"/>
+        </w:rPr>
+        <w:t xml:space="preserve">[When the basis of the sole source justification is due to being a follow-on acquisition as implemented in FAR 6.302-1(a)(2)(ii)(supplies) or (iii)(services), provide: </w:t>
+      </w:r>
     </w:p>
     <w:p>
       <w:pPr>
@@ -1665,164 +1846,28 @@
           <w:szCs w:val="24"/>
         </w:rPr>
       </w:pPr>
-      <w:r>
-        <w:rPr>
-          <w:rFonts w:ascii="Times New Roman" w:hAnsi="Times New Roman" w:cs="Times New Roman"/>
-          <w:b/>
-          <w:bCs/>
-          <w:sz w:val="24"/>
-          <w:szCs w:val="24"/>
-        </w:rPr>
-        <w:t xml:space="preserve">[Explain </w:t>
-      </w:r>
-      <w:r>
-        <w:rPr>
-          <w:rFonts w:ascii="Times New Roman" w:hAnsi="Times New Roman" w:cs="Times New Roman"/>
-          <w:b/>
-          <w:bCs/>
-          <w:sz w:val="24"/>
-          <w:szCs w:val="24"/>
-          <w:u w:val="single"/>
-        </w:rPr>
-        <w:t>in detail</w:t>
-      </w:r>
-      <w:r>
-        <w:rPr>
-          <w:rFonts w:ascii="Times New Roman" w:hAnsi="Times New Roman" w:cs="Times New Roman"/>
-          <w:b/>
-          <w:bCs/>
-          <w:sz w:val="24"/>
-          <w:szCs w:val="24"/>
-        </w:rPr>
-        <w:t xml:space="preserve"> why the statutory authority permitting other than full and open competition applies to the proposed procurement.  Provide your strongest argument.  Avoid duplicative information.  Be short, precise, and to the point.] </w:t>
-      </w:r>
-    </w:p>
-    <w:p>
-      <w:pPr>
-        <w:pStyle w:val="pindented1"/>
-        <w:spacing w:line="240" w:lineRule="auto"/>
-        <w:ind w:left="468" w:firstLine="0"/>
-        <w:rPr>
-          <w:rFonts w:ascii="Times New Roman" w:hAnsi="Times New Roman" w:cs="Times New Roman"/>
-          <w:b/>
-          <w:bCs/>
-          <w:sz w:val="24"/>
-          <w:szCs w:val="24"/>
-        </w:rPr>
-      </w:pPr>
-    </w:p>
-    <w:p>
-      <w:pPr>
-        <w:pStyle w:val="pindented1"/>
-        <w:spacing w:line="240" w:lineRule="auto"/>
-        <w:ind w:left="468" w:firstLine="0"/>
-        <w:rPr>
-          <w:rFonts w:ascii="Times New Roman" w:hAnsi="Times New Roman" w:cs="Times New Roman"/>
-          <w:b/>
-          <w:bCs/>
-          <w:sz w:val="24"/>
-          <w:szCs w:val="24"/>
-        </w:rPr>
-      </w:pPr>
-      <w:r>
-        <w:rPr>
-          <w:rFonts w:ascii="Times New Roman" w:hAnsi="Times New Roman" w:cs="Times New Roman"/>
-          <w:b/>
-          <w:bCs/>
-          <w:sz w:val="24"/>
-          <w:szCs w:val="24"/>
-        </w:rPr>
-        <w:t>[If the explanation is based (whether fully or partially) on the lack of a performance specification, technical data package, specifications, engineering descriptions, a statement of work, or a purchase description suitable for full and open competition, explain why such a document has not been developed or is not available.]</w:t>
-      </w:r>
-    </w:p>
-    <w:p>
-      <w:pPr>
-        <w:pStyle w:val="pindented1"/>
-        <w:spacing w:line="240" w:lineRule="auto"/>
-        <w:ind w:left="468" w:firstLine="0"/>
-        <w:rPr>
-          <w:rFonts w:ascii="Times New Roman" w:hAnsi="Times New Roman" w:cs="Times New Roman"/>
-          <w:b/>
-          <w:bCs/>
-          <w:sz w:val="24"/>
-          <w:szCs w:val="24"/>
-        </w:rPr>
-      </w:pPr>
-    </w:p>
-    <w:p>
-      <w:pPr>
-        <w:pStyle w:val="pindented1"/>
-        <w:spacing w:line="240" w:lineRule="auto"/>
-        <w:ind w:left="468" w:firstLine="0"/>
-        <w:rPr>
-          <w:rFonts w:ascii="Times New Roman" w:hAnsi="Times New Roman" w:cs="Times New Roman"/>
-          <w:b/>
-          <w:bCs/>
-          <w:sz w:val="24"/>
-          <w:szCs w:val="24"/>
-        </w:rPr>
-      </w:pPr>
-      <w:r>
-        <w:rPr>
-          <w:rFonts w:ascii="Times New Roman" w:hAnsi="Times New Roman" w:cs="Times New Roman"/>
-          <w:b/>
-          <w:bCs/>
-          <w:sz w:val="24"/>
-          <w:szCs w:val="24"/>
-        </w:rPr>
-        <w:t xml:space="preserve">[When the basis of the sole source justification is due to being a follow-on acquisition as implemented in FAR 6.302-1(a)(2)(ii)(supplies) or (iii)(services), provide: </w:t>
-      </w:r>
-    </w:p>
-    <w:p>
-      <w:pPr>
-        <w:pStyle w:val="pindented1"/>
-        <w:spacing w:line="240" w:lineRule="auto"/>
-        <w:ind w:left="468" w:firstLine="0"/>
-        <w:rPr>
-          <w:rFonts w:ascii="Times New Roman" w:hAnsi="Times New Roman" w:cs="Times New Roman"/>
-          <w:b/>
-          <w:bCs/>
-          <w:sz w:val="24"/>
-          <w:szCs w:val="24"/>
-        </w:rPr>
-      </w:pPr>
-    </w:p>
-    <w:p>
-      <w:pPr>
-        <w:pStyle w:val="pindented1"/>
+    </w:p>
+    <w:p>
+      <w:pPr>
+        <w:pStyle w:val="pindented1"/>
+        <w:numPr>
+          <w:ilvl w:val="0"/>
+          <w:numId w:val="1"/>
+        </w:numPr>
         <w:tabs>
-          <w:tab w:val="left" w:pos="720"/>
+          <w:tab w:val="clear" w:pos="6146"/>
+          <w:tab w:val="num" w:pos="720"/>
         </w:tabs>
         <w:spacing w:line="240" w:lineRule="auto"/>
-        <w:ind w:left="828" w:hanging="360"/>
-        <w:rPr>
-          <w:rFonts w:ascii="Times New Roman" w:hAnsi="Times New Roman" w:cs="Times New Roman"/>
-          <w:b/>
-          <w:bCs/>
-          <w:sz w:val="24"/>
-          <w:szCs w:val="24"/>
-        </w:rPr>
-      </w:pPr>
-      <w:r>
-        <w:rPr>
-          <w:rFonts w:ascii="Symbol" w:hAnsi="Symbol" w:cs="Times New Roman"/>
-          <w:bCs/>
-          <w:color w:val="auto"/>
-          <w:sz w:val="24"/>
-          <w:szCs w:val="24"/>
-        </w:rPr>
-        <w:t></w:t>
-      </w:r>
-      <w:r>
-        <w:rPr>
-          <w:rFonts w:ascii="Symbol" w:hAnsi="Symbol" w:cs="Times New Roman"/>
-          <w:bCs/>
-          <w:color w:val="auto"/>
-          <w:sz w:val="24"/>
-          <w:szCs w:val="24"/>
-        </w:rPr>
-        <w:tab/>
-      </w:r>
+        <w:ind w:left="828"/>
+        <w:rPr>
+          <w:rFonts w:ascii="Times New Roman" w:hAnsi="Times New Roman" w:cs="Times New Roman"/>
+          <w:b/>
+          <w:bCs/>
+          <w:sz w:val="24"/>
+          <w:szCs w:val="24"/>
+        </w:rPr>
+      </w:pPr>
       <w:r>
         <w:rPr>
           <w:rFonts w:ascii="Times New Roman" w:hAnsi="Times New Roman" w:cs="Times New Roman"/>
@@ -1861,8 +1906,13 @@
     <w:p>
       <w:pPr>
         <w:pStyle w:val="pindented1"/>
+        <w:numPr>
+          <w:ilvl w:val="3"/>
+          <w:numId w:val="1"/>
+        </w:numPr>
         <w:tabs>
-          <w:tab w:val="left" w:pos="540"/>
+          <w:tab w:val="clear" w:pos="2894"/>
+          <w:tab w:val="num" w:pos="540"/>
         </w:tabs>
         <w:spacing w:line="240" w:lineRule="auto"/>
         <w:ind w:left="720" w:hanging="180"/>
@@ -1876,34 +1926,13 @@
       </w:pPr>
       <w:r>
         <w:rPr>
-          <w:rFonts w:ascii="Symbol" w:hAnsi="Symbol" w:cs="Times New Roman"/>
-          <w:bCs/>
-          <w:color w:val="auto"/>
-          <w:sz w:val="24"/>
-          <w:szCs w:val="24"/>
-        </w:rPr>
-        <w:lastRenderedPageBreak/>
-        <w:t></w:t>
-      </w:r>
-      <w:r>
-        <w:rPr>
-          <w:rFonts w:ascii="Symbol" w:hAnsi="Symbol" w:cs="Times New Roman"/>
-          <w:bCs/>
-          <w:color w:val="auto"/>
-          <w:sz w:val="24"/>
-          <w:szCs w:val="24"/>
-        </w:rPr>
-        <w:tab/>
-      </w:r>
-      <w:r>
-        <w:rPr>
-          <w:rFonts w:ascii="Times New Roman" w:hAnsi="Times New Roman" w:cs="Times New Roman"/>
-          <w:b/>
-          <w:bCs/>
-          <w:sz w:val="24"/>
-          <w:szCs w:val="24"/>
-        </w:rPr>
-        <w:t xml:space="preserve">An estimate of the cost to the Government that would be duplicated and an explanation of how the estimate was derived.  The estimated cost can be based on the initial set-up costs, past actuals or estimates.  The intent is not a detailed analysis but a trackable basis for drawing the conclusion that the estimated cost is so high that it will not be recouped through competition. </w:t>
+          <w:rFonts w:ascii="Times New Roman" w:hAnsi="Times New Roman" w:cs="Times New Roman"/>
+          <w:b/>
+          <w:bCs/>
+          <w:sz w:val="24"/>
+          <w:szCs w:val="24"/>
+        </w:rPr>
+        <w:t xml:space="preserve">An estimate of the cost to the Government that would be duplicated and an explanation of how the estimate was derived. The estimated cost can be based on the initial set-up costs, past actuals or estimates. The intent is not a detailed analysis but a trackable basis for drawing the conclusion that the estimated cost is so high that it will not be recouped through competition. </w:t>
       </w:r>
     </w:p>
     <w:p>
@@ -1923,6 +1952,13 @@
     <w:p>
       <w:pPr>
         <w:pStyle w:val="pindented1"/>
+        <w:numPr>
+          <w:ilvl w:val="0"/>
+          <w:numId w:val="1"/>
+        </w:numPr>
+        <w:tabs>
+          <w:tab w:val="clear" w:pos="6146"/>
+        </w:tabs>
         <w:spacing w:line="240" w:lineRule="auto"/>
         <w:ind w:left="720" w:hanging="252"/>
         <w:rPr>
@@ -1935,33 +1971,13 @@
       </w:pPr>
       <w:r>
         <w:rPr>
-          <w:rFonts w:ascii="Symbol" w:hAnsi="Symbol" w:cs="Times New Roman"/>
-          <w:bCs/>
-          <w:color w:val="auto"/>
-          <w:sz w:val="24"/>
-          <w:szCs w:val="24"/>
-        </w:rPr>
-        <w:t></w:t>
-      </w:r>
-      <w:r>
-        <w:rPr>
-          <w:rFonts w:ascii="Symbol" w:hAnsi="Symbol" w:cs="Times New Roman"/>
-          <w:bCs/>
-          <w:color w:val="auto"/>
-          <w:sz w:val="24"/>
-          <w:szCs w:val="24"/>
-        </w:rPr>
-        <w:tab/>
-      </w:r>
-      <w:r>
-        <w:rPr>
-          <w:rFonts w:ascii="Times New Roman" w:hAnsi="Times New Roman" w:cs="Times New Roman"/>
-          <w:b/>
-          <w:bCs/>
-          <w:sz w:val="24"/>
-          <w:szCs w:val="24"/>
-        </w:rPr>
-        <w:t>An estimate of the length of the delay and an explanation of how the estimate was derived and why a delay of this length is unacceptable.  The intent is to indicate if the time frame is prohibitive and would not support the program requirements.  As indicated in FAR 6.301(c), this rationale does not apply when there is a lack of advance planning by the requiring activity.]</w:t>
+          <w:rFonts w:ascii="Times New Roman" w:hAnsi="Times New Roman" w:cs="Times New Roman"/>
+          <w:b/>
+          <w:bCs/>
+          <w:sz w:val="24"/>
+          <w:szCs w:val="24"/>
+        </w:rPr>
+        <w:t>An estimate of the length of the delay and an explanation of how the estimate was derived and why a delay of this length is unacceptable. The intent is to indicate if the time frame is prohibitive and would not support the program requirements. As indicated in FAR 6.301(c), this rationale does not apply when there is a lack of advance planning by the requiring activity.]</w:t>
       </w:r>
     </w:p>
     <w:p>
@@ -2084,7 +2100,7 @@
           <w:sz w:val="24"/>
           <w:szCs w:val="24"/>
         </w:rPr>
-        <w:t xml:space="preserve">6.  </w:t>
+        <w:t xml:space="preserve">6. </w:t>
       </w:r>
       <w:r>
         <w:rPr>
@@ -2101,7 +2117,7 @@
           <w:sz w:val="24"/>
           <w:szCs w:val="24"/>
         </w:rPr>
-        <w:t xml:space="preserve">.  </w:t>
+        <w:t xml:space="preserve">. </w:t>
       </w:r>
     </w:p>
     <w:p>
@@ -2182,45 +2198,28 @@
     <w:p>
       <w:pPr>
         <w:pStyle w:val="pindented1"/>
-        <w:spacing w:line="240" w:lineRule="auto"/>
-        <w:ind w:left="720" w:hanging="360"/>
-        <w:rPr>
-          <w:rFonts w:ascii="Times New Roman" w:hAnsi="Times New Roman" w:cs="Times New Roman"/>
-          <w:b/>
-          <w:bCs/>
-          <w:sz w:val="24"/>
-          <w:szCs w:val="24"/>
-        </w:rPr>
-      </w:pPr>
-      <w:r>
-        <w:rPr>
-          <w:rFonts w:ascii="Adobe Devanagari" w:hAnsi="Adobe Devanagari" w:cs="Times New Roman"/>
-          <w:bCs/>
-          <w:color w:val="auto"/>
-          <w:sz w:val="24"/>
-          <w:szCs w:val="24"/>
-        </w:rPr>
-        <w:t>•</w:t>
-      </w:r>
-      <w:r>
-        <w:rPr>
-          <w:rFonts w:ascii="Adobe Devanagari" w:hAnsi="Adobe Devanagari" w:cs="Times New Roman"/>
-          <w:bCs/>
-          <w:color w:val="auto"/>
-          <w:sz w:val="24"/>
-          <w:szCs w:val="24"/>
-        </w:rPr>
-        <w:tab/>
-      </w:r>
-      <w:r>
-        <w:rPr>
-          <w:rFonts w:ascii="Times New Roman" w:hAnsi="Times New Roman" w:cs="Times New Roman"/>
-          <w:b/>
-          <w:bCs/>
-          <w:sz w:val="24"/>
-          <w:szCs w:val="24"/>
-        </w:rPr>
-        <w:t xml:space="preserve">Any other sources that have expressed interest. If these included any respondent that is not identified in the J&amp;A as a potential source, explain on what basis the activity concluded that the respondent would be unable to satisfy the requirements of the proposed contract.    </w:t>
+        <w:numPr>
+          <w:ilvl w:val="0"/>
+          <w:numId w:val="45"/>
+        </w:numPr>
+        <w:spacing w:line="240" w:lineRule="auto"/>
+        <w:rPr>
+          <w:rFonts w:ascii="Times New Roman" w:hAnsi="Times New Roman" w:cs="Times New Roman"/>
+          <w:b/>
+          <w:bCs/>
+          <w:sz w:val="24"/>
+          <w:szCs w:val="24"/>
+        </w:rPr>
+      </w:pPr>
+      <w:r>
+        <w:rPr>
+          <w:rFonts w:ascii="Times New Roman" w:hAnsi="Times New Roman" w:cs="Times New Roman"/>
+          <w:b/>
+          <w:bCs/>
+          <w:sz w:val="24"/>
+          <w:szCs w:val="24"/>
+        </w:rPr>
+        <w:t xml:space="preserve">Any other sources that have expressed interest. If these included any respondent that is not identified in the J&amp;A as a potential source, explain on what basis the activity concluded that the respondent would be unable to satisfy the requirements of the proposed contract.  </w:t>
       </w:r>
     </w:p>
     <w:p>
@@ -2239,7 +2238,12 @@
     </w:p>
     <w:p>
       <w:pPr>
-        <w:ind w:left="720" w:hanging="360"/>
+        <w:pStyle w:val="ListParagraph"/>
+        <w:numPr>
+          <w:ilvl w:val="1"/>
+          <w:numId w:val="46"/>
+        </w:numPr>
+        <w:ind w:left="720"/>
         <w:rPr>
           <w:sz w:val="22"/>
           <w:szCs w:val="18"/>
@@ -2247,20 +2251,6 @@
       </w:pPr>
       <w:r>
         <w:rPr>
-          <w:rFonts w:ascii="Adobe Devanagari" w:hAnsi="Adobe Devanagari"/>
-          <w:szCs w:val="24"/>
-        </w:rPr>
-        <w:t>•</w:t>
-      </w:r>
-      <w:r>
-        <w:rPr>
-          <w:rFonts w:ascii="Adobe Devanagari" w:hAnsi="Adobe Devanagari"/>
-          <w:szCs w:val="24"/>
-        </w:rPr>
-        <w:tab/>
-      </w:r>
-      <w:r>
-        <w:rPr>
           <w:b/>
         </w:rPr>
         <w:t>If a synopsis of the proposed procurement was not published in Beta.SAM, explain why not, including the applicable FAR 5.202 regulatory exception</w:t>
@@ -2269,147 +2259,137 @@
         <w:t>.</w:t>
       </w:r>
     </w:p>
+    <w:p/>
+    <w:p>
+      <w:pPr>
+        <w:pStyle w:val="Normalwline"/>
+        <w:numPr>
+          <w:ilvl w:val="0"/>
+          <w:numId w:val="45"/>
+        </w:numPr>
+        <w:rPr>
+          <w:b/>
+          <w:bCs/>
+          <w:sz w:val="32"/>
+        </w:rPr>
+      </w:pPr>
+      <w:r>
+        <w:rPr>
+          <w:b/>
+        </w:rPr>
+        <w:t xml:space="preserve">If the synopsis did not </w:t>
+      </w:r>
+      <w:r>
+        <w:rPr>
+          <w:b/>
+        </w:rPr>
+        <w:t>state</w:t>
+      </w:r>
+      <w:r>
+        <w:rPr>
+          <w:b/>
+        </w:rPr>
+        <w:t xml:space="preserve"> that the proposed contract action is for supplies or services for which the Government </w:t>
+      </w:r>
+      <w:r>
+        <w:rPr>
+          <w:b/>
+          <w:bCs/>
+        </w:rPr>
+        <w:t>intends to solicit and negotiate with only one source under the authority of FAR 6.302, explain why not.</w:t>
+      </w:r>
+    </w:p>
+    <w:p>
+      <w:pPr>
+        <w:pStyle w:val="pindented1"/>
+        <w:spacing w:line="240" w:lineRule="auto"/>
+        <w:ind w:left="468"/>
+        <w:rPr>
+          <w:rFonts w:ascii="Times New Roman" w:hAnsi="Times New Roman" w:cs="Times New Roman"/>
+          <w:b/>
+          <w:bCs/>
+          <w:sz w:val="24"/>
+          <w:szCs w:val="24"/>
+        </w:rPr>
+      </w:pPr>
+    </w:p>
+    <w:p>
+      <w:pPr>
+        <w:pStyle w:val="pindented1"/>
+        <w:numPr>
+          <w:ilvl w:val="0"/>
+          <w:numId w:val="45"/>
+        </w:numPr>
+        <w:spacing w:line="240" w:lineRule="auto"/>
+      </w:pPr>
+      <w:r>
+        <w:rPr>
+          <w:rFonts w:ascii="Times New Roman" w:hAnsi="Times New Roman" w:cs="Times New Roman"/>
+          <w:b/>
+          <w:bCs/>
+          <w:sz w:val="24"/>
+          <w:szCs w:val="24"/>
+        </w:rPr>
+        <w:t>If market research was conducted in accordance with FAR Part 10, describe how the market research was conducted and what the results were</w:t>
+      </w:r>
+      <w:r>
+        <w:rPr>
+          <w:rFonts w:ascii="Times New Roman" w:hAnsi="Times New Roman" w:cs="Times New Roman"/>
+          <w:b/>
+          <w:bCs/>
+          <w:sz w:val="24"/>
+          <w:szCs w:val="24"/>
+        </w:rPr>
+        <w:t xml:space="preserve">. </w:t>
+      </w:r>
+      <w:r>
+        <w:rPr>
+          <w:rFonts w:ascii="Times New Roman" w:hAnsi="Times New Roman" w:cs="Times New Roman"/>
+          <w:b/>
+          <w:bCs/>
+          <w:sz w:val="24"/>
+          <w:szCs w:val="24"/>
+        </w:rPr>
+        <w:t>If no market research was</w:t>
+      </w:r>
+      <w:r>
+        <w:rPr>
+          <w:rFonts w:ascii="Times New Roman" w:hAnsi="Times New Roman" w:cs="Times New Roman"/>
+          <w:b/>
+          <w:bCs/>
+          <w:sz w:val="24"/>
+          <w:szCs w:val="24"/>
+        </w:rPr>
+        <w:t xml:space="preserve"> </w:t>
+      </w:r>
+      <w:r>
+        <w:rPr>
+          <w:rFonts w:ascii="Times New Roman" w:hAnsi="Times New Roman" w:cs="Times New Roman"/>
+          <w:b/>
+          <w:sz w:val="24"/>
+        </w:rPr>
+        <w:t>conducted, explain why not.</w:t>
+      </w:r>
+      <w:r>
+        <w:rPr>
+          <w:rFonts w:ascii="Times New Roman" w:hAnsi="Times New Roman" w:cs="Times New Roman"/>
+          <w:b/>
+          <w:sz w:val="24"/>
+        </w:rPr>
+        <w:br/>
+      </w:r>
+    </w:p>
     <w:p>
       <w:pPr>
         <w:pStyle w:val="ListParagraph"/>
-        <w:rPr>
-          <w:sz w:val="22"/>
-          <w:szCs w:val="18"/>
-        </w:rPr>
-      </w:pPr>
-    </w:p>
-    <w:p>
-      <w:pPr>
-        <w:ind w:left="720" w:hanging="360"/>
-        <w:rPr>
-          <w:b/>
-          <w:sz w:val="32"/>
-        </w:rPr>
-      </w:pPr>
-      <w:r>
-        <w:rPr>
-          <w:rFonts w:ascii="Adobe Devanagari" w:hAnsi="Adobe Devanagari"/>
-          <w:szCs w:val="24"/>
-        </w:rPr>
-        <w:t>•</w:t>
-      </w:r>
-      <w:r>
-        <w:rPr>
-          <w:rFonts w:ascii="Adobe Devanagari" w:hAnsi="Adobe Devanagari"/>
-          <w:szCs w:val="24"/>
-        </w:rPr>
-        <w:tab/>
-      </w:r>
-      <w:r>
-        <w:rPr>
-          <w:b/>
-          <w:bCs/>
-        </w:rPr>
-        <w:t xml:space="preserve">If the text of the former Numbered Note 22 (The proposed contract action is for supplies or services for which the Government intends to solicit and negotiate with only one source under the authority of FAR </w:t>
-      </w:r>
-      <w:r>
-        <w:rPr>
-          <w:b/>
-        </w:rPr>
-        <w:t>6.302) was not included in the synopsis, explain why not.</w:t>
-      </w:r>
-    </w:p>
-    <w:p>
-      <w:pPr>
-        <w:pStyle w:val="pindented1"/>
-        <w:spacing w:line="240" w:lineRule="auto"/>
-        <w:ind w:left="468"/>
-        <w:rPr>
-          <w:rFonts w:ascii="Times New Roman" w:hAnsi="Times New Roman" w:cs="Times New Roman"/>
-          <w:b/>
-          <w:bCs/>
-          <w:sz w:val="24"/>
-          <w:szCs w:val="24"/>
-        </w:rPr>
-      </w:pPr>
-    </w:p>
-    <w:p>
-      <w:pPr>
-        <w:pStyle w:val="pindented1"/>
-        <w:spacing w:line="240" w:lineRule="auto"/>
-        <w:ind w:left="720" w:hanging="360"/>
-      </w:pPr>
-      <w:r>
-        <w:rPr>
-          <w:rFonts w:ascii="Adobe Devanagari" w:hAnsi="Adobe Devanagari"/>
-          <w:color w:val="auto"/>
-          <w:sz w:val="24"/>
-          <w:szCs w:val="24"/>
-        </w:rPr>
-        <w:t>•</w:t>
-      </w:r>
-      <w:r>
-        <w:rPr>
-          <w:rFonts w:ascii="Adobe Devanagari" w:hAnsi="Adobe Devanagari"/>
-          <w:color w:val="auto"/>
-          <w:sz w:val="24"/>
-          <w:szCs w:val="24"/>
-        </w:rPr>
-        <w:tab/>
-      </w:r>
-      <w:r>
-        <w:rPr>
-          <w:rFonts w:ascii="Times New Roman" w:hAnsi="Times New Roman" w:cs="Times New Roman"/>
-          <w:b/>
-          <w:bCs/>
-          <w:sz w:val="24"/>
-          <w:szCs w:val="24"/>
-        </w:rPr>
-        <w:t>If market research was conducted in accordance with FAR Part 10, describe how the market research was conducted and what the results were.  If no market research was</w:t>
-      </w:r>
-      <w:r>
-        <w:rPr>
-          <w:rFonts w:ascii="Times New Roman" w:hAnsi="Times New Roman" w:cs="Times New Roman"/>
-          <w:b/>
-          <w:bCs/>
-          <w:sz w:val="24"/>
-          <w:szCs w:val="24"/>
-        </w:rPr>
-        <w:t xml:space="preserve"> </w:t>
-      </w:r>
-      <w:r>
-        <w:rPr>
-          <w:rFonts w:ascii="Times New Roman" w:hAnsi="Times New Roman" w:cs="Times New Roman"/>
-          <w:b/>
-          <w:sz w:val="24"/>
-        </w:rPr>
-        <w:t>conducted, explain why not.</w:t>
-      </w:r>
-      <w:r>
-        <w:rPr>
-          <w:rFonts w:ascii="Times New Roman" w:hAnsi="Times New Roman" w:cs="Times New Roman"/>
-          <w:b/>
-          <w:sz w:val="24"/>
-        </w:rPr>
-        <w:br/>
-      </w:r>
-    </w:p>
-    <w:p>
-      <w:pPr>
-        <w:ind w:left="720" w:hanging="360"/>
-        <w:rPr>
-          <w:b/>
-        </w:rPr>
-      </w:pPr>
-      <w:r>
-        <w:rPr>
-          <w:rFonts w:ascii="Adobe Devanagari" w:hAnsi="Adobe Devanagari"/>
-          <w:szCs w:val="24"/>
-        </w:rPr>
-        <w:t>•</w:t>
-      </w:r>
-      <w:r>
-        <w:rPr>
-          <w:rFonts w:ascii="Adobe Devanagari" w:hAnsi="Adobe Devanagari"/>
-          <w:szCs w:val="24"/>
-        </w:rPr>
-        <w:tab/>
-      </w:r>
+        <w:numPr>
+          <w:ilvl w:val="0"/>
+          <w:numId w:val="45"/>
+        </w:numPr>
+        <w:rPr>
+          <w:b/>
+        </w:rPr>
+      </w:pPr>
       <w:r>
         <w:rPr>
           <w:b/>
@@ -2458,12 +2438,28 @@
     </w:p>
     <w:p>
       <w:pPr>
-        <w:pStyle w:val="List1"/>
-      </w:pPr>
-      <w:r>
+        <w:ind w:firstLine="360"/>
         <w:rPr>
           <w:u w:val="single"/>
         </w:rPr>
+      </w:pPr>
+    </w:p>
+    <w:p>
+      <w:pPr>
+        <w:ind w:firstLine="360"/>
+        <w:rPr>
+          <w:u w:val="single"/>
+        </w:rPr>
+      </w:pPr>
+    </w:p>
+    <w:p>
+      <w:pPr>
+        <w:ind w:firstLine="360"/>
+      </w:pPr>
+      <w:r>
+        <w:rPr>
+          <w:u w:val="single"/>
+        </w:rPr>
         <w:t>Examples</w:t>
       </w:r>
       <w:r>
@@ -2496,7 +2492,7 @@
           <w:sz w:val="24"/>
           <w:szCs w:val="24"/>
         </w:rPr>
-        <w:t xml:space="preserve">and only EFG Corporation expressed an interest in this requirement.  No additional market research was conducted because it is not practicable, for the reasons discussed in paragraph 5 above, for any company other than EFG to provide the required supplies and services.  </w:t>
+        <w:t xml:space="preserve">and only EFG Corporation expressed an interest in this requirement. No additional market research was conducted because it is not practicable, for the reasons discussed in paragraph 5 above, for any company other than EFG to provide the required supplies and services. </w:t>
       </w:r>
     </w:p>
     <w:p>
@@ -2515,23 +2511,34 @@
     </w:p>
     <w:p>
       <w:pPr>
-        <w:pStyle w:val="List3"/>
+        <w:ind w:firstLine="468"/>
       </w:pPr>
       <w:r>
         <w:t>(</w:t>
       </w:r>
       <w:r>
-        <w:t>ii)</w:t>
-      </w:r>
-      <w:r>
-        <w:t xml:space="preserve"> </w:t>
+        <w:t xml:space="preserve">ii) </w:t>
       </w:r>
       <w:r>
         <w:rPr>
           <w:i/>
           <w:iCs/>
         </w:rPr>
-        <w:t xml:space="preserve">The proposed contract was synopsized on the Beta.SAM website on July 6, 2005.  In </w:t>
+        <w:t>The proposed contract was synopsized on the Beta.SAM website on July 6, 2005</w:t>
+      </w:r>
+      <w:r>
+        <w:rPr>
+          <w:i/>
+          <w:iCs/>
+        </w:rPr>
+        <w:t xml:space="preserve">. </w:t>
+      </w:r>
+      <w:r>
+        <w:rPr>
+          <w:i/>
+          <w:iCs/>
+        </w:rPr>
+        <w:t xml:space="preserve">In </w:t>
       </w:r>
     </w:p>
     <w:p>
@@ -2548,7 +2555,7 @@
           <w:i/>
           <w:iCs/>
         </w:rPr>
-        <w:t xml:space="preserve">addition to EFG Corporation, responses were received from BBCC Company and from AGW Ltd.  Representatives of the Program Office and the contracting officer held discussions with BBCC and AGW.  Subsequently, both companies, based on a better understanding of the Navy's requirements, indicated in writing they were no longer interested in pursuing a prime contract.  No additional market research was conducted because it is not practicable, for the reasons discussed in paragraph 5 above, for any company other than EFG to provide the required supplies and services.  </w:t>
+        <w:t xml:space="preserve">addition to EFG Corporation, responses were received from BBCC Company and from AGW Ltd. Representatives of the Program Office and the contracting officer held discussions with BBCC and AGW. Subsequently, both companies, based on a better understanding of the Navy's requirements, indicated in writing they were no longer interested in pursuing a prime contract. No additional market research was conducted because it is not practicable, for the reasons discussed in paragraph 5 above, for any company other than EFG to provide the required supplies and services. </w:t>
       </w:r>
     </w:p>
     <w:p>
@@ -2567,21 +2574,18 @@
     </w:p>
     <w:p>
       <w:pPr>
-        <w:pStyle w:val="List3"/>
-      </w:pPr>
-      <w:r>
+        <w:ind w:firstLine="468"/>
         <w:rPr>
           <w:i/>
           <w:iCs/>
         </w:rPr>
-        <w:t>(iii)</w:t>
-      </w:r>
+      </w:pPr>
       <w:r>
         <w:rPr>
           <w:i/>
           <w:iCs/>
         </w:rPr>
-        <w:t xml:space="preserve"> The proposed contract was synopsized on the Beta.SAM website on July 6, 2005 and no </w:t>
+        <w:t xml:space="preserve">(iii) The proposed contract was synopsized on the Beta.SAM website on July 6, 2005 and no </w:t>
       </w:r>
     </w:p>
     <w:p>
@@ -2605,7 +2609,7 @@
           <w:sz w:val="24"/>
           <w:szCs w:val="24"/>
         </w:rPr>
-        <w:t xml:space="preserve">other potential sources expressed an interest in this requirement.  In an effort to identify competitive interest, the Naval ABC Command, Industrial Sources Division, as part of their market research, provides more than 850 commercial entities, on an annual basis, a listing of items for which it is seeking competitive sources, as well as instructions for obtaining source approval information.  Additionally, the availability of the listing is periodically publicized in </w:t>
+        <w:t xml:space="preserve">other potential sources expressed an interest in this requirement. In an effort to identify competitive interest, the Naval ABC Command, Industrial Sources Division, as part of their market research, provides more than 850 commercial entities, on an annual basis, a listing of items for which it is seeking competitive sources, as well as instructions for obtaining source approval information. Additionally, the availability of the listing is periodically publicized in </w:t>
       </w:r>
     </w:p>
     <w:p>
@@ -2621,7 +2625,21 @@
           <w:i/>
           <w:iCs/>
         </w:rPr>
-        <w:t xml:space="preserve">Beta.SAM and feedback is requested regarding market capabilities.  To date, no other </w:t>
+        <w:t>Beta.SAM and feedback is requested regarding market capabilities</w:t>
+      </w:r>
+      <w:r>
+        <w:rPr>
+          <w:i/>
+          <w:iCs/>
+        </w:rPr>
+        <w:t xml:space="preserve">. </w:t>
+      </w:r>
+      <w:r>
+        <w:rPr>
+          <w:i/>
+          <w:iCs/>
+        </w:rPr>
+        <w:t xml:space="preserve">To date, no other </w:t>
       </w:r>
     </w:p>
     <w:p>
@@ -2645,7 +2663,7 @@
           <w:sz w:val="24"/>
           <w:szCs w:val="24"/>
         </w:rPr>
-        <w:t xml:space="preserve">companies have expressed interest in becoming qualified to compete for the items to be acquired under the proposed contract.  </w:t>
+        <w:t xml:space="preserve">companies have expressed interest in becoming qualified to compete for the items to be acquired under the proposed contract. </w:t>
       </w:r>
     </w:p>
     <w:p>
@@ -2662,23 +2680,26 @@
     </w:p>
     <w:p>
       <w:pPr>
-        <w:pStyle w:val="List3"/>
-      </w:pPr>
-      <w:r>
-        <w:rPr>
+        <w:pStyle w:val="pindented1"/>
+        <w:spacing w:line="240" w:lineRule="auto"/>
+        <w:ind w:left="468" w:firstLine="0"/>
+        <w:rPr>
+          <w:rFonts w:ascii="Times New Roman" w:hAnsi="Times New Roman" w:cs="Times New Roman"/>
           <w:i/>
           <w:iCs/>
-          <w:szCs w:val="24"/>
-        </w:rPr>
-        <w:t>(iv)</w:t>
-      </w:r>
-      <w:r>
-        <w:rPr>
+          <w:sz w:val="24"/>
+          <w:szCs w:val="24"/>
+        </w:rPr>
+      </w:pPr>
+      <w:r>
+        <w:rPr>
+          <w:rFonts w:ascii="Times New Roman" w:hAnsi="Times New Roman" w:cs="Times New Roman"/>
           <w:i/>
           <w:iCs/>
-          <w:szCs w:val="24"/>
-        </w:rPr>
-        <w:t xml:space="preserve"> NAVCOM's ABC Division, the Navy's Center of Excellence for XYZ systems, maintains in-depth knowledge of XYZ technology developments and the XYZ industrial base.  This includes insight into technologies that individual companies are focused on and their technical and production capabilities.  ABC Division representatives maintain this knowledge through routine review of industry journals and attendance at industry symposia and conferences.  They also periodically visit industry facilities for briefings on companies' IR&amp;D efforts.  Based on its knowledge and expertise, ABC Division has determined that no companies other than RST Corporation have the knowledge and technical capability required to provide the XYZ-24</w:t>
+          <w:sz w:val="24"/>
+          <w:szCs w:val="24"/>
+        </w:rPr>
+        <w:t>(iv) NAVCOM's ABC Division, the Navy's Center of Excellence for XYZ systems, maintains in-depth knowledge of XYZ technology developments and the XYZ industrial base. This includes insight into technologies that individual companies are focused on and their technical and production capabilities. ABC Division representatives maintain this knowledge through routine review of industry journals and attendance at industry symposia and conferences. They also periodically visit industry facilities for briefings on companies' IR&amp;D efforts. Based on its knowledge and expertise, ABC Division has determined that no companies other than RST Corporation have the knowledge and technical capability required to provide the XYZ-24</w:t>
       </w:r>
     </w:p>
     <w:p>
@@ -2694,7 +2715,21 @@
           <w:i/>
           <w:iCs/>
         </w:rPr>
-        <w:t xml:space="preserve">systems.  The lack of any responses to a synopsis of the planned contract published on the </w:t>
+        <w:t>systems</w:t>
+      </w:r>
+      <w:r>
+        <w:rPr>
+          <w:i/>
+          <w:iCs/>
+        </w:rPr>
+        <w:t xml:space="preserve">. </w:t>
+      </w:r>
+      <w:r>
+        <w:rPr>
+          <w:i/>
+          <w:iCs/>
+        </w:rPr>
+        <w:t xml:space="preserve">The lack of any responses to a synopsis of the planned contract published on the </w:t>
       </w:r>
     </w:p>
     <w:p>
@@ -2729,27 +2764,70 @@
     </w:p>
     <w:p>
       <w:pPr>
-        <w:pStyle w:val="List3"/>
-      </w:pPr>
-      <w:r>
-        <w:rPr>
-          <w:i/>
-        </w:rPr>
-        <w:t>(v)</w:t>
-      </w:r>
-      <w:r>
-        <w:rPr>
-          <w:i/>
-        </w:rPr>
-        <w:t xml:space="preserve"> Members of activity's technical, logistics and contracting community outside the contiguous United States conduct market research on a continual basis.  Annually they visit each site </w:t>
-      </w:r>
-      <w:r>
+        <w:ind w:left="468"/>
         <w:rPr>
           <w:i/>
           <w:iCs/>
           <w:szCs w:val="24"/>
         </w:rPr>
-        <w:t xml:space="preserve">where system maintenance and component repairs are performed.  During these visits, they meet with local contractors and on-site government representatives to review current capabilities and potential changes in system maintenance/repair requirements.  Based on </w:t>
+      </w:pPr>
+      <w:r>
+        <w:rPr>
+          <w:i/>
+        </w:rPr>
+        <w:t>(v) Members of activity's technical, logistics and contracting community outside the contiguous United States conduct market research on a continual basis</w:t>
+      </w:r>
+      <w:r>
+        <w:rPr>
+          <w:i/>
+        </w:rPr>
+        <w:t xml:space="preserve">. </w:t>
+      </w:r>
+      <w:r>
+        <w:rPr>
+          <w:i/>
+        </w:rPr>
+        <w:t xml:space="preserve">Annually they visit each site </w:t>
+      </w:r>
+      <w:r>
+        <w:rPr>
+          <w:i/>
+          <w:iCs/>
+          <w:szCs w:val="24"/>
+        </w:rPr>
+        <w:t>where system maintenance and component repairs are performed</w:t>
+      </w:r>
+      <w:r>
+        <w:rPr>
+          <w:i/>
+          <w:iCs/>
+          <w:szCs w:val="24"/>
+        </w:rPr>
+        <w:t xml:space="preserve">. </w:t>
+      </w:r>
+      <w:r>
+        <w:rPr>
+          <w:i/>
+          <w:iCs/>
+          <w:szCs w:val="24"/>
+        </w:rPr>
+        <w:t>During these visits, they meet with local contractors and on-site government representatives to review current capabilities and potential changes in system maintenance/repair requirements</w:t>
+      </w:r>
+      <w:r>
+        <w:rPr>
+          <w:i/>
+          <w:iCs/>
+          <w:szCs w:val="24"/>
+        </w:rPr>
+        <w:t xml:space="preserve">. </w:t>
+      </w:r>
+      <w:r>
+        <w:rPr>
+          <w:i/>
+          <w:iCs/>
+          <w:szCs w:val="24"/>
+        </w:rPr>
+        <w:t xml:space="preserve">Based on </w:t>
       </w:r>
       <w:r>
         <w:rPr>
@@ -2763,7 +2841,7 @@
           <w:iCs/>
           <w:szCs w:val="24"/>
         </w:rPr>
-        <w:t xml:space="preserve">Navy's requirements.  A synopsis of these planned contracts has not been published.  In accordance with FAR 5.202(a)(12), a synopsis is not required when the contract action is by a Defense </w:t>
+        <w:t>Navy's requirements</w:t>
       </w:r>
       <w:r>
         <w:rPr>
@@ -2771,8 +2849,39 @@
           <w:iCs/>
           <w:szCs w:val="24"/>
         </w:rPr>
-        <w:lastRenderedPageBreak/>
-        <w:t xml:space="preserve">agency and the proposed contract action will be made and performed outside the United States and its outlying areas, and only local sources will be solicited.  </w:t>
+        <w:t xml:space="preserve">. </w:t>
+      </w:r>
+      <w:r>
+        <w:rPr>
+          <w:i/>
+          <w:iCs/>
+          <w:szCs w:val="24"/>
+        </w:rPr>
+        <w:t>A synopsis of these planned contracts has not been published</w:t>
+      </w:r>
+      <w:r>
+        <w:rPr>
+          <w:i/>
+          <w:iCs/>
+          <w:szCs w:val="24"/>
+        </w:rPr>
+        <w:t xml:space="preserve">. </w:t>
+      </w:r>
+      <w:r>
+        <w:rPr>
+          <w:i/>
+          <w:iCs/>
+          <w:szCs w:val="24"/>
+        </w:rPr>
+        <w:t>In accordance with FAR 5.202(a)(12), a synopsis is not required when the contract action is by a Defense agency and the proposed contract action will be made and performed outside the United States and its outlying areas, and only local sources will be solicited</w:t>
+      </w:r>
+      <w:r>
+        <w:rPr>
+          <w:i/>
+          <w:iCs/>
+          <w:szCs w:val="24"/>
+        </w:rPr>
+        <w:t xml:space="preserve">. </w:t>
       </w:r>
     </w:p>
     <w:p>
@@ -2806,7 +2915,7 @@
           <w:sz w:val="24"/>
           <w:szCs w:val="24"/>
         </w:rPr>
-        <w:t xml:space="preserve">7.  </w:t>
+        <w:t xml:space="preserve">7. </w:t>
       </w:r>
       <w:r>
         <w:rPr>
@@ -2823,7 +2932,7 @@
           <w:sz w:val="24"/>
           <w:szCs w:val="24"/>
         </w:rPr>
-        <w:t xml:space="preserve">.  The Contracting Officer has determined the anticipated cost to the Government of the supplies/services covered by this J&amp;A will be fair and reasonable.  </w:t>
+        <w:t xml:space="preserve">. The Contracting Officer has determined the anticipated cost to the Government of the supplies/services covered by this J&amp;A will be fair and reasonable. </w:t>
       </w:r>
     </w:p>
     <w:p>
@@ -2893,7 +3002,7 @@
           <w:sz w:val="24"/>
           <w:szCs w:val="24"/>
         </w:rPr>
-        <w:t>the above statement.  No additional information is required.]</w:t>
+        <w:t>the above statement. No additional information is required.]</w:t>
       </w:r>
     </w:p>
     <w:p>
@@ -2925,7 +3034,7 @@
           <w:sz w:val="24"/>
           <w:szCs w:val="24"/>
         </w:rPr>
-        <w:t xml:space="preserve">8.  </w:t>
+        <w:t xml:space="preserve">8. </w:t>
       </w:r>
       <w:r>
         <w:rPr>
@@ -3014,7 +3123,7 @@
           <w:sz w:val="24"/>
           <w:szCs w:val="24"/>
         </w:rPr>
-        <w:t>For the reasons set forth in Paragraph 5, NAVSYSCOM has no plans at this time to compete future contacts for the types of supplies/services covered by this document.  If another potential source emerges, NAVSYSCOM will assess whether competition for future requirements is feasible.</w:t>
+        <w:t>For the reasons set forth in Paragraph 5, NAVSYSCOM has no plans at this time to compete future contacts for the types of supplies/services covered by this document. If another potential source emerges, NAVSYSCOM will assess whether competition for future requirements is feasible.</w:t>
       </w:r>
       <w:r>
         <w:rPr>
@@ -3071,7 +3180,7 @@
           <w:sz w:val="24"/>
           <w:szCs w:val="24"/>
         </w:rPr>
-        <w:t xml:space="preserve">[Discuss any actions the activity plans to take to change conditions that would preclude the use of full and open competition for acquiring the same or similar supplies or services in the future.  In addition to acquiring a validated technical data package, such actions might include, for example, development of a performance specification, use of reverse engineering to develop a second source or, after justifying noncompetitive procurement of emergency supplies/services on the basis of unusual and compelling urgency, using competition to award contract vehicles for requirements at quantities greater than the emergent need, or for similar items if needed to meet future emergency situations.]  </w:t>
+        <w:t xml:space="preserve">[Discuss any actions the activity plans to take to change conditions that would preclude the use of full and open competition for acquiring the same or similar supplies or services in the future. In addition to acquiring a validated technical data package, such actions might include, for example, development of a performance specification, use of reverse engineering to develop a second source or, after justifying noncompetitive procurement of emergency supplies/services on the basis of unusual and compelling urgency, using competition to award contract vehicles for requirements at quantities greater than the emergent need, or for similar items if needed to meet future emergency situations.]  </w:t>
       </w:r>
     </w:p>
     <w:p>
@@ -3109,7 +3218,7 @@
           <w:sz w:val="24"/>
           <w:szCs w:val="24"/>
         </w:rPr>
-        <w:t>[If future competition is planned, provide the estimated date of the first competitive acquisition.  If this is a one-time buy or a final buyout, so state.]</w:t>
+        <w:t>[If future competition is planned, provide the estimated date of the first competitive acquisition. If this is a one-time buy or a final buyout, so state.]</w:t>
       </w:r>
     </w:p>
     <w:p>
@@ -3315,14 +3424,6 @@
           <w:szCs w:val="24"/>
         </w:rPr>
         <w:br w:type="page"/>
-      </w:r>
-      <w:r>
-        <w:rPr>
-          <w:b/>
-          <w:bCs/>
-          <w:szCs w:val="24"/>
-        </w:rPr>
-        <w:lastRenderedPageBreak/>
         <w:t>[New page]</w:t>
       </w:r>
     </w:p>
@@ -3670,7 +3771,7 @@
           <w:sz w:val="24"/>
           <w:szCs w:val="24"/>
         </w:rPr>
-        <w:t>[Note that this page includes certification that the acquisition planning documents are complete and accurate.  If a single individual has cognizance over both technical and requirements information included in the J&amp;A, use of only one signature line is encouraged and "Technical Cognizance:" and Requirements Cognizance:" above the signature lines may also be deleted.]</w:t>
+        <w:t>[Note that this page includes certification that the acquisition planning documents are complete and accurate. If a single individual has cognizance over both technical and requirements information included in the J&amp;A, use of only one signature line is encouraged and "Technical Cognizance:" and Requirements Cognizance:" above the signature lines may also be deleted.]</w:t>
       </w:r>
     </w:p>
     <w:p>
@@ -4432,7 +4533,19 @@
         <w:rPr>
           <w:b/>
         </w:rPr>
-        <w:t>identification of the planning document (e.g., the Streamlined Acquisition Plan (STRAP)/Strategy) that supports the procurement.  If none, explain why not.]</w:t>
+        <w:t>identification of the planning document (e.g., the Streamlined Acquisition Plan (STRAP)/Strategy) that supports the procurement</w:t>
+      </w:r>
+      <w:r>
+        <w:rPr>
+          <w:b/>
+        </w:rPr>
+        <w:t xml:space="preserve">. </w:t>
+      </w:r>
+      <w:r>
+        <w:rPr>
+          <w:b/>
+        </w:rPr>
+        <w:t>If none, explain why not.]</w:t>
       </w:r>
     </w:p>
     <w:p>
@@ -4455,7 +4568,7 @@
           <w:i/>
           <w:iCs/>
         </w:rPr>
-        <w:t>Example:  This J&amp;A covers award of a contract to ABC Aircraft Company, a fully owned subsidiary of DEF Company, for the SDD phase of the XYZ Program.  This effort will include the design and development of an air vehicle, including two Ground Test Vehicles and five Engineering Development models, testing, engineering studies and related supplies and services.  The estimated total value of the contract is $X,XB and will be funded with FY06 through FY11 RDT&amp;E funds.  The planned contract is supported by NAVAIR Acquisition Strategy 050-03-01, approved by USD(AT&amp;L) on SEP 5, 2005.</w:t>
+        <w:t>Example:  This J&amp;A covers award of a contract to ABC Aircraft Company, a fully owned subsidiary of DEF Company, for the SDD phase of the XYZ Program. This effort will include the design and development of an air vehicle, including two Ground Test Vehicles and five Engineering Development models, testing, engineering studies and related supplies and services. The estimated total value of the contract is $X,XB and will be funded with FY06 through FY11 RDT&amp;E funds. The planned contract is supported by NAVAIR Acquisition Strategy 050-03-01, approved by USD(AT&amp;L) on SEP 5, 2005.</w:t>
       </w:r>
     </w:p>
     <w:p/>
@@ -4465,7 +4578,7 @@
           <w:i/>
           <w:iCs/>
         </w:rPr>
-        <w:t xml:space="preserve">Example:  This J&amp;A covers award of a contract to LGI Corporation for performance-based logistics support of the EFG system.  The contract will include a three-year base period and four one-year options.  Total estimated value of the contract is $123M and will be funded with Navy Working Capital Funds (NWCF).  The J&amp;A is </w:t>
+        <w:t xml:space="preserve">Example:  This J&amp;A covers award of a contract to LGI Corporation for performance-based logistics support of the EFG system. The contract will include a three-year base period and four one-year options. Total estimated value of the contract is $123M and will be funded with Navy Working Capital Funds (NWCF). The J&amp;A is </w:t>
       </w:r>
       <w:r>
         <w:rPr>
@@ -4478,204 +4591,191 @@
           <w:i/>
           <w:iCs/>
         </w:rPr>
-        <w:t>PEO(ABC).</w:t>
+        <w:t xml:space="preserve">PEO(ABC). </w:t>
+      </w:r>
+    </w:p>
+    <w:p/>
+    <w:p>
+      <w:pPr>
+        <w:rPr>
+          <w:b/>
+          <w:bCs/>
+        </w:rPr>
+      </w:pPr>
+      <w:r>
+        <w:rPr>
+          <w:b/>
+          <w:bCs/>
+        </w:rPr>
+        <w:t xml:space="preserve">[In a few sentences, summarize the rationale set forth in Paragraph 5 of the J&amp;A for using other than full and open competition. Address other information necessary to provide a context for the procurement and facilitate understanding of the proposed business approach. Additional information might explain, for example, that:  </w:t>
+      </w:r>
+    </w:p>
+    <w:p>
+      <w:pPr>
+        <w:rPr>
+          <w:b/>
+          <w:bCs/>
+        </w:rPr>
+      </w:pPr>
+    </w:p>
+    <w:p>
+      <w:pPr>
+        <w:rPr>
+          <w:b/>
+          <w:bCs/>
+        </w:rPr>
+      </w:pPr>
+      <w:r>
+        <w:rPr>
+          <w:b/>
+          <w:bCs/>
+        </w:rPr>
+        <w:t xml:space="preserve">the planned contract is a final buyout of the requirement, </w:t>
+      </w:r>
+    </w:p>
+    <w:p>
+      <w:pPr>
+        <w:rPr>
+          <w:b/>
+          <w:bCs/>
+        </w:rPr>
+      </w:pPr>
+      <w:r>
+        <w:rPr>
+          <w:b/>
+          <w:bCs/>
+        </w:rPr>
+        <w:t xml:space="preserve">the sole source was determined through a prior competitive down-selection, </w:t>
+      </w:r>
+    </w:p>
+    <w:p>
+      <w:pPr>
+        <w:rPr>
+          <w:b/>
+          <w:bCs/>
+        </w:rPr>
+      </w:pPr>
+      <w:r>
+        <w:rPr>
+          <w:b/>
+          <w:bCs/>
+        </w:rPr>
+        <w:t xml:space="preserve">under a prior contract the program experienced significant cost savings when it broke out the requirements covered by the planned contract from a larger system integration contract, </w:t>
+      </w:r>
+    </w:p>
+    <w:p>
+      <w:pPr>
+        <w:rPr>
+          <w:b/>
+          <w:bCs/>
+        </w:rPr>
+      </w:pPr>
+      <w:r>
+        <w:rPr>
+          <w:b/>
+          <w:bCs/>
+        </w:rPr>
+        <w:t xml:space="preserve">the contractor plans to integrate work under the contract with a commercial production line, or </w:t>
+      </w:r>
+    </w:p>
+    <w:p>
+      <w:r>
+        <w:rPr>
+          <w:b/>
+          <w:bCs/>
+        </w:rPr>
+        <w:t>the contractor plans to enter into a partnering arrangement with another firm or Government entity for highly specialized requirements.</w:t>
+      </w:r>
+      <w:r>
+        <w:rPr>
+          <w:b/>
+          <w:bCs/>
+          <w:i/>
+          <w:iCs/>
+        </w:rPr>
+        <w:t>]</w:t>
       </w:r>
       <w:r>
         <w:t xml:space="preserve">  </w:t>
       </w:r>
     </w:p>
+    <w:p>
+      <w:pPr>
+        <w:rPr>
+          <w:i/>
+          <w:iCs/>
+        </w:rPr>
+      </w:pPr>
+    </w:p>
+    <w:p>
+      <w:r>
+        <w:rPr>
+          <w:i/>
+          <w:iCs/>
+        </w:rPr>
+        <w:t xml:space="preserve">Example: </w:t>
+      </w:r>
+      <w:r>
+        <w:t xml:space="preserve"> </w:t>
+      </w:r>
+      <w:r>
+        <w:rPr>
+          <w:i/>
+          <w:iCs/>
+        </w:rPr>
+        <w:t xml:space="preserve">PRP is the sole designer, developer and manufacturer of the XX-46 series radar system and is the only contractor with the requisite knowledge, experience and technical data that can meet the Government’s requirements on a timely basis. </w:t>
+      </w:r>
+    </w:p>
     <w:p/>
     <w:p>
       <w:pPr>
         <w:rPr>
-          <w:b/>
-          <w:bCs/>
-        </w:rPr>
-      </w:pPr>
-      <w:r>
-        <w:rPr>
-          <w:b/>
-          <w:bCs/>
-        </w:rPr>
-        <w:t>[In a few sentences, summarize the rationale set forth in Paragraph 5 of the J&amp;A for using other than full and open competition.  Address other information necessary to provide a context for the procurement and facilitate understanding of the proposed business approach.</w:t>
+          <w:i/>
+          <w:iCs/>
+        </w:rPr>
+      </w:pPr>
+      <w:r>
+        <w:rPr>
+          <w:i/>
+          <w:iCs/>
+        </w:rPr>
+        <w:t>Example:</w:t>
       </w:r>
       <w:r>
         <w:t xml:space="preserve">  </w:t>
       </w:r>
       <w:r>
         <w:rPr>
-          <w:b/>
-          <w:bCs/>
-        </w:rPr>
-        <w:t xml:space="preserve">Additional information might explain, for example, that:  </w:t>
-      </w:r>
-    </w:p>
-    <w:p>
-      <w:pPr>
-        <w:rPr>
-          <w:b/>
-          <w:bCs/>
-        </w:rPr>
-      </w:pPr>
-    </w:p>
-    <w:p>
-      <w:pPr>
-        <w:rPr>
-          <w:b/>
-          <w:bCs/>
-        </w:rPr>
-      </w:pPr>
-      <w:r>
-        <w:rPr>
-          <w:b/>
-          <w:bCs/>
-        </w:rPr>
-        <w:t xml:space="preserve">the planned contract is a final buyout of the requirement, </w:t>
-      </w:r>
-    </w:p>
-    <w:p>
-      <w:pPr>
-        <w:rPr>
-          <w:b/>
-          <w:bCs/>
-        </w:rPr>
-      </w:pPr>
-      <w:r>
-        <w:rPr>
-          <w:b/>
-          <w:bCs/>
-        </w:rPr>
-        <w:t xml:space="preserve">the sole source was determined through a prior competitive down-selection, </w:t>
-      </w:r>
-    </w:p>
-    <w:p>
-      <w:pPr>
-        <w:rPr>
-          <w:b/>
-          <w:bCs/>
-        </w:rPr>
-      </w:pPr>
-      <w:r>
-        <w:rPr>
-          <w:b/>
-          <w:bCs/>
-        </w:rPr>
-        <w:t xml:space="preserve">under a prior contract the program experienced significant cost savings when it broke out the requirements covered by the planned contract from a larger system integration contract, </w:t>
-      </w:r>
-    </w:p>
-    <w:p>
-      <w:pPr>
-        <w:rPr>
-          <w:b/>
-          <w:bCs/>
-        </w:rPr>
-      </w:pPr>
-      <w:r>
-        <w:rPr>
-          <w:b/>
-          <w:bCs/>
-        </w:rPr>
-        <w:t xml:space="preserve">the contractor plans to integrate work under the contract with a commercial production line, or </w:t>
-      </w:r>
-    </w:p>
-    <w:p>
-      <w:r>
-        <w:rPr>
-          <w:b/>
-          <w:bCs/>
-        </w:rPr>
-        <w:t>the contractor plans to enter into a partnering arrangement with another firm or Government entity for highly specialized requirements.</w:t>
-      </w:r>
-      <w:r>
-        <w:rPr>
-          <w:b/>
-          <w:bCs/>
           <w:i/>
           <w:iCs/>
         </w:rPr>
-        <w:t>]</w:t>
+        <w:t xml:space="preserve">MN Corporation is the sole designer, developer and manufacturer of the F-XX-416 series engines and is the only contractor with the requisite knowledge, experience and technical data that can provide the required performance-based logistics support for these engines. Until 2001, MN supported these engines as a subcontractor to the prime contractor for the entire F-112 aircraft support contract. Breaking out this portion of the total system effort resulted in a 22% reduction in F-XX-416 engine support costs. </w:t>
+      </w:r>
+    </w:p>
+    <w:p/>
+    <w:p>
+      <w:pPr>
+        <w:rPr>
+          <w:i/>
+          <w:iCs/>
+        </w:rPr>
+      </w:pPr>
+      <w:r>
+        <w:rPr>
+          <w:i/>
+          <w:iCs/>
+        </w:rPr>
+        <w:t>Example:</w:t>
       </w:r>
       <w:r>
         <w:t xml:space="preserve">  </w:t>
       </w:r>
-    </w:p>
-    <w:p>
-      <w:pPr>
+      <w:r>
         <w:rPr>
           <w:i/>
           <w:iCs/>
         </w:rPr>
-      </w:pPr>
-    </w:p>
-    <w:p>
-      <w:r>
-        <w:rPr>
-          <w:i/>
-          <w:iCs/>
-        </w:rPr>
-        <w:t xml:space="preserve">Example: </w:t>
-      </w:r>
-      <w:r>
-        <w:t xml:space="preserve"> </w:t>
-      </w:r>
-      <w:r>
-        <w:rPr>
-          <w:i/>
-          <w:iCs/>
-        </w:rPr>
-        <w:t xml:space="preserve">PRP is the sole designer, developer and manufacturer of the XX-46 series radar system and is the only contractor with the requisite knowledge, experience and technical data that can meet the Government’s requirements on a timely basis. </w:t>
-      </w:r>
-    </w:p>
-    <w:p/>
-    <w:p>
-      <w:pPr>
-        <w:rPr>
-          <w:i/>
-          <w:iCs/>
-        </w:rPr>
-      </w:pPr>
-      <w:r>
-        <w:rPr>
-          <w:i/>
-          <w:iCs/>
-        </w:rPr>
-        <w:t>Example:</w:t>
-      </w:r>
-      <w:r>
-        <w:t xml:space="preserve">  </w:t>
-      </w:r>
-      <w:r>
-        <w:rPr>
-          <w:i/>
-          <w:iCs/>
-        </w:rPr>
-        <w:t xml:space="preserve">MN Corporation is the sole designer, developer and manufacturer of the F-XX-416 series engines and is the only contractor with the requisite knowledge, experience and technical data that can provide the required performance-based logistics support for these engines.  Until 2001, MN supported these engines as a subcontractor to the prime contractor for the entire F-112 aircraft support contract.  Breaking out this portion of the total system effort resulted in a 22% reduction in F-XX-416 engine support costs.  </w:t>
-      </w:r>
-    </w:p>
-    <w:p/>
-    <w:p>
-      <w:pPr>
-        <w:rPr>
-          <w:i/>
-          <w:iCs/>
-        </w:rPr>
-      </w:pPr>
-      <w:r>
-        <w:rPr>
-          <w:i/>
-          <w:iCs/>
-        </w:rPr>
-        <w:t>Example:</w:t>
-      </w:r>
-      <w:r>
-        <w:t xml:space="preserve">  </w:t>
-      </w:r>
-      <w:r>
-        <w:rPr>
-          <w:i/>
-          <w:iCs/>
-        </w:rPr>
-        <w:t xml:space="preserve">The J&amp;A cites 10 U.S.C. 2304(c)(3) as the statutory exception justifying use of other than full and open competition.  This exception applies when </w:t>
+        <w:t xml:space="preserve">The J&amp;A cites 10 U.S.C. 2304(c)(3) as the statutory exception justifying use of other than full and open competition. This exception applies when </w:t>
       </w:r>
       <w:r>
         <w:rPr>
@@ -4693,14 +4793,14 @@
           <w:iCs/>
           <w:color w:val="000000"/>
         </w:rPr>
-        <w:t xml:space="preserve">to establish or maintain an essential engineering, research, or development capability to be provided by an educational or other nonprofit institution or a federally funded research and development center (FFRDC).  As a FFRDC, CNA </w:t>
+        <w:t xml:space="preserve">to establish or maintain an essential engineering, research, or development capability to be provided by an educational or other nonprofit institution or a federally funded research and development center (FFRDC). As a FFRDC, CNA </w:t>
       </w:r>
       <w:r>
         <w:rPr>
           <w:i/>
           <w:iCs/>
         </w:rPr>
-        <w:t xml:space="preserve">is uniquely qualified to provide these services because of its unquestioned objectivity and lack of potential conflicts of interest, its confidentiality in protecting very sensitive military and intelligence information, its familiarity with the needs of the Navy and Marine Corps, and its establishment of a continuing research agenda for the Navy and Marine Corps.  </w:t>
+        <w:t xml:space="preserve">is uniquely qualified to provide these services because of its unquestioned objectivity and lack of potential conflicts of interest, its confidentiality in protecting very sensitive military and intelligence information, its familiarity with the needs of the Navy and Marine Corps, and its establishment of a continuing research agenda for the Navy and Marine Corps. </w:t>
       </w:r>
     </w:p>
     <w:p/>
@@ -4713,7 +4813,7 @@
           <w:b/>
           <w:bCs/>
         </w:rPr>
-        <w:t xml:space="preserve">Briefly explain any differences between information included in the J&amp;A and information in the supporting Acquisition Strategy/Plan and explain the rationale for these differences.  Pay particular attention to differences in quantities and funding levels.  Also, note any significant congressional or other programmatic issues.  These may include, for example: </w:t>
+        <w:t xml:space="preserve">Briefly explain any differences between information included in the J&amp;A and information in the supporting Acquisition Strategy/Plan and explain the rationale for these differences. Pay particular attention to differences in quantities and funding levels. Also, note any significant congressional or other programmatic issues. These may include, for example: </w:t>
       </w:r>
     </w:p>
     <w:p>
@@ -4810,7 +4910,7 @@
         <w:t xml:space="preserve">  </w:t>
       </w:r>
       <w:r>
-        <w:t xml:space="preserve">Last month, the PEO/PM met with Senator Smith's staff to discuss the feasibility of using the XYZ system to meet our requirements in lieu of the ABC system.  Although the PM provided a detailed explanation of why this would not be feasible, it's possible that Senator Smith will contact you directly to discuss this subject further.  The PM is prepared to provide you with a briefing, as necessary.  </w:t>
+        <w:t xml:space="preserve">Last month, the PEO/PM met with Senator Smith's staff to discuss the feasibility of using the XYZ system to meet our requirements in lieu of the ABC system. Although the PM provided a detailed explanation of why this would not be feasible, it's possible that Senator Smith will contact you directly to discuss this subject further. The PM is prepared to provide you with a briefing, as necessary. </w:t>
       </w:r>
     </w:p>
     <w:p>
@@ -4855,7 +4955,7 @@
     <w:p/>
     <w:p>
       <w:r>
-        <w:t xml:space="preserve">COORDINATION: At Tab B.  </w:t>
+        <w:t xml:space="preserve">COORDINATION: At Tab B. </w:t>
       </w:r>
       <w:r>
         <w:rPr>
@@ -4917,7 +5017,7 @@
 </file>
 
 <file path=word/endnotes.xml><?xml version="1.0" encoding="utf-8"?>
-<w:endnotes xmlns:wpc="http://schemas.microsoft.com/office/word/2010/wordprocessingCanvas" xmlns:cx="http://schemas.microsoft.com/office/drawing/2014/chartex" xmlns:cx1="http://schemas.microsoft.com/office/drawing/2015/9/8/chartex" xmlns:cx2="http://schemas.microsoft.com/office/drawing/2015/10/21/chartex" xmlns:cx3="http://schemas.microsoft.com/office/drawing/2016/5/9/chartex" xmlns:cx4="http://schemas.microsoft.com/office/drawing/2016/5/10/chartex" xmlns:cx5="http://schemas.microsoft.com/office/drawing/2016/5/11/chartex" xmlns:cx6="http://schemas.microsoft.com/office/drawing/2016/5/12/chartex" xmlns:cx7="http://schemas.microsoft.com/office/drawing/2016/5/13/chartex" xmlns:cx8="http://schemas.microsoft.com/office/drawing/2016/5/14/chartex" xmlns:mc="http://schemas.openxmlformats.org/markup-compatibility/2006" xmlns:aink="http://schemas.microsoft.com/office/drawing/2016/ink" xmlns:am3d="http://schemas.microsoft.com/office/drawing/2017/model3d" xmlns:o="urn:schemas-microsoft-com:office:office" xmlns:r="http://schemas.openxmlformats.org/officeDocument/2006/relationships" xmlns:m="http://schemas.openxmlformats.org/officeDocument/2006/math" xmlns:v="urn:schemas-microsoft-com:vml" xmlns:wp14="http://schemas.microsoft.com/office/word/2010/wordprocessingDrawing" xmlns:wp="http://schemas.openxmlformats.org/drawingml/2006/wordprocessingDrawing" xmlns:w10="urn:schemas-microsoft-com:office:word" xmlns:w="http://schemas.openxmlformats.org/wordprocessingml/2006/main" xmlns:w14="http://schemas.microsoft.com/office/word/2010/wordml" xmlns:w15="http://schemas.microsoft.com/office/word/2012/wordml" xmlns:w16cex="http://schemas.microsoft.com/office/word/2018/wordml/cex" xmlns:w16cid="http://schemas.microsoft.com/office/word/2016/wordml/cid" xmlns:w16="http://schemas.microsoft.com/office/word/2018/wordml" xmlns:w16se="http://schemas.microsoft.com/office/word/2015/wordml/symex" xmlns:wpg="http://schemas.microsoft.com/office/word/2010/wordprocessingGroup" xmlns:wpi="http://schemas.microsoft.com/office/word/2010/wordprocessingInk" xmlns:wne="http://schemas.microsoft.com/office/word/2006/wordml" xmlns:wps="http://schemas.microsoft.com/office/word/2010/wordprocessingShape" mc:Ignorable="w14 w15 w16se w16cid w16 w16cex wp14">
+<w:endnotes xmlns:wpc="http://schemas.microsoft.com/office/word/2010/wordprocessingCanvas" xmlns:cx="http://schemas.microsoft.com/office/drawing/2014/chartex" xmlns:cx1="http://schemas.microsoft.com/office/drawing/2015/9/8/chartex" xmlns:cx2="http://schemas.microsoft.com/office/drawing/2015/10/21/chartex" xmlns:cx3="http://schemas.microsoft.com/office/drawing/2016/5/9/chartex" xmlns:cx4="http://schemas.microsoft.com/office/drawing/2016/5/10/chartex" xmlns:cx5="http://schemas.microsoft.com/office/drawing/2016/5/11/chartex" xmlns:cx6="http://schemas.microsoft.com/office/drawing/2016/5/12/chartex" xmlns:cx7="http://schemas.microsoft.com/office/drawing/2016/5/13/chartex" xmlns:cx8="http://schemas.microsoft.com/office/drawing/2016/5/14/chartex" xmlns:mc="http://schemas.openxmlformats.org/markup-compatibility/2006" xmlns:aink="http://schemas.microsoft.com/office/drawing/2016/ink" xmlns:am3d="http://schemas.microsoft.com/office/drawing/2017/model3d" xmlns:o="urn:schemas-microsoft-com:office:office" xmlns:r="http://schemas.openxmlformats.org/officeDocument/2006/relationships" xmlns:m="http://schemas.openxmlformats.org/officeDocument/2006/math" xmlns:v="urn:schemas-microsoft-com:vml" xmlns:wp14="http://schemas.microsoft.com/office/word/2010/wordprocessingDrawing" xmlns:wp="http://schemas.openxmlformats.org/drawingml/2006/wordprocessingDrawing" xmlns:w10="urn:schemas-microsoft-com:office:word" xmlns:w="http://schemas.openxmlformats.org/wordprocessingml/2006/main" xmlns:w14="http://schemas.microsoft.com/office/word/2010/wordml" xmlns:w15="http://schemas.microsoft.com/office/word/2012/wordml" xmlns:w16cex="http://schemas.microsoft.com/office/word/2018/wordml/cex" xmlns:w16cid="http://schemas.microsoft.com/office/word/2016/wordml/cid" xmlns:w16="http://schemas.microsoft.com/office/word/2018/wordml" xmlns:w16sdtdh="http://schemas.microsoft.com/office/word/2020/wordml/sdtdatahash" xmlns:w16se="http://schemas.microsoft.com/office/word/2015/wordml/symex" xmlns:wpg="http://schemas.microsoft.com/office/word/2010/wordprocessingGroup" xmlns:wpi="http://schemas.microsoft.com/office/word/2010/wordprocessingInk" xmlns:wne="http://schemas.microsoft.com/office/word/2006/wordml" xmlns:wps="http://schemas.microsoft.com/office/word/2010/wordprocessingShape" mc:Ignorable="w14 w15 w16se w16cid w16 w16cex w16sdtdh wp14">
   <w:endnote w:type="separator" w:id="-1">
     <w:p>
       <w:r>
@@ -4936,7 +5036,7 @@
 </file>
 
 <file path=word/footer1.xml><?xml version="1.0" encoding="utf-8"?>
-<w:ftr xmlns:wpc="http://schemas.microsoft.com/office/word/2010/wordprocessingCanvas" xmlns:cx="http://schemas.microsoft.com/office/drawing/2014/chartex" xmlns:cx1="http://schemas.microsoft.com/office/drawing/2015/9/8/chartex" xmlns:cx2="http://schemas.microsoft.com/office/drawing/2015/10/21/chartex" xmlns:cx3="http://schemas.microsoft.com/office/drawing/2016/5/9/chartex" xmlns:cx4="http://schemas.microsoft.com/office/drawing/2016/5/10/chartex" xmlns:cx5="http://schemas.microsoft.com/office/drawing/2016/5/11/chartex" xmlns:cx6="http://schemas.microsoft.com/office/drawing/2016/5/12/chartex" xmlns:cx7="http://schemas.microsoft.com/office/drawing/2016/5/13/chartex" xmlns:cx8="http://schemas.microsoft.com/office/drawing/2016/5/14/chartex" xmlns:mc="http://schemas.openxmlformats.org/markup-compatibility/2006" xmlns:aink="http://schemas.microsoft.com/office/drawing/2016/ink" xmlns:am3d="http://schemas.microsoft.com/office/drawing/2017/model3d" xmlns:o="urn:schemas-microsoft-com:office:office" xmlns:r="http://schemas.openxmlformats.org/officeDocument/2006/relationships" xmlns:m="http://schemas.openxmlformats.org/officeDocument/2006/math" xmlns:v="urn:schemas-microsoft-com:vml" xmlns:wp14="http://schemas.microsoft.com/office/word/2010/wordprocessingDrawing" xmlns:wp="http://schemas.openxmlformats.org/drawingml/2006/wordprocessingDrawing" xmlns:w10="urn:schemas-microsoft-com:office:word" xmlns:w="http://schemas.openxmlformats.org/wordprocessingml/2006/main" xmlns:w14="http://schemas.microsoft.com/office/word/2010/wordml" xmlns:w15="http://schemas.microsoft.com/office/word/2012/wordml" xmlns:w16cex="http://schemas.microsoft.com/office/word/2018/wordml/cex" xmlns:w16cid="http://schemas.microsoft.com/office/word/2016/wordml/cid" xmlns:w16="http://schemas.microsoft.com/office/word/2018/wordml" xmlns:w16se="http://schemas.microsoft.com/office/word/2015/wordml/symex" xmlns:wpg="http://schemas.microsoft.com/office/word/2010/wordprocessingGroup" xmlns:wpi="http://schemas.microsoft.com/office/word/2010/wordprocessingInk" xmlns:wne="http://schemas.microsoft.com/office/word/2006/wordml" xmlns:wps="http://schemas.microsoft.com/office/word/2010/wordprocessingShape" mc:Ignorable="w14 w15 w16se w16cid w16 w16cex wp14">
+<w:ftr xmlns:wpc="http://schemas.microsoft.com/office/word/2010/wordprocessingCanvas" xmlns:cx="http://schemas.microsoft.com/office/drawing/2014/chartex" xmlns:cx1="http://schemas.microsoft.com/office/drawing/2015/9/8/chartex" xmlns:cx2="http://schemas.microsoft.com/office/drawing/2015/10/21/chartex" xmlns:cx3="http://schemas.microsoft.com/office/drawing/2016/5/9/chartex" xmlns:cx4="http://schemas.microsoft.com/office/drawing/2016/5/10/chartex" xmlns:cx5="http://schemas.microsoft.com/office/drawing/2016/5/11/chartex" xmlns:cx6="http://schemas.microsoft.com/office/drawing/2016/5/12/chartex" xmlns:cx7="http://schemas.microsoft.com/office/drawing/2016/5/13/chartex" xmlns:cx8="http://schemas.microsoft.com/office/drawing/2016/5/14/chartex" xmlns:mc="http://schemas.openxmlformats.org/markup-compatibility/2006" xmlns:aink="http://schemas.microsoft.com/office/drawing/2016/ink" xmlns:am3d="http://schemas.microsoft.com/office/drawing/2017/model3d" xmlns:o="urn:schemas-microsoft-com:office:office" xmlns:r="http://schemas.openxmlformats.org/officeDocument/2006/relationships" xmlns:m="http://schemas.openxmlformats.org/officeDocument/2006/math" xmlns:v="urn:schemas-microsoft-com:vml" xmlns:wp14="http://schemas.microsoft.com/office/word/2010/wordprocessingDrawing" xmlns:wp="http://schemas.openxmlformats.org/drawingml/2006/wordprocessingDrawing" xmlns:w10="urn:schemas-microsoft-com:office:word" xmlns:w="http://schemas.openxmlformats.org/wordprocessingml/2006/main" xmlns:w14="http://schemas.microsoft.com/office/word/2010/wordml" xmlns:w15="http://schemas.microsoft.com/office/word/2012/wordml" xmlns:w16cex="http://schemas.microsoft.com/office/word/2018/wordml/cex" xmlns:w16cid="http://schemas.microsoft.com/office/word/2016/wordml/cid" xmlns:w16="http://schemas.microsoft.com/office/word/2018/wordml" xmlns:w16sdtdh="http://schemas.microsoft.com/office/word/2020/wordml/sdtdatahash" xmlns:w16se="http://schemas.microsoft.com/office/word/2015/wordml/symex" xmlns:wpg="http://schemas.microsoft.com/office/word/2010/wordprocessingGroup" xmlns:wpi="http://schemas.microsoft.com/office/word/2010/wordprocessingInk" xmlns:wne="http://schemas.microsoft.com/office/word/2006/wordml" xmlns:wps="http://schemas.microsoft.com/office/word/2010/wordprocessingShape" mc:Ignorable="w14 w15 w16se w16cid w16 w16cex w16sdtdh wp14">
   <w:p>
     <w:pPr>
       <w:pStyle w:val="Footer"/>
@@ -4968,7 +5068,7 @@
         <w:rStyle w:val="PageNumber"/>
         <w:noProof/>
       </w:rPr>
-      <w:t>107</w:t>
+      <w:t>108</w:t>
     </w:r>
     <w:r>
       <w:rPr>
@@ -4994,7 +5094,7 @@
 </file>
 
 <file path=word/footer2.xml><?xml version="1.0" encoding="utf-8"?>
-<w:ftr xmlns:wpc="http://schemas.microsoft.com/office/word/2010/wordprocessingCanvas" xmlns:cx="http://schemas.microsoft.com/office/drawing/2014/chartex" xmlns:cx1="http://schemas.microsoft.com/office/drawing/2015/9/8/chartex" xmlns:cx2="http://schemas.microsoft.com/office/drawing/2015/10/21/chartex" xmlns:cx3="http://schemas.microsoft.com/office/drawing/2016/5/9/chartex" xmlns:cx4="http://schemas.microsoft.com/office/drawing/2016/5/10/chartex" xmlns:cx5="http://schemas.microsoft.com/office/drawing/2016/5/11/chartex" xmlns:cx6="http://schemas.microsoft.com/office/drawing/2016/5/12/chartex" xmlns:cx7="http://schemas.microsoft.com/office/drawing/2016/5/13/chartex" xmlns:cx8="http://schemas.microsoft.com/office/drawing/2016/5/14/chartex" xmlns:mc="http://schemas.openxmlformats.org/markup-compatibility/2006" xmlns:aink="http://schemas.microsoft.com/office/drawing/2016/ink" xmlns:am3d="http://schemas.microsoft.com/office/drawing/2017/model3d" xmlns:o="urn:schemas-microsoft-com:office:office" xmlns:r="http://schemas.openxmlformats.org/officeDocument/2006/relationships" xmlns:m="http://schemas.openxmlformats.org/officeDocument/2006/math" xmlns:v="urn:schemas-microsoft-com:vml" xmlns:wp14="http://schemas.microsoft.com/office/word/2010/wordprocessingDrawing" xmlns:wp="http://schemas.openxmlformats.org/drawingml/2006/wordprocessingDrawing" xmlns:w10="urn:schemas-microsoft-com:office:word" xmlns:w="http://schemas.openxmlformats.org/wordprocessingml/2006/main" xmlns:w14="http://schemas.microsoft.com/office/word/2010/wordml" xmlns:w15="http://schemas.microsoft.com/office/word/2012/wordml" xmlns:w16cex="http://schemas.microsoft.com/office/word/2018/wordml/cex" xmlns:w16cid="http://schemas.microsoft.com/office/word/2016/wordml/cid" xmlns:w16="http://schemas.microsoft.com/office/word/2018/wordml" xmlns:w16se="http://schemas.microsoft.com/office/word/2015/wordml/symex" xmlns:wpg="http://schemas.microsoft.com/office/word/2010/wordprocessingGroup" xmlns:wpi="http://schemas.microsoft.com/office/word/2010/wordprocessingInk" xmlns:wne="http://schemas.microsoft.com/office/word/2006/wordml" xmlns:wps="http://schemas.microsoft.com/office/word/2010/wordprocessingShape" mc:Ignorable="w14 w15 w16se w16cid w16 w16cex wp14">
+<w:ftr xmlns:wpc="http://schemas.microsoft.com/office/word/2010/wordprocessingCanvas" xmlns:cx="http://schemas.microsoft.com/office/drawing/2014/chartex" xmlns:cx1="http://schemas.microsoft.com/office/drawing/2015/9/8/chartex" xmlns:cx2="http://schemas.microsoft.com/office/drawing/2015/10/21/chartex" xmlns:cx3="http://schemas.microsoft.com/office/drawing/2016/5/9/chartex" xmlns:cx4="http://schemas.microsoft.com/office/drawing/2016/5/10/chartex" xmlns:cx5="http://schemas.microsoft.com/office/drawing/2016/5/11/chartex" xmlns:cx6="http://schemas.microsoft.com/office/drawing/2016/5/12/chartex" xmlns:cx7="http://schemas.microsoft.com/office/drawing/2016/5/13/chartex" xmlns:cx8="http://schemas.microsoft.com/office/drawing/2016/5/14/chartex" xmlns:mc="http://schemas.openxmlformats.org/markup-compatibility/2006" xmlns:aink="http://schemas.microsoft.com/office/drawing/2016/ink" xmlns:am3d="http://schemas.microsoft.com/office/drawing/2017/model3d" xmlns:o="urn:schemas-microsoft-com:office:office" xmlns:r="http://schemas.openxmlformats.org/officeDocument/2006/relationships" xmlns:m="http://schemas.openxmlformats.org/officeDocument/2006/math" xmlns:v="urn:schemas-microsoft-com:vml" xmlns:wp14="http://schemas.microsoft.com/office/word/2010/wordprocessingDrawing" xmlns:wp="http://schemas.openxmlformats.org/drawingml/2006/wordprocessingDrawing" xmlns:w10="urn:schemas-microsoft-com:office:word" xmlns:w="http://schemas.openxmlformats.org/wordprocessingml/2006/main" xmlns:w14="http://schemas.microsoft.com/office/word/2010/wordml" xmlns:w15="http://schemas.microsoft.com/office/word/2012/wordml" xmlns:w16cex="http://schemas.microsoft.com/office/word/2018/wordml/cex" xmlns:w16cid="http://schemas.microsoft.com/office/word/2016/wordml/cid" xmlns:w16="http://schemas.microsoft.com/office/word/2018/wordml" xmlns:w16sdtdh="http://schemas.microsoft.com/office/word/2020/wordml/sdtdatahash" xmlns:w16se="http://schemas.microsoft.com/office/word/2015/wordml/symex" xmlns:wpg="http://schemas.microsoft.com/office/word/2010/wordprocessingGroup" xmlns:wpi="http://schemas.microsoft.com/office/word/2010/wordprocessingInk" xmlns:wne="http://schemas.microsoft.com/office/word/2006/wordml" xmlns:wps="http://schemas.microsoft.com/office/word/2010/wordprocessingShape" mc:Ignorable="w14 w15 w16se w16cid w16 w16cex w16sdtdh wp14">
   <w:p>
     <w:pPr>
       <w:pStyle w:val="Footer"/>
@@ -5045,7 +5145,7 @@
 </file>
 
 <file path=word/footer3.xml><?xml version="1.0" encoding="utf-8"?>
-<w:ftr xmlns:wpc="http://schemas.microsoft.com/office/word/2010/wordprocessingCanvas" xmlns:cx="http://schemas.microsoft.com/office/drawing/2014/chartex" xmlns:cx1="http://schemas.microsoft.com/office/drawing/2015/9/8/chartex" xmlns:cx2="http://schemas.microsoft.com/office/drawing/2015/10/21/chartex" xmlns:cx3="http://schemas.microsoft.com/office/drawing/2016/5/9/chartex" xmlns:cx4="http://schemas.microsoft.com/office/drawing/2016/5/10/chartex" xmlns:cx5="http://schemas.microsoft.com/office/drawing/2016/5/11/chartex" xmlns:cx6="http://schemas.microsoft.com/office/drawing/2016/5/12/chartex" xmlns:cx7="http://schemas.microsoft.com/office/drawing/2016/5/13/chartex" xmlns:cx8="http://schemas.microsoft.com/office/drawing/2016/5/14/chartex" xmlns:mc="http://schemas.openxmlformats.org/markup-compatibility/2006" xmlns:aink="http://schemas.microsoft.com/office/drawing/2016/ink" xmlns:am3d="http://schemas.microsoft.com/office/drawing/2017/model3d" xmlns:o="urn:schemas-microsoft-com:office:office" xmlns:r="http://schemas.openxmlformats.org/officeDocument/2006/relationships" xmlns:m="http://schemas.openxmlformats.org/officeDocument/2006/math" xmlns:v="urn:schemas-microsoft-com:vml" xmlns:wp14="http://schemas.microsoft.com/office/word/2010/wordprocessingDrawing" xmlns:wp="http://schemas.openxmlformats.org/drawingml/2006/wordprocessingDrawing" xmlns:w10="urn:schemas-microsoft-com:office:word" xmlns:w="http://schemas.openxmlformats.org/wordprocessingml/2006/main" xmlns:w14="http://schemas.microsoft.com/office/word/2010/wordml" xmlns:w15="http://schemas.microsoft.com/office/word/2012/wordml" xmlns:w16cex="http://schemas.microsoft.com/office/word/2018/wordml/cex" xmlns:w16cid="http://schemas.microsoft.com/office/word/2016/wordml/cid" xmlns:w16="http://schemas.microsoft.com/office/word/2018/wordml" xmlns:w16se="http://schemas.microsoft.com/office/word/2015/wordml/symex" xmlns:wpg="http://schemas.microsoft.com/office/word/2010/wordprocessingGroup" xmlns:wpi="http://schemas.microsoft.com/office/word/2010/wordprocessingInk" xmlns:wne="http://schemas.microsoft.com/office/word/2006/wordml" xmlns:wps="http://schemas.microsoft.com/office/word/2010/wordprocessingShape" mc:Ignorable="w14 w15 w16se w16cid w16 w16cex wp14">
+<w:ftr xmlns:wpc="http://schemas.microsoft.com/office/word/2010/wordprocessingCanvas" xmlns:cx="http://schemas.microsoft.com/office/drawing/2014/chartex" xmlns:cx1="http://schemas.microsoft.com/office/drawing/2015/9/8/chartex" xmlns:cx2="http://schemas.microsoft.com/office/drawing/2015/10/21/chartex" xmlns:cx3="http://schemas.microsoft.com/office/drawing/2016/5/9/chartex" xmlns:cx4="http://schemas.microsoft.com/office/drawing/2016/5/10/chartex" xmlns:cx5="http://schemas.microsoft.com/office/drawing/2016/5/11/chartex" xmlns:cx6="http://schemas.microsoft.com/office/drawing/2016/5/12/chartex" xmlns:cx7="http://schemas.microsoft.com/office/drawing/2016/5/13/chartex" xmlns:cx8="http://schemas.microsoft.com/office/drawing/2016/5/14/chartex" xmlns:mc="http://schemas.openxmlformats.org/markup-compatibility/2006" xmlns:aink="http://schemas.microsoft.com/office/drawing/2016/ink" xmlns:am3d="http://schemas.microsoft.com/office/drawing/2017/model3d" xmlns:o="urn:schemas-microsoft-com:office:office" xmlns:r="http://schemas.openxmlformats.org/officeDocument/2006/relationships" xmlns:m="http://schemas.openxmlformats.org/officeDocument/2006/math" xmlns:v="urn:schemas-microsoft-com:vml" xmlns:wp14="http://schemas.microsoft.com/office/word/2010/wordprocessingDrawing" xmlns:wp="http://schemas.openxmlformats.org/drawingml/2006/wordprocessingDrawing" xmlns:w10="urn:schemas-microsoft-com:office:word" xmlns:w="http://schemas.openxmlformats.org/wordprocessingml/2006/main" xmlns:w14="http://schemas.microsoft.com/office/word/2010/wordml" xmlns:w15="http://schemas.microsoft.com/office/word/2012/wordml" xmlns:w16cex="http://schemas.microsoft.com/office/word/2018/wordml/cex" xmlns:w16cid="http://schemas.microsoft.com/office/word/2016/wordml/cid" xmlns:w16="http://schemas.microsoft.com/office/word/2018/wordml" xmlns:w16sdtdh="http://schemas.microsoft.com/office/word/2020/wordml/sdtdatahash" xmlns:w16se="http://schemas.microsoft.com/office/word/2015/wordml/symex" xmlns:wpg="http://schemas.microsoft.com/office/word/2010/wordprocessingGroup" xmlns:wpi="http://schemas.microsoft.com/office/word/2010/wordprocessingInk" xmlns:wne="http://schemas.microsoft.com/office/word/2006/wordml" xmlns:wps="http://schemas.microsoft.com/office/word/2010/wordprocessingShape" mc:Ignorable="w14 w15 w16se w16cid w16 w16cex w16sdtdh wp14">
   <w:sdt>
     <w:sdtPr>
       <w:id w:val="-1845006018"/>
@@ -5074,7 +5174,7 @@
           <w:rPr>
             <w:noProof/>
           </w:rPr>
-          <w:t>150</w:t>
+          <w:t>182</w:t>
         </w:r>
         <w:r>
           <w:rPr>
@@ -5095,7 +5195,7 @@
 </file>
 
 <file path=word/footnotes.xml><?xml version="1.0" encoding="utf-8"?>
-<w:footnotes xmlns:wpc="http://schemas.microsoft.com/office/word/2010/wordprocessingCanvas" xmlns:cx="http://schemas.microsoft.com/office/drawing/2014/chartex" xmlns:cx1="http://schemas.microsoft.com/office/drawing/2015/9/8/chartex" xmlns:cx2="http://schemas.microsoft.com/office/drawing/2015/10/21/chartex" xmlns:cx3="http://schemas.microsoft.com/office/drawing/2016/5/9/chartex" xmlns:cx4="http://schemas.microsoft.com/office/drawing/2016/5/10/chartex" xmlns:cx5="http://schemas.microsoft.com/office/drawing/2016/5/11/chartex" xmlns:cx6="http://schemas.microsoft.com/office/drawing/2016/5/12/chartex" xmlns:cx7="http://schemas.microsoft.com/office/drawing/2016/5/13/chartex" xmlns:cx8="http://schemas.microsoft.com/office/drawing/2016/5/14/chartex" xmlns:mc="http://schemas.openxmlformats.org/markup-compatibility/2006" xmlns:aink="http://schemas.microsoft.com/office/drawing/2016/ink" xmlns:am3d="http://schemas.microsoft.com/office/drawing/2017/model3d" xmlns:o="urn:schemas-microsoft-com:office:office" xmlns:r="http://schemas.openxmlformats.org/officeDocument/2006/relationships" xmlns:m="http://schemas.openxmlformats.org/officeDocument/2006/math" xmlns:v="urn:schemas-microsoft-com:vml" xmlns:wp14="http://schemas.microsoft.com/office/word/2010/wordprocessingDrawing" xmlns:wp="http://schemas.openxmlformats.org/drawingml/2006/wordprocessingDrawing" xmlns:w10="urn:schemas-microsoft-com:office:word" xmlns:w="http://schemas.openxmlformats.org/wordprocessingml/2006/main" xmlns:w14="http://schemas.microsoft.com/office/word/2010/wordml" xmlns:w15="http://schemas.microsoft.com/office/word/2012/wordml" xmlns:w16cex="http://schemas.microsoft.com/office/word/2018/wordml/cex" xmlns:w16cid="http://schemas.microsoft.com/office/word/2016/wordml/cid" xmlns:w16="http://schemas.microsoft.com/office/word/2018/wordml" xmlns:w16se="http://schemas.microsoft.com/office/word/2015/wordml/symex" xmlns:wpg="http://schemas.microsoft.com/office/word/2010/wordprocessingGroup" xmlns:wpi="http://schemas.microsoft.com/office/word/2010/wordprocessingInk" xmlns:wne="http://schemas.microsoft.com/office/word/2006/wordml" xmlns:wps="http://schemas.microsoft.com/office/word/2010/wordprocessingShape" mc:Ignorable="w14 w15 w16se w16cid w16 w16cex wp14">
+<w:footnotes xmlns:wpc="http://schemas.microsoft.com/office/word/2010/wordprocessingCanvas" xmlns:cx="http://schemas.microsoft.com/office/drawing/2014/chartex" xmlns:cx1="http://schemas.microsoft.com/office/drawing/2015/9/8/chartex" xmlns:cx2="http://schemas.microsoft.com/office/drawing/2015/10/21/chartex" xmlns:cx3="http://schemas.microsoft.com/office/drawing/2016/5/9/chartex" xmlns:cx4="http://schemas.microsoft.com/office/drawing/2016/5/10/chartex" xmlns:cx5="http://schemas.microsoft.com/office/drawing/2016/5/11/chartex" xmlns:cx6="http://schemas.microsoft.com/office/drawing/2016/5/12/chartex" xmlns:cx7="http://schemas.microsoft.com/office/drawing/2016/5/13/chartex" xmlns:cx8="http://schemas.microsoft.com/office/drawing/2016/5/14/chartex" xmlns:mc="http://schemas.openxmlformats.org/markup-compatibility/2006" xmlns:aink="http://schemas.microsoft.com/office/drawing/2016/ink" xmlns:am3d="http://schemas.microsoft.com/office/drawing/2017/model3d" xmlns:o="urn:schemas-microsoft-com:office:office" xmlns:r="http://schemas.openxmlformats.org/officeDocument/2006/relationships" xmlns:m="http://schemas.openxmlformats.org/officeDocument/2006/math" xmlns:v="urn:schemas-microsoft-com:vml" xmlns:wp14="http://schemas.microsoft.com/office/word/2010/wordprocessingDrawing" xmlns:wp="http://schemas.openxmlformats.org/drawingml/2006/wordprocessingDrawing" xmlns:w10="urn:schemas-microsoft-com:office:word" xmlns:w="http://schemas.openxmlformats.org/wordprocessingml/2006/main" xmlns:w14="http://schemas.microsoft.com/office/word/2010/wordml" xmlns:w15="http://schemas.microsoft.com/office/word/2012/wordml" xmlns:w16cex="http://schemas.microsoft.com/office/word/2018/wordml/cex" xmlns:w16cid="http://schemas.microsoft.com/office/word/2016/wordml/cid" xmlns:w16="http://schemas.microsoft.com/office/word/2018/wordml" xmlns:w16sdtdh="http://schemas.microsoft.com/office/word/2020/wordml/sdtdatahash" xmlns:w16se="http://schemas.microsoft.com/office/word/2015/wordml/symex" xmlns:wpg="http://schemas.microsoft.com/office/word/2010/wordprocessingGroup" xmlns:wpi="http://schemas.microsoft.com/office/word/2010/wordprocessingInk" xmlns:wne="http://schemas.microsoft.com/office/word/2006/wordml" xmlns:wps="http://schemas.microsoft.com/office/word/2010/wordprocessingShape" mc:Ignorable="w14 w15 w16se w16cid w16 w16cex w16sdtdh wp14">
   <w:footnote w:type="separator" w:id="-1">
     <w:p>
       <w:r>
@@ -5114,7 +5214,7 @@
 </file>
 
 <file path=word/header1.xml><?xml version="1.0" encoding="utf-8"?>
-<w:hdr xmlns:wpc="http://schemas.microsoft.com/office/word/2010/wordprocessingCanvas" xmlns:cx="http://schemas.microsoft.com/office/drawing/2014/chartex" xmlns:cx1="http://schemas.microsoft.com/office/drawing/2015/9/8/chartex" xmlns:cx2="http://schemas.microsoft.com/office/drawing/2015/10/21/chartex" xmlns:cx3="http://schemas.microsoft.com/office/drawing/2016/5/9/chartex" xmlns:cx4="http://schemas.microsoft.com/office/drawing/2016/5/10/chartex" xmlns:cx5="http://schemas.microsoft.com/office/drawing/2016/5/11/chartex" xmlns:cx6="http://schemas.microsoft.com/office/drawing/2016/5/12/chartex" xmlns:cx7="http://schemas.microsoft.com/office/drawing/2016/5/13/chartex" xmlns:cx8="http://schemas.microsoft.com/office/drawing/2016/5/14/chartex" xmlns:mc="http://schemas.openxmlformats.org/markup-compatibility/2006" xmlns:aink="http://schemas.microsoft.com/office/drawing/2016/ink" xmlns:am3d="http://schemas.microsoft.com/office/drawing/2017/model3d" xmlns:o="urn:schemas-microsoft-com:office:office" xmlns:r="http://schemas.openxmlformats.org/officeDocument/2006/relationships" xmlns:m="http://schemas.openxmlformats.org/officeDocument/2006/math" xmlns:v="urn:schemas-microsoft-com:vml" xmlns:wp14="http://schemas.microsoft.com/office/word/2010/wordprocessingDrawing" xmlns:wp="http://schemas.openxmlformats.org/drawingml/2006/wordprocessingDrawing" xmlns:w10="urn:schemas-microsoft-com:office:word" xmlns:w="http://schemas.openxmlformats.org/wordprocessingml/2006/main" xmlns:w14="http://schemas.microsoft.com/office/word/2010/wordml" xmlns:w15="http://schemas.microsoft.com/office/word/2012/wordml" xmlns:w16cex="http://schemas.microsoft.com/office/word/2018/wordml/cex" xmlns:w16cid="http://schemas.microsoft.com/office/word/2016/wordml/cid" xmlns:w16="http://schemas.microsoft.com/office/word/2018/wordml" xmlns:w16se="http://schemas.microsoft.com/office/word/2015/wordml/symex" xmlns:wpg="http://schemas.microsoft.com/office/word/2010/wordprocessingGroup" xmlns:wpi="http://schemas.microsoft.com/office/word/2010/wordprocessingInk" xmlns:wne="http://schemas.microsoft.com/office/word/2006/wordml" xmlns:wps="http://schemas.microsoft.com/office/word/2010/wordprocessingShape" mc:Ignorable="w14 w15 w16se w16cid w16 w16cex wp14">
+<w:hdr xmlns:wpc="http://schemas.microsoft.com/office/word/2010/wordprocessingCanvas" xmlns:cx="http://schemas.microsoft.com/office/drawing/2014/chartex" xmlns:cx1="http://schemas.microsoft.com/office/drawing/2015/9/8/chartex" xmlns:cx2="http://schemas.microsoft.com/office/drawing/2015/10/21/chartex" xmlns:cx3="http://schemas.microsoft.com/office/drawing/2016/5/9/chartex" xmlns:cx4="http://schemas.microsoft.com/office/drawing/2016/5/10/chartex" xmlns:cx5="http://schemas.microsoft.com/office/drawing/2016/5/11/chartex" xmlns:cx6="http://schemas.microsoft.com/office/drawing/2016/5/12/chartex" xmlns:cx7="http://schemas.microsoft.com/office/drawing/2016/5/13/chartex" xmlns:cx8="http://schemas.microsoft.com/office/drawing/2016/5/14/chartex" xmlns:mc="http://schemas.openxmlformats.org/markup-compatibility/2006" xmlns:aink="http://schemas.microsoft.com/office/drawing/2016/ink" xmlns:am3d="http://schemas.microsoft.com/office/drawing/2017/model3d" xmlns:o="urn:schemas-microsoft-com:office:office" xmlns:r="http://schemas.openxmlformats.org/officeDocument/2006/relationships" xmlns:m="http://schemas.openxmlformats.org/officeDocument/2006/math" xmlns:v="urn:schemas-microsoft-com:vml" xmlns:wp14="http://schemas.microsoft.com/office/word/2010/wordprocessingDrawing" xmlns:wp="http://schemas.openxmlformats.org/drawingml/2006/wordprocessingDrawing" xmlns:w10="urn:schemas-microsoft-com:office:word" xmlns:w="http://schemas.openxmlformats.org/wordprocessingml/2006/main" xmlns:w14="http://schemas.microsoft.com/office/word/2010/wordml" xmlns:w15="http://schemas.microsoft.com/office/word/2012/wordml" xmlns:w16cex="http://schemas.microsoft.com/office/word/2018/wordml/cex" xmlns:w16cid="http://schemas.microsoft.com/office/word/2016/wordml/cid" xmlns:w16="http://schemas.microsoft.com/office/word/2018/wordml" xmlns:w16sdtdh="http://schemas.microsoft.com/office/word/2020/wordml/sdtdatahash" xmlns:w16se="http://schemas.microsoft.com/office/word/2015/wordml/symex" xmlns:wpg="http://schemas.microsoft.com/office/word/2010/wordprocessingGroup" xmlns:wpi="http://schemas.microsoft.com/office/word/2010/wordprocessingInk" xmlns:wne="http://schemas.microsoft.com/office/word/2006/wordml" xmlns:wps="http://schemas.microsoft.com/office/word/2010/wordprocessingShape" mc:Ignorable="w14 w15 w16se w16cid w16 w16cex w16sdtdh wp14">
   <w:p>
     <w:pPr>
       <w:pStyle w:val="Header"/>
@@ -5133,7 +5233,7 @@
       <w:jc w:val="right"/>
     </w:pPr>
     <w:r>
-      <w:t>APRIL 2018 (Change 18-16)</w:t>
+      <w:t>APRIL 2018 (Change 18-18)</w:t>
     </w:r>
   </w:p>
   <w:p>
@@ -5145,7 +5245,7 @@
 </file>
 
 <file path=word/header2.xml><?xml version="1.0" encoding="utf-8"?>
-<w:hdr xmlns:wpc="http://schemas.microsoft.com/office/word/2010/wordprocessingCanvas" xmlns:cx="http://schemas.microsoft.com/office/drawing/2014/chartex" xmlns:cx1="http://schemas.microsoft.com/office/drawing/2015/9/8/chartex" xmlns:cx2="http://schemas.microsoft.com/office/drawing/2015/10/21/chartex" xmlns:cx3="http://schemas.microsoft.com/office/drawing/2016/5/9/chartex" xmlns:cx4="http://schemas.microsoft.com/office/drawing/2016/5/10/chartex" xmlns:cx5="http://schemas.microsoft.com/office/drawing/2016/5/11/chartex" xmlns:cx6="http://schemas.microsoft.com/office/drawing/2016/5/12/chartex" xmlns:cx7="http://schemas.microsoft.com/office/drawing/2016/5/13/chartex" xmlns:cx8="http://schemas.microsoft.com/office/drawing/2016/5/14/chartex" xmlns:mc="http://schemas.openxmlformats.org/markup-compatibility/2006" xmlns:aink="http://schemas.microsoft.com/office/drawing/2016/ink" xmlns:am3d="http://schemas.microsoft.com/office/drawing/2017/model3d" xmlns:o="urn:schemas-microsoft-com:office:office" xmlns:r="http://schemas.openxmlformats.org/officeDocument/2006/relationships" xmlns:m="http://schemas.openxmlformats.org/officeDocument/2006/math" xmlns:v="urn:schemas-microsoft-com:vml" xmlns:wp14="http://schemas.microsoft.com/office/word/2010/wordprocessingDrawing" xmlns:wp="http://schemas.openxmlformats.org/drawingml/2006/wordprocessingDrawing" xmlns:w10="urn:schemas-microsoft-com:office:word" xmlns:w="http://schemas.openxmlformats.org/wordprocessingml/2006/main" xmlns:w14="http://schemas.microsoft.com/office/word/2010/wordml" xmlns:w15="http://schemas.microsoft.com/office/word/2012/wordml" xmlns:w16cex="http://schemas.microsoft.com/office/word/2018/wordml/cex" xmlns:w16cid="http://schemas.microsoft.com/office/word/2016/wordml/cid" xmlns:w16="http://schemas.microsoft.com/office/word/2018/wordml" xmlns:w16se="http://schemas.microsoft.com/office/word/2015/wordml/symex" xmlns:wpg="http://schemas.microsoft.com/office/word/2010/wordprocessingGroup" xmlns:wpi="http://schemas.microsoft.com/office/word/2010/wordprocessingInk" xmlns:wne="http://schemas.microsoft.com/office/word/2006/wordml" xmlns:wps="http://schemas.microsoft.com/office/word/2010/wordprocessingShape" mc:Ignorable="w14 w15 w16se w16cid w16 w16cex wp14">
+<w:hdr xmlns:wpc="http://schemas.microsoft.com/office/word/2010/wordprocessingCanvas" xmlns:cx="http://schemas.microsoft.com/office/drawing/2014/chartex" xmlns:cx1="http://schemas.microsoft.com/office/drawing/2015/9/8/chartex" xmlns:cx2="http://schemas.microsoft.com/office/drawing/2015/10/21/chartex" xmlns:cx3="http://schemas.microsoft.com/office/drawing/2016/5/9/chartex" xmlns:cx4="http://schemas.microsoft.com/office/drawing/2016/5/10/chartex" xmlns:cx5="http://schemas.microsoft.com/office/drawing/2016/5/11/chartex" xmlns:cx6="http://schemas.microsoft.com/office/drawing/2016/5/12/chartex" xmlns:cx7="http://schemas.microsoft.com/office/drawing/2016/5/13/chartex" xmlns:cx8="http://schemas.microsoft.com/office/drawing/2016/5/14/chartex" xmlns:mc="http://schemas.openxmlformats.org/markup-compatibility/2006" xmlns:aink="http://schemas.microsoft.com/office/drawing/2016/ink" xmlns:am3d="http://schemas.microsoft.com/office/drawing/2017/model3d" xmlns:o="urn:schemas-microsoft-com:office:office" xmlns:r="http://schemas.openxmlformats.org/officeDocument/2006/relationships" xmlns:m="http://schemas.openxmlformats.org/officeDocument/2006/math" xmlns:v="urn:schemas-microsoft-com:vml" xmlns:wp14="http://schemas.microsoft.com/office/word/2010/wordprocessingDrawing" xmlns:wp="http://schemas.openxmlformats.org/drawingml/2006/wordprocessingDrawing" xmlns:w10="urn:schemas-microsoft-com:office:word" xmlns:w="http://schemas.openxmlformats.org/wordprocessingml/2006/main" xmlns:w14="http://schemas.microsoft.com/office/word/2010/wordml" xmlns:w15="http://schemas.microsoft.com/office/word/2012/wordml" xmlns:w16cex="http://schemas.microsoft.com/office/word/2018/wordml/cex" xmlns:w16cid="http://schemas.microsoft.com/office/word/2016/wordml/cid" xmlns:w16="http://schemas.microsoft.com/office/word/2018/wordml" xmlns:w16sdtdh="http://schemas.microsoft.com/office/word/2020/wordml/sdtdatahash" xmlns:w16se="http://schemas.microsoft.com/office/word/2015/wordml/symex" xmlns:wpg="http://schemas.microsoft.com/office/word/2010/wordprocessingGroup" xmlns:wpi="http://schemas.microsoft.com/office/word/2010/wordprocessingInk" xmlns:wne="http://schemas.microsoft.com/office/word/2006/wordml" xmlns:wps="http://schemas.microsoft.com/office/word/2010/wordprocessingShape" mc:Ignorable="w14 w15 w16se w16cid w16 w16cex w16sdtdh wp14">
   <w:p>
     <w:pPr>
       <w:pStyle w:val="Header"/>
@@ -5155,7 +5255,7 @@
 </file>
 
 <file path=word/numbering.xml><?xml version="1.0" encoding="utf-8"?>
-<w:numbering xmlns:wpc="http://schemas.microsoft.com/office/word/2010/wordprocessingCanvas" xmlns:cx="http://schemas.microsoft.com/office/drawing/2014/chartex" xmlns:cx1="http://schemas.microsoft.com/office/drawing/2015/9/8/chartex" xmlns:cx2="http://schemas.microsoft.com/office/drawing/2015/10/21/chartex" xmlns:cx3="http://schemas.microsoft.com/office/drawing/2016/5/9/chartex" xmlns:cx4="http://schemas.microsoft.com/office/drawing/2016/5/10/chartex" xmlns:cx5="http://schemas.microsoft.com/office/drawing/2016/5/11/chartex" xmlns:cx6="http://schemas.microsoft.com/office/drawing/2016/5/12/chartex" xmlns:cx7="http://schemas.microsoft.com/office/drawing/2016/5/13/chartex" xmlns:cx8="http://schemas.microsoft.com/office/drawing/2016/5/14/chartex" xmlns:mc="http://schemas.openxmlformats.org/markup-compatibility/2006" xmlns:aink="http://schemas.microsoft.com/office/drawing/2016/ink" xmlns:am3d="http://schemas.microsoft.com/office/drawing/2017/model3d" xmlns:o="urn:schemas-microsoft-com:office:office" xmlns:r="http://schemas.openxmlformats.org/officeDocument/2006/relationships" xmlns:m="http://schemas.openxmlformats.org/officeDocument/2006/math" xmlns:v="urn:schemas-microsoft-com:vml" xmlns:wp14="http://schemas.microsoft.com/office/word/2010/wordprocessingDrawing" xmlns:wp="http://schemas.openxmlformats.org/drawingml/2006/wordprocessingDrawing" xmlns:w10="urn:schemas-microsoft-com:office:word" xmlns:w="http://schemas.openxmlformats.org/wordprocessingml/2006/main" xmlns:w14="http://schemas.microsoft.com/office/word/2010/wordml" xmlns:w15="http://schemas.microsoft.com/office/word/2012/wordml" xmlns:w16cex="http://schemas.microsoft.com/office/word/2018/wordml/cex" xmlns:w16cid="http://schemas.microsoft.com/office/word/2016/wordml/cid" xmlns:w16="http://schemas.microsoft.com/office/word/2018/wordml" xmlns:w16se="http://schemas.microsoft.com/office/word/2015/wordml/symex" xmlns:wpg="http://schemas.microsoft.com/office/word/2010/wordprocessingGroup" xmlns:wpi="http://schemas.microsoft.com/office/word/2010/wordprocessingInk" xmlns:wne="http://schemas.microsoft.com/office/word/2006/wordml" xmlns:wps="http://schemas.microsoft.com/office/word/2010/wordprocessingShape" mc:Ignorable="w14 w15 w16se w16cid w16 w16cex wp14">
+<w:numbering xmlns:wpc="http://schemas.microsoft.com/office/word/2010/wordprocessingCanvas" xmlns:cx="http://schemas.microsoft.com/office/drawing/2014/chartex" xmlns:cx1="http://schemas.microsoft.com/office/drawing/2015/9/8/chartex" xmlns:cx2="http://schemas.microsoft.com/office/drawing/2015/10/21/chartex" xmlns:cx3="http://schemas.microsoft.com/office/drawing/2016/5/9/chartex" xmlns:cx4="http://schemas.microsoft.com/office/drawing/2016/5/10/chartex" xmlns:cx5="http://schemas.microsoft.com/office/drawing/2016/5/11/chartex" xmlns:cx6="http://schemas.microsoft.com/office/drawing/2016/5/12/chartex" xmlns:cx7="http://schemas.microsoft.com/office/drawing/2016/5/13/chartex" xmlns:cx8="http://schemas.microsoft.com/office/drawing/2016/5/14/chartex" xmlns:mc="http://schemas.openxmlformats.org/markup-compatibility/2006" xmlns:aink="http://schemas.microsoft.com/office/drawing/2016/ink" xmlns:am3d="http://schemas.microsoft.com/office/drawing/2017/model3d" xmlns:o="urn:schemas-microsoft-com:office:office" xmlns:r="http://schemas.openxmlformats.org/officeDocument/2006/relationships" xmlns:m="http://schemas.openxmlformats.org/officeDocument/2006/math" xmlns:v="urn:schemas-microsoft-com:vml" xmlns:wp14="http://schemas.microsoft.com/office/word/2010/wordprocessingDrawing" xmlns:wp="http://schemas.openxmlformats.org/drawingml/2006/wordprocessingDrawing" xmlns:w10="urn:schemas-microsoft-com:office:word" xmlns:w="http://schemas.openxmlformats.org/wordprocessingml/2006/main" xmlns:w14="http://schemas.microsoft.com/office/word/2010/wordml" xmlns:w15="http://schemas.microsoft.com/office/word/2012/wordml" xmlns:w16cex="http://schemas.microsoft.com/office/word/2018/wordml/cex" xmlns:w16cid="http://schemas.microsoft.com/office/word/2016/wordml/cid" xmlns:w16="http://schemas.microsoft.com/office/word/2018/wordml" xmlns:w16sdtdh="http://schemas.microsoft.com/office/word/2020/wordml/sdtdatahash" xmlns:w16se="http://schemas.microsoft.com/office/word/2015/wordml/symex" xmlns:wpg="http://schemas.microsoft.com/office/word/2010/wordprocessingGroup" xmlns:wpi="http://schemas.microsoft.com/office/word/2010/wordprocessingInk" xmlns:wne="http://schemas.microsoft.com/office/word/2006/wordml" xmlns:wps="http://schemas.microsoft.com/office/word/2010/wordprocessingShape" mc:Ignorable="w14 w15 w16se w16cid w16 w16cex w16sdtdh wp14">
   <w:abstractNum w:abstractNumId="0" w15:restartNumberingAfterBreak="0">
     <w:nsid w:val="016077A5"/>
     <w:multiLevelType w:val="multilevel"/>
@@ -6919,95 +7019,6 @@
     </w:lvl>
   </w:abstractNum>
   <w:abstractNum w:abstractNumId="18" w15:restartNumberingAfterBreak="0">
-    <w:nsid w:val="231A5505"/>
-    <w:multiLevelType w:val="hybridMultilevel"/>
-    <w:tmpl w:val="3872FC7C"/>
-    <w:lvl w:ilvl="0" w:tplc="AB94BD0E">
-      <w:start w:val="1"/>
-      <w:numFmt w:val="decimal"/>
-      <w:lvlText w:val="%1)"/>
-      <w:lvlJc w:val="left"/>
-      <w:pPr>
-        <w:ind w:left="720" w:hanging="360"/>
-      </w:pPr>
-      <w:rPr>
-        <w:rFonts w:hint="default"/>
-      </w:rPr>
-    </w:lvl>
-    <w:lvl w:ilvl="1" w:tplc="04090019" w:tentative="1">
-      <w:start w:val="1"/>
-      <w:numFmt w:val="lowerLetter"/>
-      <w:lvlText w:val="%2."/>
-      <w:lvlJc w:val="left"/>
-      <w:pPr>
-        <w:ind w:left="1440" w:hanging="360"/>
-      </w:pPr>
-    </w:lvl>
-    <w:lvl w:ilvl="2" w:tplc="0409001B" w:tentative="1">
-      <w:start w:val="1"/>
-      <w:numFmt w:val="lowerRoman"/>
-      <w:lvlText w:val="%3."/>
-      <w:lvlJc w:val="right"/>
-      <w:pPr>
-        <w:ind w:left="2160" w:hanging="180"/>
-      </w:pPr>
-    </w:lvl>
-    <w:lvl w:ilvl="3" w:tplc="0409000F" w:tentative="1">
-      <w:start w:val="1"/>
-      <w:numFmt w:val="decimal"/>
-      <w:lvlText w:val="%4."/>
-      <w:lvlJc w:val="left"/>
-      <w:pPr>
-        <w:ind w:left="2880" w:hanging="360"/>
-      </w:pPr>
-    </w:lvl>
-    <w:lvl w:ilvl="4" w:tplc="04090019" w:tentative="1">
-      <w:start w:val="1"/>
-      <w:numFmt w:val="lowerLetter"/>
-      <w:lvlText w:val="%5."/>
-      <w:lvlJc w:val="left"/>
-      <w:pPr>
-        <w:ind w:left="3600" w:hanging="360"/>
-      </w:pPr>
-    </w:lvl>
-    <w:lvl w:ilvl="5" w:tplc="0409001B" w:tentative="1">
-      <w:start w:val="1"/>
-      <w:numFmt w:val="lowerRoman"/>
-      <w:lvlText w:val="%6."/>
-      <w:lvlJc w:val="right"/>
-      <w:pPr>
-        <w:ind w:left="4320" w:hanging="180"/>
-      </w:pPr>
-    </w:lvl>
-    <w:lvl w:ilvl="6" w:tplc="0409000F" w:tentative="1">
-      <w:start w:val="1"/>
-      <w:numFmt w:val="decimal"/>
-      <w:lvlText w:val="%7."/>
-      <w:lvlJc w:val="left"/>
-      <w:pPr>
-        <w:ind w:left="5040" w:hanging="360"/>
-      </w:pPr>
-    </w:lvl>
-    <w:lvl w:ilvl="7" w:tplc="04090019" w:tentative="1">
-      <w:start w:val="1"/>
-      <w:numFmt w:val="lowerLetter"/>
-      <w:lvlText w:val="%8."/>
-      <w:lvlJc w:val="left"/>
-      <w:pPr>
-        <w:ind w:left="5760" w:hanging="360"/>
-      </w:pPr>
-    </w:lvl>
-    <w:lvl w:ilvl="8" w:tplc="0409001B" w:tentative="1">
-      <w:start w:val="1"/>
-      <w:numFmt w:val="lowerRoman"/>
-      <w:lvlText w:val="%9."/>
-      <w:lvlJc w:val="right"/>
-      <w:pPr>
-        <w:ind w:left="6480" w:hanging="180"/>
-      </w:pPr>
-    </w:lvl>
-  </w:abstractNum>
-  <w:abstractNum w:abstractNumId="19" w15:restartNumberingAfterBreak="0">
     <w:nsid w:val="24C14BD2"/>
     <w:multiLevelType w:val="hybridMultilevel"/>
     <w:tmpl w:val="F7AAD436"/>
@@ -7093,7 +7104,7 @@
       </w:pPr>
     </w:lvl>
   </w:abstractNum>
-  <w:abstractNum w:abstractNumId="20" w15:restartNumberingAfterBreak="0">
+  <w:abstractNum w:abstractNumId="19" w15:restartNumberingAfterBreak="0">
     <w:nsid w:val="2C5F64D2"/>
     <w:multiLevelType w:val="hybridMultilevel"/>
     <w:tmpl w:val="318AD31C"/>
@@ -7182,7 +7193,7 @@
       </w:pPr>
     </w:lvl>
   </w:abstractNum>
-  <w:abstractNum w:abstractNumId="21" w15:restartNumberingAfterBreak="0">
+  <w:abstractNum w:abstractNumId="20" w15:restartNumberingAfterBreak="0">
     <w:nsid w:val="2CA91345"/>
     <w:multiLevelType w:val="hybridMultilevel"/>
     <w:tmpl w:val="C946291C"/>
@@ -7271,7 +7282,7 @@
       </w:pPr>
     </w:lvl>
   </w:abstractNum>
-  <w:abstractNum w:abstractNumId="22" w15:restartNumberingAfterBreak="0">
+  <w:abstractNum w:abstractNumId="21" w15:restartNumberingAfterBreak="0">
     <w:nsid w:val="2F7B39AF"/>
     <w:multiLevelType w:val="hybridMultilevel"/>
     <w:tmpl w:val="4408598C"/>
@@ -7357,7 +7368,7 @@
       </w:pPr>
     </w:lvl>
   </w:abstractNum>
-  <w:abstractNum w:abstractNumId="23" w15:restartNumberingAfterBreak="0">
+  <w:abstractNum w:abstractNumId="22" w15:restartNumberingAfterBreak="0">
     <w:nsid w:val="31065DD4"/>
     <w:multiLevelType w:val="hybridMultilevel"/>
     <w:tmpl w:val="BC104DFC"/>
@@ -7446,7 +7457,7 @@
       </w:pPr>
     </w:lvl>
   </w:abstractNum>
-  <w:abstractNum w:abstractNumId="24" w15:restartNumberingAfterBreak="0">
+  <w:abstractNum w:abstractNumId="23" w15:restartNumberingAfterBreak="0">
     <w:nsid w:val="39F1254E"/>
     <w:multiLevelType w:val="hybridMultilevel"/>
     <w:tmpl w:val="DA6045A4"/>
@@ -7535,7 +7546,7 @@
       </w:pPr>
     </w:lvl>
   </w:abstractNum>
-  <w:abstractNum w:abstractNumId="25" w15:restartNumberingAfterBreak="0">
+  <w:abstractNum w:abstractNumId="24" w15:restartNumberingAfterBreak="0">
     <w:nsid w:val="3CFC517A"/>
     <w:multiLevelType w:val="hybridMultilevel"/>
     <w:tmpl w:val="D2C6A17A"/>
@@ -7621,7 +7632,7 @@
       </w:pPr>
     </w:lvl>
   </w:abstractNum>
-  <w:abstractNum w:abstractNumId="26" w15:restartNumberingAfterBreak="0">
+  <w:abstractNum w:abstractNumId="25" w15:restartNumberingAfterBreak="0">
     <w:nsid w:val="3DA92CD3"/>
     <w:multiLevelType w:val="hybridMultilevel"/>
     <w:tmpl w:val="A282CE84"/>
@@ -7710,7 +7721,7 @@
       </w:pPr>
     </w:lvl>
   </w:abstractNum>
-  <w:abstractNum w:abstractNumId="27" w15:restartNumberingAfterBreak="0">
+  <w:abstractNum w:abstractNumId="26" w15:restartNumberingAfterBreak="0">
     <w:nsid w:val="3F6D0768"/>
     <w:multiLevelType w:val="hybridMultilevel"/>
     <w:tmpl w:val="A008FD5C"/>
@@ -7799,7 +7810,7 @@
       </w:pPr>
     </w:lvl>
   </w:abstractNum>
-  <w:abstractNum w:abstractNumId="28" w15:restartNumberingAfterBreak="0">
+  <w:abstractNum w:abstractNumId="27" w15:restartNumberingAfterBreak="0">
     <w:nsid w:val="430424FD"/>
     <w:multiLevelType w:val="hybridMultilevel"/>
     <w:tmpl w:val="8BACE142"/>
@@ -7888,10 +7899,10 @@
       </w:pPr>
     </w:lvl>
   </w:abstractNum>
-  <w:abstractNum w:abstractNumId="29" w15:restartNumberingAfterBreak="0">
+  <w:abstractNum w:abstractNumId="28" w15:restartNumberingAfterBreak="0">
     <w:nsid w:val="49697CA4"/>
     <w:multiLevelType w:val="hybridMultilevel"/>
-    <w:tmpl w:val="D616A588"/>
+    <w:tmpl w:val="17580282"/>
     <w:lvl w:ilvl="0" w:tplc="E1541314">
       <w:start w:val="1"/>
       <w:numFmt w:val="bullet"/>
@@ -8004,7 +8015,7 @@
       </w:rPr>
     </w:lvl>
   </w:abstractNum>
-  <w:abstractNum w:abstractNumId="30" w15:restartNumberingAfterBreak="0">
+  <w:abstractNum w:abstractNumId="29" w15:restartNumberingAfterBreak="0">
     <w:nsid w:val="4BF40E09"/>
     <w:multiLevelType w:val="hybridMultilevel"/>
     <w:tmpl w:val="632E6B38"/>
@@ -8090,7 +8101,7 @@
       </w:pPr>
     </w:lvl>
   </w:abstractNum>
-  <w:abstractNum w:abstractNumId="31" w15:restartNumberingAfterBreak="0">
+  <w:abstractNum w:abstractNumId="30" w15:restartNumberingAfterBreak="0">
     <w:nsid w:val="54766B0F"/>
     <w:multiLevelType w:val="hybridMultilevel"/>
     <w:tmpl w:val="C72A094E"/>
@@ -8182,7 +8193,7 @@
       </w:pPr>
     </w:lvl>
   </w:abstractNum>
-  <w:abstractNum w:abstractNumId="32" w15:restartNumberingAfterBreak="0">
+  <w:abstractNum w:abstractNumId="31" w15:restartNumberingAfterBreak="0">
     <w:nsid w:val="556D708C"/>
     <w:multiLevelType w:val="hybridMultilevel"/>
     <w:tmpl w:val="FC18B7F6"/>
@@ -8271,7 +8282,7 @@
       </w:pPr>
     </w:lvl>
   </w:abstractNum>
-  <w:abstractNum w:abstractNumId="33" w15:restartNumberingAfterBreak="0">
+  <w:abstractNum w:abstractNumId="32" w15:restartNumberingAfterBreak="0">
     <w:nsid w:val="5C062A33"/>
     <w:multiLevelType w:val="hybridMultilevel"/>
     <w:tmpl w:val="FE129ADE"/>
@@ -8363,7 +8374,7 @@
       </w:pPr>
     </w:lvl>
   </w:abstractNum>
-  <w:abstractNum w:abstractNumId="34" w15:restartNumberingAfterBreak="0">
+  <w:abstractNum w:abstractNumId="33" w15:restartNumberingAfterBreak="0">
     <w:nsid w:val="5F200CB4"/>
     <w:multiLevelType w:val="hybridMultilevel"/>
     <w:tmpl w:val="163201F0"/>
@@ -8452,7 +8463,7 @@
       </w:pPr>
     </w:lvl>
   </w:abstractNum>
-  <w:abstractNum w:abstractNumId="35" w15:restartNumberingAfterBreak="0">
+  <w:abstractNum w:abstractNumId="34" w15:restartNumberingAfterBreak="0">
     <w:nsid w:val="5F7270D1"/>
     <w:multiLevelType w:val="hybridMultilevel"/>
     <w:tmpl w:val="8348E27E"/>
@@ -8541,7 +8552,7 @@
       </w:pPr>
     </w:lvl>
   </w:abstractNum>
-  <w:abstractNum w:abstractNumId="36" w15:restartNumberingAfterBreak="0">
+  <w:abstractNum w:abstractNumId="35" w15:restartNumberingAfterBreak="0">
     <w:nsid w:val="615F45E8"/>
     <w:multiLevelType w:val="hybridMultilevel"/>
     <w:tmpl w:val="55EE0102"/>
@@ -8630,7 +8641,7 @@
       </w:pPr>
     </w:lvl>
   </w:abstractNum>
-  <w:abstractNum w:abstractNumId="37" w15:restartNumberingAfterBreak="0">
+  <w:abstractNum w:abstractNumId="36" w15:restartNumberingAfterBreak="0">
     <w:nsid w:val="63A4683F"/>
     <w:multiLevelType w:val="hybridMultilevel"/>
     <w:tmpl w:val="18D6355C"/>
@@ -8716,7 +8727,7 @@
       </w:pPr>
     </w:lvl>
   </w:abstractNum>
-  <w:abstractNum w:abstractNumId="38" w15:restartNumberingAfterBreak="0">
+  <w:abstractNum w:abstractNumId="37" w15:restartNumberingAfterBreak="0">
     <w:nsid w:val="65930667"/>
     <w:multiLevelType w:val="hybridMultilevel"/>
     <w:tmpl w:val="98488A68"/>
@@ -8805,6 +8816,92 @@
       </w:pPr>
     </w:lvl>
   </w:abstractNum>
+  <w:abstractNum w:abstractNumId="38" w15:restartNumberingAfterBreak="0">
+    <w:nsid w:val="66645E6E"/>
+    <w:multiLevelType w:val="hybridMultilevel"/>
+    <w:tmpl w:val="7DB870F6"/>
+    <w:lvl w:ilvl="0" w:tplc="04090011">
+      <w:start w:val="1"/>
+      <w:numFmt w:val="decimal"/>
+      <w:lvlText w:val="%1)"/>
+      <w:lvlJc w:val="left"/>
+      <w:pPr>
+        <w:ind w:left="720" w:hanging="360"/>
+      </w:pPr>
+    </w:lvl>
+    <w:lvl w:ilvl="1" w:tplc="04090019" w:tentative="1">
+      <w:start w:val="1"/>
+      <w:numFmt w:val="lowerLetter"/>
+      <w:lvlText w:val="%2."/>
+      <w:lvlJc w:val="left"/>
+      <w:pPr>
+        <w:ind w:left="1440" w:hanging="360"/>
+      </w:pPr>
+    </w:lvl>
+    <w:lvl w:ilvl="2" w:tplc="0409001B" w:tentative="1">
+      <w:start w:val="1"/>
+      <w:numFmt w:val="lowerRoman"/>
+      <w:lvlText w:val="%3."/>
+      <w:lvlJc w:val="right"/>
+      <w:pPr>
+        <w:ind w:left="2160" w:hanging="180"/>
+      </w:pPr>
+    </w:lvl>
+    <w:lvl w:ilvl="3" w:tplc="0409000F" w:tentative="1">
+      <w:start w:val="1"/>
+      <w:numFmt w:val="decimal"/>
+      <w:lvlText w:val="%4."/>
+      <w:lvlJc w:val="left"/>
+      <w:pPr>
+        <w:ind w:left="2880" w:hanging="360"/>
+      </w:pPr>
+    </w:lvl>
+    <w:lvl w:ilvl="4" w:tplc="04090019" w:tentative="1">
+      <w:start w:val="1"/>
+      <w:numFmt w:val="lowerLetter"/>
+      <w:lvlText w:val="%5."/>
+      <w:lvlJc w:val="left"/>
+      <w:pPr>
+        <w:ind w:left="3600" w:hanging="360"/>
+      </w:pPr>
+    </w:lvl>
+    <w:lvl w:ilvl="5" w:tplc="0409001B" w:tentative="1">
+      <w:start w:val="1"/>
+      <w:numFmt w:val="lowerRoman"/>
+      <w:lvlText w:val="%6."/>
+      <w:lvlJc w:val="right"/>
+      <w:pPr>
+        <w:ind w:left="4320" w:hanging="180"/>
+      </w:pPr>
+    </w:lvl>
+    <w:lvl w:ilvl="6" w:tplc="0409000F" w:tentative="1">
+      <w:start w:val="1"/>
+      <w:numFmt w:val="decimal"/>
+      <w:lvlText w:val="%7."/>
+      <w:lvlJc w:val="left"/>
+      <w:pPr>
+        <w:ind w:left="5040" w:hanging="360"/>
+      </w:pPr>
+    </w:lvl>
+    <w:lvl w:ilvl="7" w:tplc="04090019" w:tentative="1">
+      <w:start w:val="1"/>
+      <w:numFmt w:val="lowerLetter"/>
+      <w:lvlText w:val="%8."/>
+      <w:lvlJc w:val="left"/>
+      <w:pPr>
+        <w:ind w:left="5760" w:hanging="360"/>
+      </w:pPr>
+    </w:lvl>
+    <w:lvl w:ilvl="8" w:tplc="0409001B" w:tentative="1">
+      <w:start w:val="1"/>
+      <w:numFmt w:val="lowerRoman"/>
+      <w:lvlText w:val="%9."/>
+      <w:lvlJc w:val="right"/>
+      <w:pPr>
+        <w:ind w:left="6480" w:hanging="180"/>
+      </w:pPr>
+    </w:lvl>
+  </w:abstractNum>
   <w:abstractNum w:abstractNumId="39" w15:restartNumberingAfterBreak="0">
     <w:nsid w:val="67656486"/>
     <w:multiLevelType w:val="hybridMultilevel"/>
@@ -9364,6 +9461,119 @@
     </w:lvl>
   </w:abstractNum>
   <w:abstractNum w:abstractNumId="45" w15:restartNumberingAfterBreak="0">
+    <w:nsid w:val="76976291"/>
+    <w:multiLevelType w:val="hybridMultilevel"/>
+    <w:tmpl w:val="53D68C1A"/>
+    <w:lvl w:ilvl="0" w:tplc="E1F0571A">
+      <w:start w:val="1"/>
+      <w:numFmt w:val="lowerLetter"/>
+      <w:lvlText w:val="(%1)"/>
+      <w:lvlJc w:val="left"/>
+      <w:pPr>
+        <w:ind w:left="1080" w:hanging="360"/>
+      </w:pPr>
+      <w:rPr>
+        <w:rFonts w:hint="default"/>
+      </w:rPr>
+    </w:lvl>
+    <w:lvl w:ilvl="1" w:tplc="04090003" w:tentative="1">
+      <w:start w:val="1"/>
+      <w:numFmt w:val="bullet"/>
+      <w:lvlText w:val="o"/>
+      <w:lvlJc w:val="left"/>
+      <w:pPr>
+        <w:ind w:left="1800" w:hanging="360"/>
+      </w:pPr>
+      <w:rPr>
+        <w:rFonts w:ascii="Courier New" w:hAnsi="Courier New" w:cs="Courier New" w:hint="default"/>
+      </w:rPr>
+    </w:lvl>
+    <w:lvl w:ilvl="2" w:tplc="04090005" w:tentative="1">
+      <w:start w:val="1"/>
+      <w:numFmt w:val="bullet"/>
+      <w:lvlText w:val=""/>
+      <w:lvlJc w:val="left"/>
+      <w:pPr>
+        <w:ind w:left="2520" w:hanging="360"/>
+      </w:pPr>
+      <w:rPr>
+        <w:rFonts w:ascii="Wingdings" w:hAnsi="Wingdings" w:hint="default"/>
+      </w:rPr>
+    </w:lvl>
+    <w:lvl w:ilvl="3" w:tplc="04090001" w:tentative="1">
+      <w:start w:val="1"/>
+      <w:numFmt w:val="bullet"/>
+      <w:lvlText w:val=""/>
+      <w:lvlJc w:val="left"/>
+      <w:pPr>
+        <w:ind w:left="3240" w:hanging="360"/>
+      </w:pPr>
+      <w:rPr>
+        <w:rFonts w:ascii="Symbol" w:hAnsi="Symbol" w:hint="default"/>
+      </w:rPr>
+    </w:lvl>
+    <w:lvl w:ilvl="4" w:tplc="04090003" w:tentative="1">
+      <w:start w:val="1"/>
+      <w:numFmt w:val="bullet"/>
+      <w:lvlText w:val="o"/>
+      <w:lvlJc w:val="left"/>
+      <w:pPr>
+        <w:ind w:left="3960" w:hanging="360"/>
+      </w:pPr>
+      <w:rPr>
+        <w:rFonts w:ascii="Courier New" w:hAnsi="Courier New" w:cs="Courier New" w:hint="default"/>
+      </w:rPr>
+    </w:lvl>
+    <w:lvl w:ilvl="5" w:tplc="04090005" w:tentative="1">
+      <w:start w:val="1"/>
+      <w:numFmt w:val="bullet"/>
+      <w:lvlText w:val=""/>
+      <w:lvlJc w:val="left"/>
+      <w:pPr>
+        <w:ind w:left="4680" w:hanging="360"/>
+      </w:pPr>
+      <w:rPr>
+        <w:rFonts w:ascii="Wingdings" w:hAnsi="Wingdings" w:hint="default"/>
+      </w:rPr>
+    </w:lvl>
+    <w:lvl w:ilvl="6" w:tplc="04090001" w:tentative="1">
+      <w:start w:val="1"/>
+      <w:numFmt w:val="bullet"/>
+      <w:lvlText w:val=""/>
+      <w:lvlJc w:val="left"/>
+      <w:pPr>
+        <w:ind w:left="5400" w:hanging="360"/>
+      </w:pPr>
+      <w:rPr>
+        <w:rFonts w:ascii="Symbol" w:hAnsi="Symbol" w:hint="default"/>
+      </w:rPr>
+    </w:lvl>
+    <w:lvl w:ilvl="7" w:tplc="04090003" w:tentative="1">
+      <w:start w:val="1"/>
+      <w:numFmt w:val="bullet"/>
+      <w:lvlText w:val="o"/>
+      <w:lvlJc w:val="left"/>
+      <w:pPr>
+        <w:ind w:left="6120" w:hanging="360"/>
+      </w:pPr>
+      <w:rPr>
+        <w:rFonts w:ascii="Courier New" w:hAnsi="Courier New" w:cs="Courier New" w:hint="default"/>
+      </w:rPr>
+    </w:lvl>
+    <w:lvl w:ilvl="8" w:tplc="04090005" w:tentative="1">
+      <w:start w:val="1"/>
+      <w:numFmt w:val="bullet"/>
+      <w:lvlText w:val=""/>
+      <w:lvlJc w:val="left"/>
+      <w:pPr>
+        <w:ind w:left="6840" w:hanging="360"/>
+      </w:pPr>
+      <w:rPr>
+        <w:rFonts w:ascii="Wingdings" w:hAnsi="Wingdings" w:hint="default"/>
+      </w:rPr>
+    </w:lvl>
+  </w:abstractNum>
+  <w:abstractNum w:abstractNumId="46" w15:restartNumberingAfterBreak="0">
     <w:nsid w:val="76DA6114"/>
     <w:multiLevelType w:val="hybridMultilevel"/>
     <w:tmpl w:val="FEBC25EA"/>
@@ -9452,7 +9662,7 @@
       </w:pPr>
     </w:lvl>
   </w:abstractNum>
-  <w:abstractNum w:abstractNumId="46" w15:restartNumberingAfterBreak="0">
+  <w:abstractNum w:abstractNumId="47" w15:restartNumberingAfterBreak="0">
     <w:nsid w:val="7E1951B6"/>
     <w:multiLevelType w:val="hybridMultilevel"/>
     <w:tmpl w:val="FC3C1018"/>
@@ -9539,122 +9749,6 @@
       <w:pPr>
         <w:ind w:left="7200" w:hanging="180"/>
       </w:pPr>
-    </w:lvl>
-  </w:abstractNum>
-  <w:abstractNum w:abstractNumId="47" w15:restartNumberingAfterBreak="0">
-    <w:nsid w:val="7F7755BB"/>
-    <w:multiLevelType w:val="hybridMultilevel"/>
-    <w:tmpl w:val="801C1B3A"/>
-    <w:lvl w:ilvl="0" w:tplc="5CBC0D9E">
-      <w:start w:val="1"/>
-      <w:numFmt w:val="bullet"/>
-      <w:lvlText w:val="•"/>
-      <w:lvlJc w:val="left"/>
-      <w:pPr>
-        <w:ind w:left="1080" w:hanging="360"/>
-      </w:pPr>
-      <w:rPr>
-        <w:rFonts w:ascii="Adobe Devanagari" w:hAnsi="Adobe Devanagari" w:hint="default"/>
-        <w:color w:val="auto"/>
-        <w:sz w:val="24"/>
-        <w:szCs w:val="24"/>
-      </w:rPr>
-    </w:lvl>
-    <w:lvl w:ilvl="1" w:tplc="04090003" w:tentative="1">
-      <w:start w:val="1"/>
-      <w:numFmt w:val="bullet"/>
-      <w:lvlText w:val="o"/>
-      <w:lvlJc w:val="left"/>
-      <w:pPr>
-        <w:ind w:left="1440" w:hanging="360"/>
-      </w:pPr>
-      <w:rPr>
-        <w:rFonts w:ascii="Courier New" w:hAnsi="Courier New" w:cs="Courier New" w:hint="default"/>
-      </w:rPr>
-    </w:lvl>
-    <w:lvl w:ilvl="2" w:tplc="04090005" w:tentative="1">
-      <w:start w:val="1"/>
-      <w:numFmt w:val="bullet"/>
-      <w:lvlText w:val=""/>
-      <w:lvlJc w:val="left"/>
-      <w:pPr>
-        <w:ind w:left="2160" w:hanging="360"/>
-      </w:pPr>
-      <w:rPr>
-        <w:rFonts w:ascii="Wingdings" w:hAnsi="Wingdings" w:hint="default"/>
-      </w:rPr>
-    </w:lvl>
-    <w:lvl w:ilvl="3" w:tplc="04090001" w:tentative="1">
-      <w:start w:val="1"/>
-      <w:numFmt w:val="bullet"/>
-      <w:lvlText w:val=""/>
-      <w:lvlJc w:val="left"/>
-      <w:pPr>
-        <w:ind w:left="2880" w:hanging="360"/>
-      </w:pPr>
-      <w:rPr>
-        <w:rFonts w:ascii="Symbol" w:hAnsi="Symbol" w:hint="default"/>
-      </w:rPr>
-    </w:lvl>
-    <w:lvl w:ilvl="4" w:tplc="04090003" w:tentative="1">
-      <w:start w:val="1"/>
-      <w:numFmt w:val="bullet"/>
-      <w:lvlText w:val="o"/>
-      <w:lvlJc w:val="left"/>
-      <w:pPr>
-        <w:ind w:left="3600" w:hanging="360"/>
-      </w:pPr>
-      <w:rPr>
-        <w:rFonts w:ascii="Courier New" w:hAnsi="Courier New" w:cs="Courier New" w:hint="default"/>
-      </w:rPr>
-    </w:lvl>
-    <w:lvl w:ilvl="5" w:tplc="04090005" w:tentative="1">
-      <w:start w:val="1"/>
-      <w:numFmt w:val="bullet"/>
-      <w:lvlText w:val=""/>
-      <w:lvlJc w:val="left"/>
-      <w:pPr>
-        <w:ind w:left="4320" w:hanging="360"/>
-      </w:pPr>
-      <w:rPr>
-        <w:rFonts w:ascii="Wingdings" w:hAnsi="Wingdings" w:hint="default"/>
-      </w:rPr>
-    </w:lvl>
-    <w:lvl w:ilvl="6" w:tplc="04090001" w:tentative="1">
-      <w:start w:val="1"/>
-      <w:numFmt w:val="bullet"/>
-      <w:lvlText w:val=""/>
-      <w:lvlJc w:val="left"/>
-      <w:pPr>
-        <w:ind w:left="5040" w:hanging="360"/>
-      </w:pPr>
-      <w:rPr>
-        <w:rFonts w:ascii="Symbol" w:hAnsi="Symbol" w:hint="default"/>
-      </w:rPr>
-    </w:lvl>
-    <w:lvl w:ilvl="7" w:tplc="04090003" w:tentative="1">
-      <w:start w:val="1"/>
-      <w:numFmt w:val="bullet"/>
-      <w:lvlText w:val="o"/>
-      <w:lvlJc w:val="left"/>
-      <w:pPr>
-        <w:ind w:left="5760" w:hanging="360"/>
-      </w:pPr>
-      <w:rPr>
-        <w:rFonts w:ascii="Courier New" w:hAnsi="Courier New" w:cs="Courier New" w:hint="default"/>
-      </w:rPr>
-    </w:lvl>
-    <w:lvl w:ilvl="8" w:tplc="04090005" w:tentative="1">
-      <w:start w:val="1"/>
-      <w:numFmt w:val="bullet"/>
-      <w:lvlText w:val=""/>
-      <w:lvlJc w:val="left"/>
-      <w:pPr>
-        <w:ind w:left="6480" w:hanging="360"/>
-      </w:pPr>
-      <w:rPr>
-        <w:rFonts w:ascii="Wingdings" w:hAnsi="Wingdings" w:hint="default"/>
-      </w:rPr>
     </w:lvl>
   </w:abstractNum>
   <w:num w:numId="1">
@@ -9664,24 +9758,21 @@
     <w:abstractNumId w:val="17"/>
   </w:num>
   <w:num w:numId="3">
-    <w:abstractNumId w:val="30"/>
+    <w:abstractNumId w:val="29"/>
   </w:num>
   <w:num w:numId="4">
-    <w:abstractNumId w:val="18"/>
+    <w:abstractNumId w:val="41"/>
   </w:num>
   <w:num w:numId="5">
-    <w:abstractNumId w:val="41"/>
+    <w:abstractNumId w:val="6"/>
   </w:num>
   <w:num w:numId="6">
-    <w:abstractNumId w:val="6"/>
+    <w:abstractNumId w:val="16"/>
   </w:num>
   <w:num w:numId="7">
-    <w:abstractNumId w:val="16"/>
+    <w:abstractNumId w:val="39"/>
   </w:num>
   <w:num w:numId="8">
-    <w:abstractNumId w:val="39"/>
-  </w:num>
-  <w:num w:numId="9">
     <w:abstractNumId w:val="0"/>
     <w:lvlOverride w:ilvl="0">
       <w:startOverride w:val="1"/>
@@ -9711,129 +9802,132 @@
       <w:startOverride w:val="1"/>
     </w:lvlOverride>
   </w:num>
-  <w:num w:numId="10">
+  <w:num w:numId="9">
     <w:abstractNumId w:val="44"/>
   </w:num>
+  <w:num w:numId="10">
+    <w:abstractNumId w:val="32"/>
+  </w:num>
   <w:num w:numId="11">
+    <w:abstractNumId w:val="37"/>
+  </w:num>
+  <w:num w:numId="12">
+    <w:abstractNumId w:val="43"/>
+  </w:num>
+  <w:num w:numId="13">
+    <w:abstractNumId w:val="30"/>
+  </w:num>
+  <w:num w:numId="14">
+    <w:abstractNumId w:val="47"/>
+  </w:num>
+  <w:num w:numId="15">
     <w:abstractNumId w:val="33"/>
   </w:num>
-  <w:num w:numId="12">
+  <w:num w:numId="16">
+    <w:abstractNumId w:val="9"/>
+  </w:num>
+  <w:num w:numId="17">
+    <w:abstractNumId w:val="22"/>
+  </w:num>
+  <w:num w:numId="18">
+    <w:abstractNumId w:val="3"/>
+  </w:num>
+  <w:num w:numId="19">
+    <w:abstractNumId w:val="11"/>
+  </w:num>
+  <w:num w:numId="20">
+    <w:abstractNumId w:val="31"/>
+  </w:num>
+  <w:num w:numId="21">
+    <w:abstractNumId w:val="40"/>
+  </w:num>
+  <w:num w:numId="22">
+    <w:abstractNumId w:val="27"/>
+  </w:num>
+  <w:num w:numId="23">
+    <w:abstractNumId w:val="20"/>
+  </w:num>
+  <w:num w:numId="24">
+    <w:abstractNumId w:val="34"/>
+  </w:num>
+  <w:num w:numId="25">
+    <w:abstractNumId w:val="23"/>
+  </w:num>
+  <w:num w:numId="26">
+    <w:abstractNumId w:val="25"/>
+  </w:num>
+  <w:num w:numId="27">
+    <w:abstractNumId w:val="19"/>
+  </w:num>
+  <w:num w:numId="28">
+    <w:abstractNumId w:val="26"/>
+  </w:num>
+  <w:num w:numId="29">
+    <w:abstractNumId w:val="5"/>
+  </w:num>
+  <w:num w:numId="30">
+    <w:abstractNumId w:val="1"/>
+  </w:num>
+  <w:num w:numId="31">
+    <w:abstractNumId w:val="35"/>
+  </w:num>
+  <w:num w:numId="32">
+    <w:abstractNumId w:val="12"/>
+  </w:num>
+  <w:num w:numId="33">
+    <w:abstractNumId w:val="46"/>
+  </w:num>
+  <w:num w:numId="34">
+    <w:abstractNumId w:val="8"/>
+  </w:num>
+  <w:num w:numId="35">
+    <w:abstractNumId w:val="14"/>
+  </w:num>
+  <w:num w:numId="36">
+    <w:abstractNumId w:val="18"/>
+  </w:num>
+  <w:num w:numId="37">
+    <w:abstractNumId w:val="15"/>
+  </w:num>
+  <w:num w:numId="38">
+    <w:abstractNumId w:val="4"/>
+  </w:num>
+  <w:num w:numId="39">
+    <w:abstractNumId w:val="7"/>
+  </w:num>
+  <w:num w:numId="40">
+    <w:abstractNumId w:val="24"/>
+  </w:num>
+  <w:num w:numId="41">
+    <w:abstractNumId w:val="36"/>
+  </w:num>
+  <w:num w:numId="42">
+    <w:abstractNumId w:val="42"/>
+  </w:num>
+  <w:num w:numId="43">
+    <w:abstractNumId w:val="21"/>
+  </w:num>
+  <w:num w:numId="44">
+    <w:abstractNumId w:val="13"/>
+  </w:num>
+  <w:num w:numId="45">
+    <w:abstractNumId w:val="28"/>
+  </w:num>
+  <w:num w:numId="46">
+    <w:abstractNumId w:val="10"/>
+  </w:num>
+  <w:num w:numId="47">
     <w:abstractNumId w:val="38"/>
   </w:num>
-  <w:num w:numId="13">
-    <w:abstractNumId w:val="43"/>
-  </w:num>
-  <w:num w:numId="14">
-    <w:abstractNumId w:val="31"/>
-  </w:num>
-  <w:num w:numId="15">
-    <w:abstractNumId w:val="46"/>
-  </w:num>
-  <w:num w:numId="16">
-    <w:abstractNumId w:val="34"/>
-  </w:num>
-  <w:num w:numId="17">
-    <w:abstractNumId w:val="9"/>
-  </w:num>
-  <w:num w:numId="18">
-    <w:abstractNumId w:val="23"/>
-  </w:num>
-  <w:num w:numId="19">
-    <w:abstractNumId w:val="3"/>
-  </w:num>
-  <w:num w:numId="20">
-    <w:abstractNumId w:val="11"/>
-  </w:num>
-  <w:num w:numId="21">
-    <w:abstractNumId w:val="32"/>
-  </w:num>
-  <w:num w:numId="22">
-    <w:abstractNumId w:val="40"/>
-  </w:num>
-  <w:num w:numId="23">
-    <w:abstractNumId w:val="28"/>
-  </w:num>
-  <w:num w:numId="24">
-    <w:abstractNumId w:val="21"/>
-  </w:num>
-  <w:num w:numId="25">
-    <w:abstractNumId w:val="35"/>
-  </w:num>
-  <w:num w:numId="26">
-    <w:abstractNumId w:val="24"/>
-  </w:num>
-  <w:num w:numId="27">
-    <w:abstractNumId w:val="26"/>
-  </w:num>
-  <w:num w:numId="28">
-    <w:abstractNumId w:val="20"/>
-  </w:num>
-  <w:num w:numId="29">
-    <w:abstractNumId w:val="27"/>
-  </w:num>
-  <w:num w:numId="30">
-    <w:abstractNumId w:val="5"/>
-  </w:num>
-  <w:num w:numId="31">
-    <w:abstractNumId w:val="1"/>
-  </w:num>
-  <w:num w:numId="32">
-    <w:abstractNumId w:val="36"/>
-  </w:num>
-  <w:num w:numId="33">
-    <w:abstractNumId w:val="12"/>
-  </w:num>
-  <w:num w:numId="34">
+  <w:num w:numId="48">
     <w:abstractNumId w:val="45"/>
-  </w:num>
-  <w:num w:numId="35">
-    <w:abstractNumId w:val="8"/>
-  </w:num>
-  <w:num w:numId="36">
-    <w:abstractNumId w:val="14"/>
-  </w:num>
-  <w:num w:numId="37">
-    <w:abstractNumId w:val="19"/>
-  </w:num>
-  <w:num w:numId="38">
-    <w:abstractNumId w:val="15"/>
-  </w:num>
-  <w:num w:numId="39">
-    <w:abstractNumId w:val="4"/>
-  </w:num>
-  <w:num w:numId="40">
-    <w:abstractNumId w:val="7"/>
-  </w:num>
-  <w:num w:numId="41">
-    <w:abstractNumId w:val="25"/>
-  </w:num>
-  <w:num w:numId="42">
-    <w:abstractNumId w:val="37"/>
-  </w:num>
-  <w:num w:numId="43">
-    <w:abstractNumId w:val="42"/>
-  </w:num>
-  <w:num w:numId="44">
-    <w:abstractNumId w:val="22"/>
-  </w:num>
-  <w:num w:numId="45">
-    <w:abstractNumId w:val="13"/>
-  </w:num>
-  <w:num w:numId="46">
-    <w:abstractNumId w:val="29"/>
-  </w:num>
-  <w:num w:numId="47">
-    <w:abstractNumId w:val="47"/>
-  </w:num>
-  <w:num w:numId="48">
-    <w:abstractNumId w:val="10"/>
   </w:num>
   <w:numIdMacAtCleanup w:val="48"/>
 </w:numbering>
 </file>
 
 <file path=word/styles.xml><?xml version="1.0" encoding="utf-8"?>
-<w:styles xmlns:mc="http://schemas.openxmlformats.org/markup-compatibility/2006" xmlns:r="http://schemas.openxmlformats.org/officeDocument/2006/relationships" xmlns:w="http://schemas.openxmlformats.org/wordprocessingml/2006/main" xmlns:w14="http://schemas.microsoft.com/office/word/2010/wordml" xmlns:w15="http://schemas.microsoft.com/office/word/2012/wordml" xmlns:w16cex="http://schemas.microsoft.com/office/word/2018/wordml/cex" xmlns:w16cid="http://schemas.microsoft.com/office/word/2016/wordml/cid" xmlns:w16="http://schemas.microsoft.com/office/word/2018/wordml" xmlns:w16se="http://schemas.microsoft.com/office/word/2015/wordml/symex" mc:Ignorable="w14 w15 w16se w16cid w16 w16cex">
+<w:styles xmlns:mc="http://schemas.openxmlformats.org/markup-compatibility/2006" xmlns:r="http://schemas.openxmlformats.org/officeDocument/2006/relationships" xmlns:w="http://schemas.openxmlformats.org/wordprocessingml/2006/main" xmlns:w14="http://schemas.microsoft.com/office/word/2010/wordml" xmlns:w15="http://schemas.microsoft.com/office/word/2012/wordml" xmlns:w16cex="http://schemas.microsoft.com/office/word/2018/wordml/cex" xmlns:w16cid="http://schemas.microsoft.com/office/word/2016/wordml/cid" xmlns:w16="http://schemas.microsoft.com/office/word/2018/wordml" xmlns:w16sdtdh="http://schemas.microsoft.com/office/word/2020/wordml/sdtdatahash" xmlns:w16se="http://schemas.microsoft.com/office/word/2015/wordml/symex" mc:Ignorable="w14 w15 w16se w16cid w16 w16cex w16sdtdh">
   <w:docDefaults>
     <w:rPrDefault>
       <w:rPr>
@@ -10219,7 +10313,7 @@
   <w:style w:type="paragraph" w:default="1" w:styleId="Normal">
     <w:name w:val="Normal"/>
     <w:qFormat/>
-    <w:rsid w:val="000D7699"/>
+    <w:rsid w:val="00204468"/>
     <w:rPr>
       <w:sz w:val="24"/>
     </w:rPr>
@@ -10228,7 +10322,6 @@
     <w:name w:val="heading 1"/>
     <w:basedOn w:val="Normal"/>
     <w:next w:val="Normal"/>
-    <w:link w:val="Heading1Char1"/>
     <w:qFormat/>
     <w:rsid w:val="001E117C"/>
     <w:pPr>
@@ -10758,7 +10851,7 @@
     <w:autoRedefine/>
     <w:uiPriority w:val="39"/>
     <w:qFormat/>
-    <w:rsid w:val="00053CC6"/>
+    <w:rsid w:val="00AE5D17"/>
     <w:pPr>
       <w:tabs>
         <w:tab w:val="left" w:pos="9090"/>
@@ -10802,7 +10895,7 @@
     <w:autoRedefine/>
     <w:uiPriority w:val="39"/>
     <w:qFormat/>
-    <w:rsid w:val="008D1CCC"/>
+    <w:rsid w:val="00AE5D17"/>
     <w:pPr>
       <w:tabs>
         <w:tab w:val="right" w:leader="dot" w:pos="9360"/>
@@ -11509,7 +11602,7 @@
     <w:uiPriority w:val="99"/>
     <w:rsid w:val="00D44619"/>
     <w:pPr>
-      <w:ind w:left="720" w:hanging="360"/>
+      <w:ind w:firstLine="475"/>
     </w:pPr>
   </w:style>
   <w:style w:type="paragraph" w:styleId="Title">
@@ -12206,49 +12299,92 @@
     <w:basedOn w:val="DefaultParagraphFont"/>
     <w:rsid w:val="009711C7"/>
   </w:style>
+  <w:style w:type="character" w:customStyle="1" w:styleId="UnresolvedMention32">
+    <w:name w:val="Unresolved Mention32"/>
+    <w:basedOn w:val="DefaultParagraphFont"/>
+    <w:uiPriority w:val="99"/>
+    <w:semiHidden/>
+    <w:unhideWhenUsed/>
+    <w:rsid w:val="00812C65"/>
+    <w:rPr>
+      <w:color w:val="605E5C"/>
+      <w:shd w:val="clear" w:color="auto" w:fill="E1DFDD"/>
+    </w:rPr>
+  </w:style>
+  <w:style w:type="character" w:customStyle="1" w:styleId="UnresolvedMention33">
+    <w:name w:val="Unresolved Mention33"/>
+    <w:basedOn w:val="DefaultParagraphFont"/>
+    <w:uiPriority w:val="99"/>
+    <w:semiHidden/>
+    <w:unhideWhenUsed/>
+    <w:rsid w:val="00865D7E"/>
+    <w:rPr>
+      <w:color w:val="605E5C"/>
+      <w:shd w:val="clear" w:color="auto" w:fill="E1DFDD"/>
+    </w:rPr>
+  </w:style>
+  <w:style w:type="character" w:customStyle="1" w:styleId="UnresolvedMention34">
+    <w:name w:val="Unresolved Mention34"/>
+    <w:basedOn w:val="DefaultParagraphFont"/>
+    <w:uiPriority w:val="99"/>
+    <w:semiHidden/>
+    <w:unhideWhenUsed/>
+    <w:rsid w:val="00A20AAE"/>
+    <w:rPr>
+      <w:color w:val="605E5C"/>
+      <w:shd w:val="clear" w:color="auto" w:fill="E1DFDD"/>
+    </w:rPr>
+  </w:style>
+  <w:style w:type="character" w:customStyle="1" w:styleId="UnresolvedMention35">
+    <w:name w:val="Unresolved Mention35"/>
+    <w:basedOn w:val="DefaultParagraphFont"/>
+    <w:uiPriority w:val="99"/>
+    <w:semiHidden/>
+    <w:unhideWhenUsed/>
+    <w:rsid w:val="005E3ADA"/>
+    <w:rPr>
+      <w:color w:val="605E5C"/>
+      <w:shd w:val="clear" w:color="auto" w:fill="E1DFDD"/>
+    </w:rPr>
+  </w:style>
+  <w:style w:type="character" w:customStyle="1" w:styleId="UnresolvedMention36">
+    <w:name w:val="Unresolved Mention36"/>
+    <w:basedOn w:val="DefaultParagraphFont"/>
+    <w:uiPriority w:val="99"/>
+    <w:semiHidden/>
+    <w:unhideWhenUsed/>
+    <w:rsid w:val="00D209F6"/>
+    <w:rPr>
+      <w:color w:val="605E5C"/>
+      <w:shd w:val="clear" w:color="auto" w:fill="E1DFDD"/>
+    </w:rPr>
+  </w:style>
   <w:style w:type="paragraph" w:customStyle="1" w:styleId="List1">
     <w:name w:val="List 1"/>
-    <w:basedOn w:val="Heading1"/>
+    <w:basedOn w:val="Normal"/>
     <w:link w:val="List1Char"/>
-    <w:rsid w:val="00274EFE"/>
+    <w:rsid w:val="00204468"/>
     <w:pPr>
-      <w:keepNext w:val="0"/>
+      <w:widowControl w:val="0"/>
       <w:tabs>
         <w:tab w:val="left" w:pos="3686"/>
       </w:tabs>
-      <w:spacing w:before="0" w:after="0"/>
-      <w:jc w:val="left"/>
-      <w:outlineLvl w:val="9"/>
+      <w:ind w:firstLine="239"/>
     </w:pPr>
-    <w:rPr>
-      <w:b w:val="0"/>
-      <w:sz w:val="24"/>
-    </w:rPr>
-  </w:style>
-  <w:style w:type="character" w:customStyle="1" w:styleId="Heading1Char1">
-    <w:name w:val="Heading 1 Char1"/>
-    <w:basedOn w:val="DefaultParagraphFont"/>
-    <w:link w:val="Heading1"/>
-    <w:rsid w:val="00274EFE"/>
-    <w:rPr>
-      <w:b/>
-      <w:sz w:val="32"/>
-    </w:rPr>
   </w:style>
   <w:style w:type="character" w:customStyle="1" w:styleId="List1Char">
     <w:name w:val="List 1 Char"/>
-    <w:basedOn w:val="Heading1Char1"/>
+    <w:basedOn w:val="DefaultParagraphFont"/>
     <w:link w:val="List1"/>
-    <w:rsid w:val="00274EFE"/>
-    <w:rPr>
-      <w:b w:val="0"/>
+    <w:rsid w:val="00204468"/>
+    <w:rPr>
       <w:sz w:val="24"/>
     </w:rPr>
   </w:style>
   <w:style w:type="paragraph" w:styleId="List3">
     <w:name w:val="List 3"/>
     <w:basedOn w:val="Normal"/>
-    <w:rsid w:val="00274EFE"/>
+    <w:rsid w:val="00204468"/>
     <w:pPr>
       <w:ind w:left="1080" w:hanging="360"/>
       <w:contextualSpacing/>
@@ -12257,9 +12393,8 @@
   <w:style w:type="paragraph" w:styleId="List4">
     <w:name w:val="List 4"/>
     <w:basedOn w:val="Normal"/>
-    <w:semiHidden/>
     <w:unhideWhenUsed/>
-    <w:rsid w:val="00274EFE"/>
+    <w:rsid w:val="00204468"/>
     <w:pPr>
       <w:ind w:left="1440" w:hanging="360"/>
       <w:contextualSpacing/>
@@ -12552,28 +12687,6 @@
 </file>
 
 <file path=customXml/item1.xml><?xml version="1.0" encoding="utf-8"?>
-<b:Sources xmlns:b="http://schemas.openxmlformats.org/officeDocument/2006/bibliography" xmlns="http://schemas.openxmlformats.org/officeDocument/2006/bibliography" SelectedStyle="\APA.XSL" StyleName="APA"/>
-</file>
-
-<file path=customXml/item2.xml><?xml version="1.0" encoding="utf-8"?>
-<p:properties xmlns:p="http://schemas.microsoft.com/office/2006/metadata/properties" xmlns:xsi="http://www.w3.org/2001/XMLSchema-instance" xmlns:pc="http://schemas.microsoft.com/office/infopath/2007/PartnerControls">
-  <documentManagement>
-    <PublishingExpirationDate xmlns="http://schemas.microsoft.com/sharepoint/v3" xsi:nil="true"/>
-    <PublishingStartDate xmlns="http://schemas.microsoft.com/sharepoint/v3" xsi:nil="true"/>
-  </documentManagement>
-</p:properties>
-</file>
-
-<file path=customXml/item3.xml><?xml version="1.0" encoding="utf-8"?>
-<?mso-contentType ?>
-<FormTemplates xmlns="http://schemas.microsoft.com/sharepoint/v3/contenttype/forms">
-  <Display>DocumentLibraryForm</Display>
-  <Edit>DocumentLibraryForm</Edit>
-  <New>DocumentLibraryForm</New>
-</FormTemplates>
-</file>
-
-<file path=customXml/item4.xml><?xml version="1.0" encoding="utf-8"?>
 <ct:contentTypeSchema xmlns:ct="http://schemas.microsoft.com/office/2006/metadata/contentType" xmlns:ma="http://schemas.microsoft.com/office/2006/metadata/properties/metaAttributes" ct:_="" ma:_="" ma:contentTypeName="Document" ma:contentTypeID="0x010100557387175B5699469C7D81699437F1A3" ma:contentTypeVersion="19" ma:contentTypeDescription="Create a new document." ma:contentTypeScope="" ma:versionID="9aba032306cc5844adaa352741601500">
   <xsd:schema xmlns:xsd="http://www.w3.org/2001/XMLSchema" xmlns:xs="http://www.w3.org/2001/XMLSchema" xmlns:p="http://schemas.microsoft.com/office/2006/metadata/properties" xmlns:ns1="http://schemas.microsoft.com/sharepoint/v3" targetNamespace="http://schemas.microsoft.com/office/2006/metadata/properties" ma:root="true" ma:fieldsID="74b31c7caee06257c8affa66a6cc7c36" ns1:_="">
     <xsd:import namespace="http://schemas.microsoft.com/sharepoint/v3"/>
@@ -12705,10 +12818,42 @@
 </ct:contentTypeSchema>
 </file>
 
+<file path=customXml/item2.xml><?xml version="1.0" encoding="utf-8"?>
+<p:properties xmlns:p="http://schemas.microsoft.com/office/2006/metadata/properties" xmlns:xsi="http://www.w3.org/2001/XMLSchema-instance" xmlns:pc="http://schemas.microsoft.com/office/infopath/2007/PartnerControls">
+  <documentManagement>
+    <PublishingExpirationDate xmlns="http://schemas.microsoft.com/sharepoint/v3" xsi:nil="true"/>
+    <PublishingStartDate xmlns="http://schemas.microsoft.com/sharepoint/v3" xsi:nil="true"/>
+  </documentManagement>
+</p:properties>
+</file>
+
+<file path=customXml/item3.xml><?xml version="1.0" encoding="utf-8"?>
+<?mso-contentType ?>
+<FormTemplates xmlns="http://schemas.microsoft.com/sharepoint/v3/contenttype/forms">
+  <Display>DocumentLibraryForm</Display>
+  <Edit>DocumentLibraryForm</Edit>
+  <New>DocumentLibraryForm</New>
+</FormTemplates>
+</file>
+
+<file path=customXml/item4.xml><?xml version="1.0" encoding="utf-8"?>
+<b:Sources xmlns:b="http://schemas.openxmlformats.org/officeDocument/2006/bibliography" xmlns="http://schemas.openxmlformats.org/officeDocument/2006/bibliography" SelectedStyle="\APA.XSL" StyleName="APA"/>
+</file>
+
 <file path=customXml/itemProps1.xml><?xml version="1.0" encoding="utf-8"?>
-<ds:datastoreItem xmlns:ds="http://schemas.openxmlformats.org/officeDocument/2006/customXml" ds:itemID="{77706498-83A2-4D9D-BCC4-4D39AFC2FFE7}">
+<ds:datastoreItem xmlns:ds="http://schemas.openxmlformats.org/officeDocument/2006/customXml" ds:itemID="{D86F3CDC-675E-4A95-8E09-DB48CA853A77}">
   <ds:schemaRefs>
-    <ds:schemaRef ds:uri="http://schemas.openxmlformats.org/officeDocument/2006/bibliography"/>
+    <ds:schemaRef ds:uri="http://schemas.microsoft.com/office/2006/metadata/contentType"/>
+    <ds:schemaRef ds:uri="http://schemas.microsoft.com/office/2006/metadata/properties/metaAttributes"/>
+    <ds:schemaRef ds:uri="http://www.w3.org/2001/XMLSchema"/>
+    <ds:schemaRef ds:uri="http://schemas.microsoft.com/office/2006/metadata/properties"/>
+    <ds:schemaRef ds:uri="http://schemas.microsoft.com/sharepoint/v3"/>
+    <ds:schemaRef ds:uri="http://schemas.microsoft.com/office/2006/documentManagement/types"/>
+    <ds:schemaRef ds:uri="http://schemas.microsoft.com/office/infopath/2007/PartnerControls"/>
+    <ds:schemaRef ds:uri="http://schemas.openxmlformats.org/package/2006/metadata/core-properties"/>
+    <ds:schemaRef ds:uri="http://purl.org/dc/elements/1.1/"/>
+    <ds:schemaRef ds:uri="http://purl.org/dc/terms/"/>
+    <ds:schemaRef ds:uri="http://schemas.microsoft.com/internal/obd"/>
   </ds:schemaRefs>
 </ds:datastoreItem>
 </file>
@@ -12732,19 +12877,9 @@
 </file>
 
 <file path=customXml/itemProps4.xml><?xml version="1.0" encoding="utf-8"?>
-<ds:datastoreItem xmlns:ds="http://schemas.openxmlformats.org/officeDocument/2006/customXml" ds:itemID="{D86F3CDC-675E-4A95-8E09-DB48CA853A77}">
+<ds:datastoreItem xmlns:ds="http://schemas.openxmlformats.org/officeDocument/2006/customXml" ds:itemID="{8A552873-3C8E-42FE-B326-3B8DA9BAFF9B}">
   <ds:schemaRefs>
-    <ds:schemaRef ds:uri="http://schemas.microsoft.com/office/2006/metadata/contentType"/>
-    <ds:schemaRef ds:uri="http://schemas.microsoft.com/office/2006/metadata/properties/metaAttributes"/>
-    <ds:schemaRef ds:uri="http://www.w3.org/2001/XMLSchema"/>
-    <ds:schemaRef ds:uri="http://schemas.microsoft.com/office/2006/metadata/properties"/>
-    <ds:schemaRef ds:uri="http://schemas.microsoft.com/sharepoint/v3"/>
-    <ds:schemaRef ds:uri="http://schemas.microsoft.com/office/2006/documentManagement/types"/>
-    <ds:schemaRef ds:uri="http://schemas.microsoft.com/office/infopath/2007/PartnerControls"/>
-    <ds:schemaRef ds:uri="http://schemas.openxmlformats.org/package/2006/metadata/core-properties"/>
-    <ds:schemaRef ds:uri="http://purl.org/dc/elements/1.1/"/>
-    <ds:schemaRef ds:uri="http://purl.org/dc/terms/"/>
-    <ds:schemaRef ds:uri="http://schemas.microsoft.com/internal/obd"/>
+    <ds:schemaRef ds:uri="http://schemas.openxmlformats.org/officeDocument/2006/bibliography"/>
   </ds:schemaRefs>
 </ds:datastoreItem>
 </file>
</xml_diff>

<commit_message>
Fixed NMCARS internal xrefs and image sources for EMF files
</commit_message>
<xml_diff>
--- a/NMCARS/DEVELOPMENT/msword/NMCARS-ANNEX-1.docx
+++ b/NMCARS/DEVELOPMENT/msword/NMCARS-ANNEX-1.docx
@@ -206,23 +206,12 @@
     </w:p>
     <w:p>
       <w:pPr>
-        <w:pStyle w:val="pindented1"/>
-        <w:spacing w:line="240" w:lineRule="auto"/>
-        <w:ind w:left="720" w:firstLine="0"/>
-        <w:rPr>
-          <w:rFonts w:ascii="Times New Roman" w:hAnsi="Times New Roman" w:cs="Times New Roman"/>
+        <w:pStyle w:val="List1"/>
+      </w:pPr>
+      <w:r>
+        <w:rPr>
           <w:i/>
           <w:iCs/>
-          <w:sz w:val="24"/>
-          <w:szCs w:val="24"/>
-        </w:rPr>
-      </w:pPr>
-      <w:r>
-        <w:rPr>
-          <w:rFonts w:ascii="Times New Roman" w:hAnsi="Times New Roman" w:cs="Times New Roman"/>
-          <w:i/>
-          <w:iCs/>
-          <w:sz w:val="24"/>
           <w:szCs w:val="24"/>
         </w:rPr>
         <w:t>Examples: (i) Naval Surface Warfare Center, Crane Division</w:t>
@@ -244,23 +233,12 @@
     </w:p>
     <w:p>
       <w:pPr>
-        <w:pStyle w:val="pindented1"/>
-        <w:spacing w:line="240" w:lineRule="auto"/>
-        <w:ind w:left="720"/>
-        <w:rPr>
-          <w:rFonts w:ascii="Times New Roman" w:hAnsi="Times New Roman" w:cs="Times New Roman"/>
+        <w:pStyle w:val="List3"/>
+      </w:pPr>
+      <w:r>
+        <w:rPr>
           <w:i/>
           <w:iCs/>
-          <w:sz w:val="24"/>
-          <w:szCs w:val="24"/>
-        </w:rPr>
-      </w:pPr>
-      <w:r>
-        <w:rPr>
-          <w:rFonts w:ascii="Times New Roman" w:hAnsi="Times New Roman" w:cs="Times New Roman"/>
-          <w:i/>
-          <w:iCs/>
-          <w:sz w:val="24"/>
           <w:szCs w:val="24"/>
         </w:rPr>
         <w:t xml:space="preserve">      (ii) Naval Air Warfare Center Training Systems Division </w:t>
@@ -282,7 +260,7 @@
     </w:p>
     <w:p>
       <w:pPr>
-        <w:pStyle w:val="List1"/>
+        <w:pStyle w:val="List3"/>
       </w:pPr>
       <w:r>
         <w:rPr>
@@ -290,7 +268,15 @@
           <w:iCs/>
           <w:szCs w:val="24"/>
         </w:rPr>
-        <w:t>(iii) Naval Inventory Control Point, Philadelphia</w:t>
+        <w:t>(iii)</w:t>
+      </w:r>
+      <w:r>
+        <w:rPr>
+          <w:i/>
+          <w:iCs/>
+          <w:szCs w:val="24"/>
+        </w:rPr>
+        <w:t xml:space="preserve"> Naval Inventory Control Point, Philadelphia</w:t>
       </w:r>
     </w:p>
     <w:p>
@@ -309,23 +295,12 @@
     </w:p>
     <w:p>
       <w:pPr>
-        <w:pStyle w:val="pindented1"/>
-        <w:spacing w:line="240" w:lineRule="auto"/>
-        <w:ind w:left="1440" w:firstLine="0"/>
-        <w:rPr>
-          <w:rFonts w:ascii="Times New Roman" w:hAnsi="Times New Roman" w:cs="Times New Roman"/>
+        <w:pStyle w:val="List3"/>
+      </w:pPr>
+      <w:r>
+        <w:rPr>
           <w:i/>
           <w:iCs/>
-          <w:sz w:val="24"/>
-          <w:szCs w:val="24"/>
-        </w:rPr>
-      </w:pPr>
-      <w:r>
-        <w:rPr>
-          <w:rFonts w:ascii="Times New Roman" w:hAnsi="Times New Roman" w:cs="Times New Roman"/>
-          <w:i/>
-          <w:iCs/>
-          <w:sz w:val="24"/>
           <w:szCs w:val="24"/>
         </w:rPr>
         <w:t xml:space="preserve">    (iv) Space &amp; Naval Warfare Systems Command </w:t>
@@ -1850,24 +1825,39 @@
     <w:p>
       <w:pPr>
         <w:pStyle w:val="pindented1"/>
-        <w:numPr>
-          <w:ilvl w:val="0"/>
-          <w:numId w:val="1"/>
-        </w:numPr>
         <w:tabs>
-          <w:tab w:val="clear" w:pos="6146"/>
-          <w:tab w:val="num" w:pos="720"/>
+          <w:tab w:val="left" w:pos="720"/>
         </w:tabs>
         <w:spacing w:line="240" w:lineRule="auto"/>
-        <w:ind w:left="828"/>
-        <w:rPr>
-          <w:rFonts w:ascii="Times New Roman" w:hAnsi="Times New Roman" w:cs="Times New Roman"/>
-          <w:b/>
-          <w:bCs/>
-          <w:sz w:val="24"/>
-          <w:szCs w:val="24"/>
-        </w:rPr>
-      </w:pPr>
+        <w:ind w:left="828" w:hanging="360"/>
+        <w:rPr>
+          <w:rFonts w:ascii="Times New Roman" w:hAnsi="Times New Roman" w:cs="Times New Roman"/>
+          <w:b/>
+          <w:bCs/>
+          <w:sz w:val="24"/>
+          <w:szCs w:val="24"/>
+        </w:rPr>
+      </w:pPr>
+      <w:r>
+        <w:rPr>
+          <w:rFonts w:ascii="Symbol" w:hAnsi="Symbol" w:cs="Times New Roman"/>
+          <w:bCs/>
+          <w:color w:val="auto"/>
+          <w:sz w:val="24"/>
+          <w:szCs w:val="24"/>
+        </w:rPr>
+        <w:t></w:t>
+      </w:r>
+      <w:r>
+        <w:rPr>
+          <w:rFonts w:ascii="Symbol" w:hAnsi="Symbol" w:cs="Times New Roman"/>
+          <w:bCs/>
+          <w:color w:val="auto"/>
+          <w:sz w:val="24"/>
+          <w:szCs w:val="24"/>
+        </w:rPr>
+        <w:tab/>
+      </w:r>
       <w:r>
         <w:rPr>
           <w:rFonts w:ascii="Times New Roman" w:hAnsi="Times New Roman" w:cs="Times New Roman"/>
@@ -1906,13 +1896,8 @@
     <w:p>
       <w:pPr>
         <w:pStyle w:val="pindented1"/>
-        <w:numPr>
-          <w:ilvl w:val="3"/>
-          <w:numId w:val="1"/>
-        </w:numPr>
         <w:tabs>
-          <w:tab w:val="clear" w:pos="2894"/>
-          <w:tab w:val="num" w:pos="540"/>
+          <w:tab w:val="left" w:pos="540"/>
         </w:tabs>
         <w:spacing w:line="240" w:lineRule="auto"/>
         <w:ind w:left="720" w:hanging="180"/>
@@ -1926,6 +1911,26 @@
       </w:pPr>
       <w:r>
         <w:rPr>
+          <w:rFonts w:ascii="Symbol" w:hAnsi="Symbol" w:cs="Times New Roman"/>
+          <w:bCs/>
+          <w:color w:val="auto"/>
+          <w:sz w:val="24"/>
+          <w:szCs w:val="24"/>
+        </w:rPr>
+        <w:t></w:t>
+      </w:r>
+      <w:r>
+        <w:rPr>
+          <w:rFonts w:ascii="Symbol" w:hAnsi="Symbol" w:cs="Times New Roman"/>
+          <w:bCs/>
+          <w:color w:val="auto"/>
+          <w:sz w:val="24"/>
+          <w:szCs w:val="24"/>
+        </w:rPr>
+        <w:tab/>
+      </w:r>
+      <w:r>
+        <w:rPr>
           <w:rFonts w:ascii="Times New Roman" w:hAnsi="Times New Roman" w:cs="Times New Roman"/>
           <w:b/>
           <w:bCs/>
@@ -1952,13 +1957,6 @@
     <w:p>
       <w:pPr>
         <w:pStyle w:val="pindented1"/>
-        <w:numPr>
-          <w:ilvl w:val="0"/>
-          <w:numId w:val="1"/>
-        </w:numPr>
-        <w:tabs>
-          <w:tab w:val="clear" w:pos="6146"/>
-        </w:tabs>
         <w:spacing w:line="240" w:lineRule="auto"/>
         <w:ind w:left="720" w:hanging="252"/>
         <w:rPr>
@@ -1969,6 +1967,26 @@
           <w:szCs w:val="24"/>
         </w:rPr>
       </w:pPr>
+      <w:r>
+        <w:rPr>
+          <w:rFonts w:ascii="Symbol" w:hAnsi="Symbol" w:cs="Times New Roman"/>
+          <w:bCs/>
+          <w:color w:val="auto"/>
+          <w:sz w:val="24"/>
+          <w:szCs w:val="24"/>
+        </w:rPr>
+        <w:t></w:t>
+      </w:r>
+      <w:r>
+        <w:rPr>
+          <w:rFonts w:ascii="Symbol" w:hAnsi="Symbol" w:cs="Times New Roman"/>
+          <w:bCs/>
+          <w:color w:val="auto"/>
+          <w:sz w:val="24"/>
+          <w:szCs w:val="24"/>
+        </w:rPr>
+        <w:tab/>
+      </w:r>
       <w:r>
         <w:rPr>
           <w:rFonts w:ascii="Times New Roman" w:hAnsi="Times New Roman" w:cs="Times New Roman"/>
@@ -2198,19 +2216,36 @@
     <w:p>
       <w:pPr>
         <w:pStyle w:val="pindented1"/>
-        <w:numPr>
-          <w:ilvl w:val="0"/>
-          <w:numId w:val="45"/>
-        </w:numPr>
-        <w:spacing w:line="240" w:lineRule="auto"/>
-        <w:rPr>
-          <w:rFonts w:ascii="Times New Roman" w:hAnsi="Times New Roman" w:cs="Times New Roman"/>
-          <w:b/>
-          <w:bCs/>
-          <w:sz w:val="24"/>
-          <w:szCs w:val="24"/>
-        </w:rPr>
-      </w:pPr>
+        <w:spacing w:line="240" w:lineRule="auto"/>
+        <w:ind w:left="720" w:hanging="360"/>
+        <w:rPr>
+          <w:rFonts w:ascii="Times New Roman" w:hAnsi="Times New Roman" w:cs="Times New Roman"/>
+          <w:b/>
+          <w:bCs/>
+          <w:sz w:val="24"/>
+          <w:szCs w:val="24"/>
+        </w:rPr>
+      </w:pPr>
+      <w:r>
+        <w:rPr>
+          <w:rFonts w:ascii="Adobe Devanagari" w:hAnsi="Adobe Devanagari" w:cs="Times New Roman"/>
+          <w:bCs/>
+          <w:color w:val="auto"/>
+          <w:sz w:val="24"/>
+          <w:szCs w:val="24"/>
+        </w:rPr>
+        <w:t>•</w:t>
+      </w:r>
+      <w:r>
+        <w:rPr>
+          <w:rFonts w:ascii="Adobe Devanagari" w:hAnsi="Adobe Devanagari" w:cs="Times New Roman"/>
+          <w:bCs/>
+          <w:color w:val="auto"/>
+          <w:sz w:val="24"/>
+          <w:szCs w:val="24"/>
+        </w:rPr>
+        <w:tab/>
+      </w:r>
       <w:r>
         <w:rPr>
           <w:rFonts w:ascii="Times New Roman" w:hAnsi="Times New Roman" w:cs="Times New Roman"/>
@@ -2238,12 +2273,7 @@
     </w:p>
     <w:p>
       <w:pPr>
-        <w:pStyle w:val="ListParagraph"/>
-        <w:numPr>
-          <w:ilvl w:val="1"/>
-          <w:numId w:val="46"/>
-        </w:numPr>
-        <w:ind w:left="720"/>
+        <w:ind w:left="720" w:hanging="360"/>
         <w:rPr>
           <w:sz w:val="22"/>
           <w:szCs w:val="18"/>
@@ -2251,6 +2281,20 @@
       </w:pPr>
       <w:r>
         <w:rPr>
+          <w:rFonts w:ascii="Adobe Devanagari" w:hAnsi="Adobe Devanagari"/>
+          <w:szCs w:val="24"/>
+        </w:rPr>
+        <w:t>•</w:t>
+      </w:r>
+      <w:r>
+        <w:rPr>
+          <w:rFonts w:ascii="Adobe Devanagari" w:hAnsi="Adobe Devanagari"/>
+          <w:szCs w:val="24"/>
+        </w:rPr>
+        <w:tab/>
+      </w:r>
+      <w:r>
+        <w:rPr>
           <w:b/>
         </w:rPr>
         <w:t>If a synopsis of the proposed procurement was not published in Beta.SAM, explain why not, including the applicable FAR 5.202 regulatory exception</w:t>
@@ -2263,10 +2307,7 @@
     <w:p>
       <w:pPr>
         <w:pStyle w:val="Normalwline"/>
-        <w:numPr>
-          <w:ilvl w:val="0"/>
-          <w:numId w:val="45"/>
-        </w:numPr>
+        <w:ind w:left="720" w:hanging="360"/>
         <w:rPr>
           <w:b/>
           <w:bCs/>
@@ -2275,6 +2316,22 @@
       </w:pPr>
       <w:r>
         <w:rPr>
+          <w:rFonts w:ascii="Adobe Devanagari" w:hAnsi="Adobe Devanagari"/>
+          <w:bCs/>
+          <w:szCs w:val="24"/>
+        </w:rPr>
+        <w:t>•</w:t>
+      </w:r>
+      <w:r>
+        <w:rPr>
+          <w:rFonts w:ascii="Adobe Devanagari" w:hAnsi="Adobe Devanagari"/>
+          <w:bCs/>
+          <w:szCs w:val="24"/>
+        </w:rPr>
+        <w:tab/>
+      </w:r>
+      <w:r>
+        <w:rPr>
           <w:b/>
         </w:rPr>
         <w:t xml:space="preserve">If the synopsis did not </w:t>
@@ -2316,12 +2373,27 @@
     <w:p>
       <w:pPr>
         <w:pStyle w:val="pindented1"/>
-        <w:numPr>
-          <w:ilvl w:val="0"/>
-          <w:numId w:val="45"/>
-        </w:numPr>
-        <w:spacing w:line="240" w:lineRule="auto"/>
-      </w:pPr>
+        <w:spacing w:line="240" w:lineRule="auto"/>
+        <w:ind w:left="720" w:hanging="360"/>
+      </w:pPr>
+      <w:r>
+        <w:rPr>
+          <w:rFonts w:ascii="Adobe Devanagari" w:hAnsi="Adobe Devanagari"/>
+          <w:color w:val="auto"/>
+          <w:sz w:val="24"/>
+          <w:szCs w:val="24"/>
+        </w:rPr>
+        <w:t>•</w:t>
+      </w:r>
+      <w:r>
+        <w:rPr>
+          <w:rFonts w:ascii="Adobe Devanagari" w:hAnsi="Adobe Devanagari"/>
+          <w:color w:val="auto"/>
+          <w:sz w:val="24"/>
+          <w:szCs w:val="24"/>
+        </w:rPr>
+        <w:tab/>
+      </w:r>
       <w:r>
         <w:rPr>
           <w:rFonts w:ascii="Times New Roman" w:hAnsi="Times New Roman" w:cs="Times New Roman"/>
@@ -2381,15 +2453,25 @@
     </w:p>
     <w:p>
       <w:pPr>
-        <w:pStyle w:val="ListParagraph"/>
-        <w:numPr>
-          <w:ilvl w:val="0"/>
-          <w:numId w:val="45"/>
-        </w:numPr>
-        <w:rPr>
-          <w:b/>
-        </w:rPr>
-      </w:pPr>
+        <w:ind w:left="720" w:hanging="360"/>
+        <w:rPr>
+          <w:b/>
+        </w:rPr>
+      </w:pPr>
+      <w:r>
+        <w:rPr>
+          <w:rFonts w:ascii="Adobe Devanagari" w:hAnsi="Adobe Devanagari"/>
+          <w:szCs w:val="24"/>
+        </w:rPr>
+        <w:t>•</w:t>
+      </w:r>
+      <w:r>
+        <w:rPr>
+          <w:rFonts w:ascii="Adobe Devanagari" w:hAnsi="Adobe Devanagari"/>
+          <w:szCs w:val="24"/>
+        </w:rPr>
+        <w:tab/>
+      </w:r>
       <w:r>
         <w:rPr>
           <w:b/>
@@ -2454,7 +2536,7 @@
     </w:p>
     <w:p>
       <w:pPr>
-        <w:ind w:firstLine="360"/>
+        <w:pStyle w:val="List1"/>
       </w:pPr>
       <w:r>
         <w:rPr>
@@ -2511,13 +2593,16 @@
     </w:p>
     <w:p>
       <w:pPr>
-        <w:ind w:firstLine="468"/>
+        <w:pStyle w:val="List3"/>
       </w:pPr>
       <w:r>
         <w:t>(</w:t>
       </w:r>
       <w:r>
-        <w:t xml:space="preserve">ii) </w:t>
+        <w:t>ii)</w:t>
+      </w:r>
+      <w:r>
+        <w:t xml:space="preserve"> </w:t>
       </w:r>
       <w:r>
         <w:rPr>
@@ -2574,18 +2659,21 @@
     </w:p>
     <w:p>
       <w:pPr>
-        <w:ind w:firstLine="468"/>
+        <w:pStyle w:val="List3"/>
+      </w:pPr>
+      <w:r>
         <w:rPr>
           <w:i/>
           <w:iCs/>
         </w:rPr>
-      </w:pPr>
+        <w:t>(iii)</w:t>
+      </w:r>
       <w:r>
         <w:rPr>
           <w:i/>
           <w:iCs/>
         </w:rPr>
-        <w:t xml:space="preserve">(iii) The proposed contract was synopsized on the Beta.SAM website on July 6, 2005 and no </w:t>
+        <w:t xml:space="preserve"> The proposed contract was synopsized on the Beta.SAM website on July 6, 2005 and no </w:t>
       </w:r>
     </w:p>
     <w:p>
@@ -2680,26 +2768,23 @@
     </w:p>
     <w:p>
       <w:pPr>
-        <w:pStyle w:val="pindented1"/>
-        <w:spacing w:line="240" w:lineRule="auto"/>
-        <w:ind w:left="468" w:firstLine="0"/>
-        <w:rPr>
-          <w:rFonts w:ascii="Times New Roman" w:hAnsi="Times New Roman" w:cs="Times New Roman"/>
+        <w:pStyle w:val="List3"/>
+      </w:pPr>
+      <w:r>
+        <w:rPr>
           <w:i/>
           <w:iCs/>
-          <w:sz w:val="24"/>
-          <w:szCs w:val="24"/>
-        </w:rPr>
-      </w:pPr>
-      <w:r>
-        <w:rPr>
-          <w:rFonts w:ascii="Times New Roman" w:hAnsi="Times New Roman" w:cs="Times New Roman"/>
+          <w:szCs w:val="24"/>
+        </w:rPr>
+        <w:t>(iv)</w:t>
+      </w:r>
+      <w:r>
+        <w:rPr>
           <w:i/>
           <w:iCs/>
-          <w:sz w:val="24"/>
-          <w:szCs w:val="24"/>
-        </w:rPr>
-        <w:t>(iv) NAVCOM's ABC Division, the Navy's Center of Excellence for XYZ systems, maintains in-depth knowledge of XYZ technology developments and the XYZ industrial base. This includes insight into technologies that individual companies are focused on and their technical and production capabilities. ABC Division representatives maintain this knowledge through routine review of industry journals and attendance at industry symposia and conferences. They also periodically visit industry facilities for briefings on companies' IR&amp;D efforts. Based on its knowledge and expertise, ABC Division has determined that no companies other than RST Corporation have the knowledge and technical capability required to provide the XYZ-24</w:t>
+          <w:szCs w:val="24"/>
+        </w:rPr>
+        <w:t xml:space="preserve"> NAVCOM's ABC Division, the Navy's Center of Excellence for XYZ systems, maintains in-depth knowledge of XYZ technology developments and the XYZ industrial base. This includes insight into technologies that individual companies are focused on and their technical and production capabilities. ABC Division representatives maintain this knowledge through routine review of industry journals and attendance at industry symposia and conferences. They also periodically visit industry facilities for briefings on companies' IR&amp;D efforts. Based on its knowledge and expertise, ABC Division has determined that no companies other than RST Corporation have the knowledge and technical capability required to provide the XYZ-24</w:t>
       </w:r>
     </w:p>
     <w:p>
@@ -2764,18 +2849,19 @@
     </w:p>
     <w:p>
       <w:pPr>
-        <w:ind w:left="468"/>
+        <w:pStyle w:val="List3"/>
+      </w:pPr>
+      <w:r>
         <w:rPr>
           <w:i/>
-          <w:iCs/>
-          <w:szCs w:val="24"/>
-        </w:rPr>
-      </w:pPr>
+        </w:rPr>
+        <w:t>(v)</w:t>
+      </w:r>
       <w:r>
         <w:rPr>
           <w:i/>
         </w:rPr>
-        <w:t>(v) Members of activity's technical, logistics and contracting community outside the contiguous United States conduct market research on a continual basis</w:t>
+        <w:t xml:space="preserve"> Members of activity's technical, logistics and contracting community outside the contiguous United States conduct market research on a continual basis</w:t>
       </w:r>
       <w:r>
         <w:rPr>
@@ -12363,7 +12449,7 @@
     <w:name w:val="List 1"/>
     <w:basedOn w:val="Normal"/>
     <w:link w:val="List1Char"/>
-    <w:rsid w:val="00204468"/>
+    <w:rsid w:val="002902CF"/>
     <w:pPr>
       <w:widowControl w:val="0"/>
       <w:tabs>
@@ -12376,7 +12462,7 @@
     <w:name w:val="List 1 Char"/>
     <w:basedOn w:val="DefaultParagraphFont"/>
     <w:link w:val="List1"/>
-    <w:rsid w:val="00204468"/>
+    <w:rsid w:val="002902CF"/>
     <w:rPr>
       <w:sz w:val="24"/>
     </w:rPr>
@@ -12687,6 +12773,10 @@
 </file>
 
 <file path=customXml/item1.xml><?xml version="1.0" encoding="utf-8"?>
+<b:Sources xmlns:b="http://schemas.openxmlformats.org/officeDocument/2006/bibliography" xmlns="http://schemas.openxmlformats.org/officeDocument/2006/bibliography" SelectedStyle="\APA.XSL" StyleName="APA"/>
+</file>
+
+<file path=customXml/item2.xml><?xml version="1.0" encoding="utf-8"?>
 <ct:contentTypeSchema xmlns:ct="http://schemas.microsoft.com/office/2006/metadata/contentType" xmlns:ma="http://schemas.microsoft.com/office/2006/metadata/properties/metaAttributes" ct:_="" ma:_="" ma:contentTypeName="Document" ma:contentTypeID="0x010100557387175B5699469C7D81699437F1A3" ma:contentTypeVersion="19" ma:contentTypeDescription="Create a new document." ma:contentTypeScope="" ma:versionID="9aba032306cc5844adaa352741601500">
   <xsd:schema xmlns:xsd="http://www.w3.org/2001/XMLSchema" xmlns:xs="http://www.w3.org/2001/XMLSchema" xmlns:p="http://schemas.microsoft.com/office/2006/metadata/properties" xmlns:ns1="http://schemas.microsoft.com/sharepoint/v3" targetNamespace="http://schemas.microsoft.com/office/2006/metadata/properties" ma:root="true" ma:fieldsID="74b31c7caee06257c8affa66a6cc7c36" ns1:_="">
     <xsd:import namespace="http://schemas.microsoft.com/sharepoint/v3"/>
@@ -12818,7 +12908,7 @@
 </ct:contentTypeSchema>
 </file>
 
-<file path=customXml/item2.xml><?xml version="1.0" encoding="utf-8"?>
+<file path=customXml/item3.xml><?xml version="1.0" encoding="utf-8"?>
 <p:properties xmlns:p="http://schemas.microsoft.com/office/2006/metadata/properties" xmlns:xsi="http://www.w3.org/2001/XMLSchema-instance" xmlns:pc="http://schemas.microsoft.com/office/infopath/2007/PartnerControls">
   <documentManagement>
     <PublishingExpirationDate xmlns="http://schemas.microsoft.com/sharepoint/v3" xsi:nil="true"/>
@@ -12827,7 +12917,7 @@
 </p:properties>
 </file>
 
-<file path=customXml/item3.xml><?xml version="1.0" encoding="utf-8"?>
+<file path=customXml/item4.xml><?xml version="1.0" encoding="utf-8"?>
 <?mso-contentType ?>
 <FormTemplates xmlns="http://schemas.microsoft.com/sharepoint/v3/contenttype/forms">
   <Display>DocumentLibraryForm</Display>
@@ -12836,11 +12926,15 @@
 </FormTemplates>
 </file>
 
-<file path=customXml/item4.xml><?xml version="1.0" encoding="utf-8"?>
-<b:Sources xmlns:b="http://schemas.openxmlformats.org/officeDocument/2006/bibliography" xmlns="http://schemas.openxmlformats.org/officeDocument/2006/bibliography" SelectedStyle="\APA.XSL" StyleName="APA"/>
+<file path=customXml/itemProps1.xml><?xml version="1.0" encoding="utf-8"?>
+<ds:datastoreItem xmlns:ds="http://schemas.openxmlformats.org/officeDocument/2006/customXml" ds:itemID="{8A552873-3C8E-42FE-B326-3B8DA9BAFF9B}">
+  <ds:schemaRefs>
+    <ds:schemaRef ds:uri="http://schemas.openxmlformats.org/officeDocument/2006/bibliography"/>
+  </ds:schemaRefs>
+</ds:datastoreItem>
 </file>
 
-<file path=customXml/itemProps1.xml><?xml version="1.0" encoding="utf-8"?>
+<file path=customXml/itemProps2.xml><?xml version="1.0" encoding="utf-8"?>
 <ds:datastoreItem xmlns:ds="http://schemas.openxmlformats.org/officeDocument/2006/customXml" ds:itemID="{D86F3CDC-675E-4A95-8E09-DB48CA853A77}">
   <ds:schemaRefs>
     <ds:schemaRef ds:uri="http://schemas.microsoft.com/office/2006/metadata/contentType"/>
@@ -12858,7 +12952,7 @@
 </ds:datastoreItem>
 </file>
 
-<file path=customXml/itemProps2.xml><?xml version="1.0" encoding="utf-8"?>
+<file path=customXml/itemProps3.xml><?xml version="1.0" encoding="utf-8"?>
 <ds:datastoreItem xmlns:ds="http://schemas.openxmlformats.org/officeDocument/2006/customXml" ds:itemID="{7D17938E-BF1F-4C63-9245-1CAA1800AF0F}">
   <ds:schemaRefs>
     <ds:schemaRef ds:uri="http://schemas.microsoft.com/office/2006/metadata/properties"/>
@@ -12868,18 +12962,10 @@
 </ds:datastoreItem>
 </file>
 
-<file path=customXml/itemProps3.xml><?xml version="1.0" encoding="utf-8"?>
+<file path=customXml/itemProps4.xml><?xml version="1.0" encoding="utf-8"?>
 <ds:datastoreItem xmlns:ds="http://schemas.openxmlformats.org/officeDocument/2006/customXml" ds:itemID="{EB25C9D0-27DB-45B3-8CF3-49AED131A08A}">
   <ds:schemaRefs>
     <ds:schemaRef ds:uri="http://schemas.microsoft.com/sharepoint/v3/contenttype/forms"/>
   </ds:schemaRefs>
 </ds:datastoreItem>
-</file>
-
-<file path=customXml/itemProps4.xml><?xml version="1.0" encoding="utf-8"?>
-<ds:datastoreItem xmlns:ds="http://schemas.openxmlformats.org/officeDocument/2006/customXml" ds:itemID="{8A552873-3C8E-42FE-B326-3B8DA9BAFF9B}">
-  <ds:schemaRefs>
-    <ds:schemaRef ds:uri="http://schemas.openxmlformats.org/officeDocument/2006/bibliography"/>
-  </ds:schemaRefs>
-</ds:datastoreItem>
 </file>
</xml_diff>